<commit_message>
update project content and add cname file
</commit_message>
<xml_diff>
--- a/JannonJeffriesResume.docx
+++ b/JannonJeffriesResume.docx
@@ -1,12 +1,14 @@
 
 <file path=word/document.xml><?xml version="1.0" encoding="utf-8"?>
-<w:document xmlns:wpc="http://schemas.microsoft.com/office/word/2010/wordprocessingCanvas" xmlns:mo="http://schemas.microsoft.com/office/mac/office/2008/main" xmlns:mc="http://schemas.openxmlformats.org/markup-compatibility/2006" xmlns:mv="urn:schemas-microsoft-com:mac:vml" xmlns:o="urn:schemas-microsoft-com:office:office" xmlns:r="http://schemas.openxmlformats.org/officeDocument/2006/relationships" xmlns:m="http://schemas.openxmlformats.org/officeDocument/2006/math" xmlns:v="urn:schemas-microsoft-com:vml" xmlns:wp14="http://schemas.microsoft.com/office/word/2010/wordprocessingDrawing" xmlns:wp="http://schemas.openxmlformats.org/drawingml/2006/wordprocessingDrawing" xmlns:w10="urn:schemas-microsoft-com:office:word" xmlns:w="http://schemas.openxmlformats.org/wordprocessingml/2006/main" xmlns:w14="http://schemas.microsoft.com/office/word/2010/wordml" xmlns:wpg="http://schemas.microsoft.com/office/word/2010/wordprocessingGroup" xmlns:wpi="http://schemas.microsoft.com/office/word/2010/wordprocessingInk" xmlns:wne="http://schemas.microsoft.com/office/word/2006/wordml" xmlns:wps="http://schemas.microsoft.com/office/word/2010/wordprocessingShape" mc:Ignorable="w14 wp14">
+<w:document xmlns:wpc="http://schemas.microsoft.com/office/word/2010/wordprocessingCanvas" xmlns:cx="http://schemas.microsoft.com/office/drawing/2014/chartex" xmlns:cx1="http://schemas.microsoft.com/office/drawing/2015/9/8/chartex" xmlns:cx2="http://schemas.microsoft.com/office/drawing/2015/10/21/chartex" xmlns:cx3="http://schemas.microsoft.com/office/drawing/2016/5/9/chartex" xmlns:cx4="http://schemas.microsoft.com/office/drawing/2016/5/10/chartex" xmlns:cx5="http://schemas.microsoft.com/office/drawing/2016/5/11/chartex" xmlns:cx6="http://schemas.microsoft.com/office/drawing/2016/5/12/chartex" xmlns:cx7="http://schemas.microsoft.com/office/drawing/2016/5/13/chartex" xmlns:cx8="http://schemas.microsoft.com/office/drawing/2016/5/14/chartex" xmlns:mc="http://schemas.openxmlformats.org/markup-compatibility/2006" xmlns:aink="http://schemas.microsoft.com/office/drawing/2016/ink" xmlns:am3d="http://schemas.microsoft.com/office/drawing/2017/model3d" xmlns:o="urn:schemas-microsoft-com:office:office" xmlns:r="http://schemas.openxmlformats.org/officeDocument/2006/relationships" xmlns:m="http://schemas.openxmlformats.org/officeDocument/2006/math" xmlns:v="urn:schemas-microsoft-com:vml" xmlns:wp14="http://schemas.microsoft.com/office/word/2010/wordprocessingDrawing" xmlns:wp="http://schemas.openxmlformats.org/drawingml/2006/wordprocessingDrawing" xmlns:w10="urn:schemas-microsoft-com:office:word" xmlns:w="http://schemas.openxmlformats.org/wordprocessingml/2006/main" xmlns:w14="http://schemas.microsoft.com/office/word/2010/wordml" xmlns:w15="http://schemas.microsoft.com/office/word/2012/wordml" xmlns:w16cid="http://schemas.microsoft.com/office/word/2016/wordml/cid" xmlns:w16se="http://schemas.microsoft.com/office/word/2015/wordml/symex" xmlns:wpg="http://schemas.microsoft.com/office/word/2010/wordprocessingGroup" xmlns:wpi="http://schemas.microsoft.com/office/word/2010/wordprocessingInk" xmlns:wne="http://schemas.microsoft.com/office/word/2006/wordml" xmlns:wps="http://schemas.microsoft.com/office/word/2010/wordprocessingShape" mc:Ignorable="w14 w15 w16se w16cid wp14">
   <w:body>
     <w:p>
       <w:pPr>
         <w:ind w:left="-993" w:right="-1000"/>
         <w:jc w:val="center"/>
       </w:pPr>
+      <w:bookmarkStart w:id="0" w:name="_GoBack"/>
+      <w:bookmarkEnd w:id="0"/>
       <w:r>
         <w:rPr>
           <w:noProof/>
@@ -38,7 +40,7 @@
                     </pic:cNvPicPr>
                   </pic:nvPicPr>
                   <pic:blipFill>
-                    <a:blip r:embed="rId7">
+                    <a:blip r:embed="rId6">
                       <a:extLst>
                         <a:ext uri="{28A0092B-C50C-407E-A947-70E740481C1C}">
                           <a14:useLocalDpi xmlns:a14="http://schemas.microsoft.com/office/drawing/2010/main" val="0"/>
@@ -114,7 +116,7 @@
                         <a:effectLst/>
                         <a:extLst>
                           <a:ext uri="{C572A759-6A51-4108-AA02-DFA0A04FC94B}">
-                            <ma14:wrappingTextBoxFlag xmlns:ma14="http://schemas.microsoft.com/office/mac/drawingml/2011/main"/>
+                            <ma14:wrappingTextBoxFlag xmlns:ma14="http://schemas.microsoft.com/office/mac/drawingml/2011/main" xmlns:w="http://schemas.openxmlformats.org/wordprocessingml/2006/main" xmlns:w10="urn:schemas-microsoft-com:office:word" xmlns:v="urn:schemas-microsoft-com:vml" xmlns:o="urn:schemas-microsoft-com:office:office" xmlns:mv="urn:schemas-microsoft-com:mac:vml" xmlns:mo="http://schemas.microsoft.com/office/mac/office/2008/main" xmlns=""/>
                           </a:ext>
                         </a:extLst>
                       </wps:spPr>
@@ -177,7 +179,47 @@
                                 <w:sz w:val="20"/>
                                 <w:szCs w:val="20"/>
                               </w:rPr>
-                              <w:t xml:space="preserve">jannonlee.com </w:t>
+                              <w:t>jann</w:t>
+                            </w:r>
+                            <w:r>
+                              <w:rPr>
+                                <w:rFonts w:ascii="Source Sans Pro" w:hAnsi="Source Sans Pro"/>
+                                <w:color w:val="FFFFFF" w:themeColor="background1"/>
+                                <w:spacing w:val="20"/>
+                                <w:sz w:val="20"/>
+                                <w:szCs w:val="20"/>
+                              </w:rPr>
+                              <w:t>onj</w:t>
+                            </w:r>
+                            <w:r>
+                              <w:rPr>
+                                <w:rFonts w:ascii="Source Sans Pro" w:hAnsi="Source Sans Pro"/>
+                                <w:color w:val="FFFFFF" w:themeColor="background1"/>
+                                <w:spacing w:val="20"/>
+                                <w:sz w:val="20"/>
+                                <w:szCs w:val="20"/>
+                              </w:rPr>
+                              <w:t>e</w:t>
+                            </w:r>
+                            <w:r>
+                              <w:rPr>
+                                <w:rFonts w:ascii="Source Sans Pro" w:hAnsi="Source Sans Pro"/>
+                                <w:color w:val="FFFFFF" w:themeColor="background1"/>
+                                <w:spacing w:val="20"/>
+                                <w:sz w:val="20"/>
+                                <w:szCs w:val="20"/>
+                              </w:rPr>
+                              <w:t>ffries</w:t>
+                            </w:r>
+                            <w:r>
+                              <w:rPr>
+                                <w:rFonts w:ascii="Source Sans Pro" w:hAnsi="Source Sans Pro"/>
+                                <w:color w:val="FFFFFF" w:themeColor="background1"/>
+                                <w:spacing w:val="20"/>
+                                <w:sz w:val="20"/>
+                                <w:szCs w:val="20"/>
+                              </w:rPr>
+                              <w:t xml:space="preserve">.com </w:t>
                             </w:r>
                           </w:p>
                           <w:p>
@@ -215,11 +257,11 @@
           </mc:Choice>
           <mc:Fallback>
             <w:pict>
-              <v:shapetype id="_x0000_t202" coordsize="21600,21600" o:spt="202" path="m0,0l0,21600,21600,21600,21600,0xe">
+              <v:shapetype w14:anchorId="7328890F" id="_x0000_t202" coordsize="21600,21600" o:spt="202" path="m,l,21600r21600,l21600,xe">
                 <v:stroke joinstyle="miter"/>
                 <v:path gradientshapeok="t" o:connecttype="rect"/>
               </v:shapetype>
-              <v:shape id="Tekstiruutu 9" o:spid="_x0000_s1026" type="#_x0000_t202" style="position:absolute;left:0;text-align:left;margin-left:-53.95pt;margin-top:123.05pt;width:198pt;height:45pt;z-index:251797504;visibility:visible;mso-wrap-style:square;mso-width-percent:0;mso-height-percent:0;mso-wrap-distance-left:9pt;mso-wrap-distance-top:0;mso-wrap-distance-right:9pt;mso-wrap-distance-bottom:0;mso-position-horizontal:absolute;mso-position-horizontal-relative:text;mso-position-vertical:absolute;mso-position-vertical-relative:text;mso-width-percent:0;mso-height-percent:0;mso-width-relative:margin;mso-height-relative:margin;v-text-anchor:top" o:gfxdata="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" filled="f" stroked="f">
+              <v:shape id="Tekstiruutu 9" o:spid="_x0000_s1026" type="#_x0000_t202" style="position:absolute;left:0;text-align:left;margin-left:-54pt;margin-top:123.05pt;width:198pt;height:45pt;z-index:251797504;visibility:visible;mso-wrap-style:square;mso-width-percent:0;mso-height-percent:0;mso-wrap-distance-left:9pt;mso-wrap-distance-top:0;mso-wrap-distance-right:9pt;mso-wrap-distance-bottom:0;mso-position-horizontal:absolute;mso-position-horizontal-relative:text;mso-position-vertical:absolute;mso-position-vertical-relative:text;mso-width-percent:0;mso-height-percent:0;mso-width-relative:margin;mso-height-relative:margin;v-text-anchor:top" o:gfxdata="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" filled="f" stroked="f">
                 <v:textbox>
                   <w:txbxContent>
                     <w:p>
@@ -265,7 +307,47 @@
                           <w:sz w:val="20"/>
                           <w:szCs w:val="20"/>
                         </w:rPr>
-                        <w:t xml:space="preserve">jannonlee.com </w:t>
+                        <w:t>jann</w:t>
+                      </w:r>
+                      <w:r>
+                        <w:rPr>
+                          <w:rFonts w:ascii="Source Sans Pro" w:hAnsi="Source Sans Pro"/>
+                          <w:color w:val="FFFFFF" w:themeColor="background1"/>
+                          <w:spacing w:val="20"/>
+                          <w:sz w:val="20"/>
+                          <w:szCs w:val="20"/>
+                        </w:rPr>
+                        <w:t>onj</w:t>
+                      </w:r>
+                      <w:r>
+                        <w:rPr>
+                          <w:rFonts w:ascii="Source Sans Pro" w:hAnsi="Source Sans Pro"/>
+                          <w:color w:val="FFFFFF" w:themeColor="background1"/>
+                          <w:spacing w:val="20"/>
+                          <w:sz w:val="20"/>
+                          <w:szCs w:val="20"/>
+                        </w:rPr>
+                        <w:t>e</w:t>
+                      </w:r>
+                      <w:r>
+                        <w:rPr>
+                          <w:rFonts w:ascii="Source Sans Pro" w:hAnsi="Source Sans Pro"/>
+                          <w:color w:val="FFFFFF" w:themeColor="background1"/>
+                          <w:spacing w:val="20"/>
+                          <w:sz w:val="20"/>
+                          <w:szCs w:val="20"/>
+                        </w:rPr>
+                        <w:t>ffries</w:t>
+                      </w:r>
+                      <w:r>
+                        <w:rPr>
+                          <w:rFonts w:ascii="Source Sans Pro" w:hAnsi="Source Sans Pro"/>
+                          <w:color w:val="FFFFFF" w:themeColor="background1"/>
+                          <w:spacing w:val="20"/>
+                          <w:sz w:val="20"/>
+                          <w:szCs w:val="20"/>
+                        </w:rPr>
+                        <w:t xml:space="preserve">.com </w:t>
                       </w:r>
                     </w:p>
                     <w:p>
@@ -331,7 +413,7 @@
                         <a:effectLst/>
                         <a:extLst>
                           <a:ext uri="{C572A759-6A51-4108-AA02-DFA0A04FC94B}">
-                            <ma14:wrappingTextBoxFlag xmlns:ma14="http://schemas.microsoft.com/office/mac/drawingml/2011/main"/>
+                            <ma14:wrappingTextBoxFlag xmlns:ma14="http://schemas.microsoft.com/office/mac/drawingml/2011/main" xmlns:w="http://schemas.openxmlformats.org/wordprocessingml/2006/main" xmlns:w10="urn:schemas-microsoft-com:office:word" xmlns:v="urn:schemas-microsoft-com:vml" xmlns:o="urn:schemas-microsoft-com:office:office" xmlns:mv="urn:schemas-microsoft-com:mac:vml" xmlns:mo="http://schemas.microsoft.com/office/mac/office/2008/main" xmlns=""/>
                           </a:ext>
                         </a:extLst>
                       </wps:spPr>
@@ -404,7 +486,7 @@
               </wp:anchor>
             </w:drawing>
           </mc:Choice>
-          <mc:Fallback>
+          <mc:Fallback xmlns:mv="urn:schemas-microsoft-com:mac:vml" xmlns:mo="http://schemas.microsoft.com/office/mac/office/2008/main">
             <w:pict>
               <v:shape id="Tekstiruutu 6" o:spid="_x0000_s1027" type="#_x0000_t202" style="position:absolute;left:0;text-align:left;margin-left:-53.95pt;margin-top:69.05pt;width:198pt;height:36pt;z-index:251666432;visibility:visible;mso-wrap-style:square;mso-width-percent:0;mso-height-percent:0;mso-wrap-distance-left:9pt;mso-wrap-distance-top:0;mso-wrap-distance-right:9pt;mso-wrap-distance-bottom:0;mso-position-horizontal:absolute;mso-position-horizontal-relative:text;mso-position-vertical:absolute;mso-position-vertical-relative:text;mso-width-percent:0;mso-height-percent:0;mso-width-relative:margin;mso-height-relative:margin;v-text-anchor:top" o:gfxdata="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" filled="f" stroked="f">
                 <v:textbox>
@@ -490,7 +572,7 @@
                         <a:effectLst/>
                         <a:extLst>
                           <a:ext uri="{C572A759-6A51-4108-AA02-DFA0A04FC94B}">
-                            <ma14:wrappingTextBoxFlag xmlns:ma14="http://schemas.microsoft.com/office/mac/drawingml/2011/main"/>
+                            <ma14:wrappingTextBoxFlag xmlns:ma14="http://schemas.microsoft.com/office/mac/drawingml/2011/main" xmlns:w="http://schemas.openxmlformats.org/wordprocessingml/2006/main" xmlns:w10="urn:schemas-microsoft-com:office:word" xmlns:v="urn:schemas-microsoft-com:vml" xmlns:o="urn:schemas-microsoft-com:office:office" xmlns:mv="urn:schemas-microsoft-com:mac:vml" xmlns:mo="http://schemas.microsoft.com/office/mac/office/2008/main" xmlns=""/>
                           </a:ext>
                         </a:extLst>
                       </wps:spPr>
@@ -553,7 +635,7 @@
               </wp:anchor>
             </w:drawing>
           </mc:Choice>
-          <mc:Fallback>
+          <mc:Fallback xmlns:mv="urn:schemas-microsoft-com:mac:vml" xmlns:mo="http://schemas.microsoft.com/office/mac/office/2008/main">
             <w:pict>
               <v:shape id="_x0000_s1028" type="#_x0000_t202" style="position:absolute;left:0;text-align:left;margin-left:-53.95pt;margin-top:91.35pt;width:198pt;height:36pt;z-index:251671552;visibility:visible;mso-wrap-style:square;mso-width-percent:0;mso-height-percent:0;mso-wrap-distance-left:9pt;mso-wrap-distance-top:0;mso-wrap-distance-right:9pt;mso-wrap-distance-bottom:0;mso-position-horizontal:absolute;mso-position-horizontal-relative:text;mso-position-vertical:absolute;mso-position-vertical-relative:text;mso-width-percent:0;mso-height-percent:0;mso-width-relative:margin;mso-height-relative:margin;v-text-anchor:top" o:gfxdata="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" filled="f" stroked="f">
                 <v:textbox>
@@ -629,7 +711,7 @@
                         <a:effectLst/>
                         <a:extLst>
                           <a:ext uri="{C572A759-6A51-4108-AA02-DFA0A04FC94B}">
-                            <ma14:wrappingTextBoxFlag xmlns:ma14="http://schemas.microsoft.com/office/mac/drawingml/2011/main"/>
+                            <ma14:wrappingTextBoxFlag xmlns:ma14="http://schemas.microsoft.com/office/mac/drawingml/2011/main" xmlns:w="http://schemas.openxmlformats.org/wordprocessingml/2006/main" xmlns:w10="urn:schemas-microsoft-com:office:word" xmlns:v="urn:schemas-microsoft-com:vml" xmlns:o="urn:schemas-microsoft-com:office:office" xmlns:mv="urn:schemas-microsoft-com:mac:vml" xmlns:mo="http://schemas.microsoft.com/office/mac/office/2008/main" xmlns=""/>
                           </a:ext>
                         </a:extLst>
                       </wps:spPr>
@@ -843,8 +925,6 @@
                               </w:rPr>
                               <w:t xml:space="preserve"> T</w:t>
                             </w:r>
-                            <w:bookmarkStart w:id="0" w:name="_GoBack"/>
-                            <w:bookmarkEnd w:id="0"/>
                             <w:r>
                               <w:rPr>
                                 <w:rFonts w:ascii="Source Sans Pro" w:hAnsi="Source Sans Pro"/>
@@ -933,7 +1013,7 @@
               </wp:anchor>
             </w:drawing>
           </mc:Choice>
-          <mc:Fallback>
+          <mc:Fallback xmlns:mv="urn:schemas-microsoft-com:mac:vml" xmlns:mo="http://schemas.microsoft.com/office/mac/office/2008/main">
             <w:pict>
               <v:shape id="Tekstiruutu 61" o:spid="_x0000_s1029" type="#_x0000_t202" style="position:absolute;left:0;text-align:left;margin-left:180pt;margin-top:55.8pt;width:5in;height:158.95pt;z-index:251732992;visibility:visible;mso-wrap-style:square;mso-width-percent:0;mso-height-percent:0;mso-wrap-distance-left:9pt;mso-wrap-distance-top:0;mso-wrap-distance-right:9pt;mso-wrap-distance-bottom:0;mso-position-horizontal:absolute;mso-position-horizontal-relative:text;mso-position-vertical:absolute;mso-position-vertical-relative:text;mso-width-percent:0;mso-height-percent:0;mso-width-relative:margin;mso-height-relative:margin;v-text-anchor:top" o:gfxdata="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" filled="f" stroked="f">
                 <v:textbox>
@@ -1250,7 +1330,7 @@
                         <a:effectLst/>
                         <a:extLst>
                           <a:ext uri="{C572A759-6A51-4108-AA02-DFA0A04FC94B}">
-                            <ma14:wrappingTextBoxFlag xmlns:ma14="http://schemas.microsoft.com/office/mac/drawingml/2011/main"/>
+                            <ma14:wrappingTextBoxFlag xmlns:ma14="http://schemas.microsoft.com/office/mac/drawingml/2011/main" xmlns:w="http://schemas.openxmlformats.org/wordprocessingml/2006/main" xmlns:w10="urn:schemas-microsoft-com:office:word" xmlns:v="urn:schemas-microsoft-com:vml" xmlns:o="urn:schemas-microsoft-com:office:office" xmlns:mv="urn:schemas-microsoft-com:mac:vml" xmlns:mo="http://schemas.microsoft.com/office/mac/office/2008/main" xmlns=""/>
                           </a:ext>
                         </a:extLst>
                       </wps:spPr>
@@ -1398,7 +1478,7 @@
               </wp:anchor>
             </w:drawing>
           </mc:Choice>
-          <mc:Fallback>
+          <mc:Fallback xmlns:mv="urn:schemas-microsoft-com:mac:vml" xmlns:mo="http://schemas.microsoft.com/office/mac/office/2008/main">
             <w:pict>
               <v:shape id="_x0000_s1030" type="#_x0000_t202" style="position:absolute;left:0;text-align:left;margin-left:180pt;margin-top:274.05pt;width:5in;height:81pt;z-index:251782144;visibility:visible;mso-wrap-style:square;mso-width-percent:0;mso-height-percent:0;mso-wrap-distance-left:9pt;mso-wrap-distance-top:0;mso-wrap-distance-right:9pt;mso-wrap-distance-bottom:0;mso-position-horizontal:absolute;mso-position-horizontal-relative:text;mso-position-vertical:absolute;mso-position-vertical-relative:text;mso-width-percent:0;mso-height-percent:0;mso-width-relative:margin;mso-height-relative:margin;v-text-anchor:top" o:gfxdata="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" filled="f" stroked="f">
                 <v:textbox>
@@ -1559,7 +1639,7 @@
                         <a:effectLst/>
                         <a:extLst>
                           <a:ext uri="{C572A759-6A51-4108-AA02-DFA0A04FC94B}">
-                            <ma14:wrappingTextBoxFlag xmlns:ma14="http://schemas.microsoft.com/office/mac/drawingml/2011/main"/>
+                            <ma14:wrappingTextBoxFlag xmlns:ma14="http://schemas.microsoft.com/office/mac/drawingml/2011/main" xmlns:w="http://schemas.openxmlformats.org/wordprocessingml/2006/main" xmlns:w10="urn:schemas-microsoft-com:office:word" xmlns:v="urn:schemas-microsoft-com:vml" xmlns:o="urn:schemas-microsoft-com:office:office" xmlns:mv="urn:schemas-microsoft-com:mac:vml" xmlns:mo="http://schemas.microsoft.com/office/mac/office/2008/main" xmlns=""/>
                           </a:ext>
                         </a:extLst>
                       </wps:spPr>
@@ -1668,7 +1748,7 @@
               </wp:anchor>
             </w:drawing>
           </mc:Choice>
-          <mc:Fallback>
+          <mc:Fallback xmlns:mv="urn:schemas-microsoft-com:mac:vml" xmlns:mo="http://schemas.microsoft.com/office/mac/office/2008/main">
             <w:pict>
               <v:shape id="Tekstiruutu 63" o:spid="_x0000_s1031" type="#_x0000_t202" style="position:absolute;left:0;text-align:left;margin-left:180pt;margin-top:227.3pt;width:324pt;height:36pt;z-index:251783168;visibility:visible;mso-wrap-style:square;mso-width-percent:0;mso-height-percent:0;mso-wrap-distance-left:9pt;mso-wrap-distance-top:0;mso-wrap-distance-right:9pt;mso-wrap-distance-bottom:0;mso-position-horizontal:absolute;mso-position-horizontal-relative:text;mso-position-vertical:absolute;mso-position-vertical-relative:text;mso-width-percent:0;mso-height-percent:0;mso-width-relative:margin;mso-height-relative:margin;v-text-anchor:top" o:gfxdata="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" filled="f" stroked="f">
                 <v:textbox>
@@ -1790,7 +1870,7 @@
                         <a:effectLst/>
                         <a:extLst>
                           <a:ext uri="{C572A759-6A51-4108-AA02-DFA0A04FC94B}">
-                            <ma14:wrappingTextBoxFlag xmlns:ma14="http://schemas.microsoft.com/office/mac/drawingml/2011/main"/>
+                            <ma14:wrappingTextBoxFlag xmlns:ma14="http://schemas.microsoft.com/office/mac/drawingml/2011/main" xmlns:w="http://schemas.openxmlformats.org/wordprocessingml/2006/main" xmlns:w10="urn:schemas-microsoft-com:office:word" xmlns:v="urn:schemas-microsoft-com:vml" xmlns:o="urn:schemas-microsoft-com:office:office" xmlns:mv="urn:schemas-microsoft-com:mac:vml" xmlns:mo="http://schemas.microsoft.com/office/mac/office/2008/main" xmlns=""/>
                           </a:ext>
                         </a:extLst>
                       </wps:spPr>
@@ -1888,7 +1968,7 @@
               </wp:anchor>
             </w:drawing>
           </mc:Choice>
-          <mc:Fallback>
+          <mc:Fallback xmlns:mv="urn:schemas-microsoft-com:mac:vml" xmlns:mo="http://schemas.microsoft.com/office/mac/office/2008/main">
             <w:pict>
               <v:shape id="_x0000_s1032" type="#_x0000_t202" style="position:absolute;left:0;text-align:left;margin-left:180pt;margin-top:10.5pt;width:324pt;height:36pt;z-index:251737088;visibility:visible;mso-wrap-style:square;mso-width-percent:0;mso-height-percent:0;mso-wrap-distance-left:9pt;mso-wrap-distance-top:0;mso-wrap-distance-right:9pt;mso-wrap-distance-bottom:0;mso-position-horizontal:absolute;mso-position-horizontal-relative:text;mso-position-vertical:absolute;mso-position-vertical-relative:text;mso-width-percent:0;mso-height-percent:0;mso-width-relative:margin;mso-height-relative:margin;v-text-anchor:top" o:gfxdata="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" filled="f" stroked="f">
                 <v:textbox>
@@ -1999,7 +2079,7 @@
                         <a:effectLst/>
                         <a:extLst>
                           <a:ext uri="{C572A759-6A51-4108-AA02-DFA0A04FC94B}">
-                            <ma14:wrappingTextBoxFlag xmlns:ma14="http://schemas.microsoft.com/office/mac/drawingml/2011/main"/>
+                            <ma14:wrappingTextBoxFlag xmlns:ma14="http://schemas.microsoft.com/office/mac/drawingml/2011/main" xmlns:w="http://schemas.openxmlformats.org/wordprocessingml/2006/main" xmlns:w10="urn:schemas-microsoft-com:office:word" xmlns:v="urn:schemas-microsoft-com:vml" xmlns:o="urn:schemas-microsoft-com:office:office" xmlns:mv="urn:schemas-microsoft-com:mac:vml" xmlns:mo="http://schemas.microsoft.com/office/mac/office/2008/main" xmlns=""/>
                           </a:ext>
                         </a:extLst>
                       </wps:spPr>
@@ -2061,7 +2141,7 @@
               </wp:anchor>
             </w:drawing>
           </mc:Choice>
-          <mc:Fallback>
+          <mc:Fallback xmlns:mv="urn:schemas-microsoft-com:mac:vml" xmlns:mo="http://schemas.microsoft.com/office/mac/office/2008/main">
             <w:pict>
               <v:shape id="Tekstiruutu 59" o:spid="_x0000_s1033" type="#_x0000_t202" style="position:absolute;left:0;text-align:left;margin-left:180pt;margin-top:-35.95pt;width:171pt;height:26.4pt;z-index:251730944;visibility:visible;mso-wrap-style:square;mso-width-percent:0;mso-height-percent:0;mso-wrap-distance-left:9pt;mso-wrap-distance-top:0;mso-wrap-distance-right:9pt;mso-wrap-distance-bottom:0;mso-position-horizontal:absolute;mso-position-horizontal-relative:text;mso-position-vertical:absolute;mso-position-vertical-relative:text;mso-width-percent:0;mso-height-percent:0;mso-width-relative:margin;mso-height-relative:margin;v-text-anchor:top" o:gfxdata="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" filled="f" stroked="f">
                 <v:textbox>
@@ -2136,7 +2216,7 @@
                         <a:effectLst/>
                         <a:extLst>
                           <a:ext uri="{C572A759-6A51-4108-AA02-DFA0A04FC94B}">
-                            <ma14:wrappingTextBoxFlag xmlns:ma14="http://schemas.microsoft.com/office/mac/drawingml/2011/main"/>
+                            <ma14:wrappingTextBoxFlag xmlns:ma14="http://schemas.microsoft.com/office/mac/drawingml/2011/main" xmlns:w="http://schemas.openxmlformats.org/wordprocessingml/2006/main" xmlns:w10="urn:schemas-microsoft-com:office:word" xmlns:v="urn:schemas-microsoft-com:vml" xmlns:o="urn:schemas-microsoft-com:office:office" xmlns:mv="urn:schemas-microsoft-com:mac:vml" xmlns:mo="http://schemas.microsoft.com/office/mac/office/2008/main" xmlns=""/>
                           </a:ext>
                         </a:extLst>
                       </wps:spPr>
@@ -2235,7 +2315,7 @@
               </wp:anchor>
             </w:drawing>
           </mc:Choice>
-          <mc:Fallback>
+          <mc:Fallback xmlns:mv="urn:schemas-microsoft-com:mac:vml" xmlns:mo="http://schemas.microsoft.com/office/mac/office/2008/main">
             <w:pict>
               <v:shape id="_x0000_s1034" type="#_x0000_t202" style="position:absolute;left:0;text-align:left;margin-left:180pt;margin-top:365.8pt;width:324pt;height:36pt;z-index:251786240;visibility:visible;mso-wrap-style:square;mso-width-percent:0;mso-height-percent:0;mso-wrap-distance-left:9pt;mso-wrap-distance-top:0;mso-wrap-distance-right:9pt;mso-wrap-distance-bottom:0;mso-position-horizontal:absolute;mso-position-horizontal-relative:text;mso-position-vertical:absolute;mso-position-vertical-relative:text;mso-width-percent:0;mso-height-percent:0;mso-width-relative:margin;mso-height-relative:margin;v-text-anchor:top" o:gfxdata="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" filled="f" stroked="f">
                 <v:textbox>
@@ -2347,7 +2427,7 @@
                         <a:effectLst/>
                         <a:extLst>
                           <a:ext uri="{C572A759-6A51-4108-AA02-DFA0A04FC94B}">
-                            <ma14:wrappingTextBoxFlag xmlns:ma14="http://schemas.microsoft.com/office/mac/drawingml/2011/main"/>
+                            <ma14:wrappingTextBoxFlag xmlns:ma14="http://schemas.microsoft.com/office/mac/drawingml/2011/main" xmlns:w="http://schemas.openxmlformats.org/wordprocessingml/2006/main" xmlns:w10="urn:schemas-microsoft-com:office:word" xmlns:v="urn:schemas-microsoft-com:vml" xmlns:o="urn:schemas-microsoft-com:office:office" xmlns:mv="urn:schemas-microsoft-com:mac:vml" xmlns:mo="http://schemas.microsoft.com/office/mac/office/2008/main" xmlns=""/>
                           </a:ext>
                         </a:extLst>
                       </wps:spPr>
@@ -2495,7 +2575,7 @@
               </wp:anchor>
             </w:drawing>
           </mc:Choice>
-          <mc:Fallback>
+          <mc:Fallback xmlns:mv="urn:schemas-microsoft-com:mac:vml" xmlns:mo="http://schemas.microsoft.com/office/mac/office/2008/main">
             <w:pict>
               <v:shape id="_x0000_s1035" type="#_x0000_t202" style="position:absolute;left:0;text-align:left;margin-left:180pt;margin-top:411.15pt;width:5in;height:81pt;z-index:251785216;visibility:visible;mso-wrap-style:square;mso-width-percent:0;mso-height-percent:0;mso-wrap-distance-left:9pt;mso-wrap-distance-top:0;mso-wrap-distance-right:9pt;mso-wrap-distance-bottom:0;mso-position-horizontal:absolute;mso-position-horizontal-relative:text;mso-position-vertical:absolute;mso-position-vertical-relative:text;mso-width-percent:0;mso-height-percent:0;mso-width-relative:margin;mso-height-relative:margin;v-text-anchor:top" o:gfxdata="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" filled="f" stroked="f">
                 <v:textbox>
@@ -2656,7 +2736,7 @@
                         <a:effectLst/>
                         <a:extLst>
                           <a:ext uri="{C572A759-6A51-4108-AA02-DFA0A04FC94B}">
-                            <ma14:wrappingTextBoxFlag xmlns:ma14="http://schemas.microsoft.com/office/mac/drawingml/2011/main"/>
+                            <ma14:wrappingTextBoxFlag xmlns:ma14="http://schemas.microsoft.com/office/mac/drawingml/2011/main" xmlns:w="http://schemas.openxmlformats.org/wordprocessingml/2006/main" xmlns:w10="urn:schemas-microsoft-com:office:word" xmlns:v="urn:schemas-microsoft-com:vml" xmlns:o="urn:schemas-microsoft-com:office:office" xmlns:mv="urn:schemas-microsoft-com:mac:vml" xmlns:mo="http://schemas.microsoft.com/office/mac/office/2008/main" xmlns=""/>
                           </a:ext>
                         </a:extLst>
                       </wps:spPr>
@@ -2718,7 +2798,7 @@
               </wp:anchor>
             </w:drawing>
           </mc:Choice>
-          <mc:Fallback>
+          <mc:Fallback xmlns:mv="urn:schemas-microsoft-com:mac:vml" xmlns:mo="http://schemas.microsoft.com/office/mac/office/2008/main">
             <w:pict>
               <v:shape id="_x0000_s1036" type="#_x0000_t202" style="position:absolute;left:0;text-align:left;margin-left:181.1pt;margin-top:504.65pt;width:171pt;height:27pt;z-index:251791360;visibility:visible;mso-wrap-style:square;mso-width-percent:0;mso-height-percent:0;mso-wrap-distance-left:9pt;mso-wrap-distance-top:0;mso-wrap-distance-right:9pt;mso-wrap-distance-bottom:0;mso-position-horizontal:absolute;mso-position-horizontal-relative:text;mso-position-vertical:absolute;mso-position-vertical-relative:text;mso-width-percent:0;mso-height-percent:0;mso-width-relative:margin;mso-height-relative:margin;v-text-anchor:top" o:gfxdata="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" filled="f" stroked="f">
                 <v:textbox>
@@ -2819,7 +2899,7 @@
               </wp:anchor>
             </w:drawing>
           </mc:Choice>
-          <mc:Fallback>
+          <mc:Fallback xmlns:mv="urn:schemas-microsoft-com:mac:vml" xmlns:mo="http://schemas.microsoft.com/office/mac/office/2008/main">
             <w:pict>
               <v:line id="Suora yhdysviiva 62" o:spid="_x0000_s1026" style="position:absolute;z-index:251792384;visibility:visible;mso-wrap-style:square;mso-width-percent:0;mso-height-percent:0;mso-wrap-distance-left:9pt;mso-wrap-distance-top:0;mso-wrap-distance-right:9pt;mso-wrap-distance-bottom:0;mso-position-horizontal:absolute;mso-position-horizontal-relative:text;mso-position-vertical:absolute;mso-position-vertical-relative:text;mso-width-percent:0;mso-height-percent:0;mso-width-relative:margin;mso-height-relative:margin" from="18.75pt,531.65pt" to="342.75pt,531.65pt" o:gfxdata="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" strokecolor="#2e3140" strokeweight="1pt"/>
             </w:pict>
@@ -2866,7 +2946,7 @@
                         <a:effectLst/>
                         <a:extLst>
                           <a:ext uri="{C572A759-6A51-4108-AA02-DFA0A04FC94B}">
-                            <ma14:wrappingTextBoxFlag xmlns:ma14="http://schemas.microsoft.com/office/mac/drawingml/2011/main"/>
+                            <ma14:wrappingTextBoxFlag xmlns:ma14="http://schemas.microsoft.com/office/mac/drawingml/2011/main" xmlns:w="http://schemas.openxmlformats.org/wordprocessingml/2006/main" xmlns:w10="urn:schemas-microsoft-com:office:word" xmlns:v="urn:schemas-microsoft-com:vml" xmlns:o="urn:schemas-microsoft-com:office:office" xmlns:mv="urn:schemas-microsoft-com:mac:vml" xmlns:mo="http://schemas.microsoft.com/office/mac/office/2008/main" xmlns=""/>
                           </a:ext>
                         </a:extLst>
                       </wps:spPr>
@@ -2971,7 +3051,7 @@
               </wp:anchor>
             </w:drawing>
           </mc:Choice>
-          <mc:Fallback>
+          <mc:Fallback xmlns:mv="urn:schemas-microsoft-com:mac:vml" xmlns:mo="http://schemas.microsoft.com/office/mac/office/2008/main">
             <w:pict>
               <v:shape id="_x0000_s1037" type="#_x0000_t202" style="position:absolute;left:0;text-align:left;margin-left:180pt;margin-top:597.1pt;width:5in;height:46.75pt;z-index:251794432;visibility:visible;mso-wrap-style:square;mso-width-percent:0;mso-height-percent:0;mso-wrap-distance-left:9pt;mso-wrap-distance-top:0;mso-wrap-distance-right:9pt;mso-wrap-distance-bottom:0;mso-position-horizontal:absolute;mso-position-horizontal-relative:text;mso-position-vertical:absolute;mso-position-vertical-relative:text;mso-width-percent:0;mso-height-percent:0;mso-width-relative:margin;mso-height-relative:margin;v-text-anchor:top" o:gfxdata="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" filled="f" stroked="f">
                 <v:textbox>
@@ -3089,7 +3169,7 @@
                         <a:effectLst/>
                         <a:extLst>
                           <a:ext uri="{C572A759-6A51-4108-AA02-DFA0A04FC94B}">
-                            <ma14:wrappingTextBoxFlag xmlns:ma14="http://schemas.microsoft.com/office/mac/drawingml/2011/main"/>
+                            <ma14:wrappingTextBoxFlag xmlns:ma14="http://schemas.microsoft.com/office/mac/drawingml/2011/main" xmlns:w="http://schemas.openxmlformats.org/wordprocessingml/2006/main" xmlns:w10="urn:schemas-microsoft-com:office:word" xmlns:v="urn:schemas-microsoft-com:vml" xmlns:o="urn:schemas-microsoft-com:office:office" xmlns:mv="urn:schemas-microsoft-com:mac:vml" xmlns:mo="http://schemas.microsoft.com/office/mac/office/2008/main" xmlns=""/>
                           </a:ext>
                         </a:extLst>
                       </wps:spPr>
@@ -3199,7 +3279,7 @@
               </wp:anchor>
             </w:drawing>
           </mc:Choice>
-          <mc:Fallback>
+          <mc:Fallback xmlns:mv="urn:schemas-microsoft-com:mac:vml" xmlns:mo="http://schemas.microsoft.com/office/mac/office/2008/main">
             <w:pict>
               <v:shape id="_x0000_s1038" type="#_x0000_t202" style="position:absolute;left:0;text-align:left;margin-left:180pt;margin-top:551.75pt;width:324pt;height:36pt;z-index:251795456;visibility:visible;mso-wrap-style:square;mso-width-percent:0;mso-height-percent:0;mso-wrap-distance-left:9pt;mso-wrap-distance-top:0;mso-wrap-distance-right:9pt;mso-wrap-distance-bottom:0;mso-position-horizontal:absolute;mso-position-horizontal-relative:text;mso-position-vertical:absolute;mso-position-vertical-relative:text;mso-width-percent:0;mso-height-percent:0;mso-width-relative:margin;mso-height-relative:margin;v-text-anchor:top" o:gfxdata="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" filled="f" stroked="f">
                 <v:textbox>
@@ -3322,7 +3402,7 @@
                         <a:effectLst/>
                         <a:extLst>
                           <a:ext uri="{C572A759-6A51-4108-AA02-DFA0A04FC94B}">
-                            <ma14:wrappingTextBoxFlag xmlns:ma14="http://schemas.microsoft.com/office/mac/drawingml/2011/main"/>
+                            <ma14:wrappingTextBoxFlag xmlns:ma14="http://schemas.microsoft.com/office/mac/drawingml/2011/main" xmlns:w="http://schemas.openxmlformats.org/wordprocessingml/2006/main" xmlns:w10="urn:schemas-microsoft-com:office:word" xmlns:v="urn:schemas-microsoft-com:vml" xmlns:o="urn:schemas-microsoft-com:office:office" xmlns:mv="urn:schemas-microsoft-com:mac:vml" xmlns:mo="http://schemas.microsoft.com/office/mac/office/2008/main" xmlns=""/>
                           </a:ext>
                         </a:extLst>
                       </wps:spPr>
@@ -3426,7 +3506,7 @@
               </wp:anchor>
             </w:drawing>
           </mc:Choice>
-          <mc:Fallback>
+          <mc:Fallback xmlns:mv="urn:schemas-microsoft-com:mac:vml" xmlns:mo="http://schemas.microsoft.com/office/mac/office/2008/main">
             <w:pict>
               <v:shape id="_x0000_s1039" type="#_x0000_t202" style="position:absolute;left:0;text-align:left;margin-left:180pt;margin-top:698.8pt;width:5in;height:47.9pt;z-index:251825152;visibility:visible;mso-wrap-style:square;mso-width-percent:0;mso-height-percent:0;mso-wrap-distance-left:9pt;mso-wrap-distance-top:0;mso-wrap-distance-right:9pt;mso-wrap-distance-bottom:0;mso-position-horizontal:absolute;mso-position-horizontal-relative:text;mso-position-vertical:absolute;mso-position-vertical-relative:text;mso-width-percent:0;mso-height-percent:0;mso-width-relative:margin;mso-height-relative:margin;v-text-anchor:top" o:gfxdata="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" filled="f" stroked="f">
                 <v:textbox>
@@ -3543,7 +3623,7 @@
                         <a:effectLst/>
                         <a:extLst>
                           <a:ext uri="{C572A759-6A51-4108-AA02-DFA0A04FC94B}">
-                            <ma14:wrappingTextBoxFlag xmlns:ma14="http://schemas.microsoft.com/office/mac/drawingml/2011/main"/>
+                            <ma14:wrappingTextBoxFlag xmlns:ma14="http://schemas.microsoft.com/office/mac/drawingml/2011/main" xmlns:w="http://schemas.openxmlformats.org/wordprocessingml/2006/main" xmlns:w10="urn:schemas-microsoft-com:office:word" xmlns:v="urn:schemas-microsoft-com:vml" xmlns:o="urn:schemas-microsoft-com:office:office" xmlns:mv="urn:schemas-microsoft-com:mac:vml" xmlns:mo="http://schemas.microsoft.com/office/mac/office/2008/main" xmlns=""/>
                           </a:ext>
                         </a:extLst>
                       </wps:spPr>
@@ -3631,7 +3711,7 @@
               </wp:anchor>
             </w:drawing>
           </mc:Choice>
-          <mc:Fallback>
+          <mc:Fallback xmlns:mv="urn:schemas-microsoft-com:mac:vml" xmlns:mo="http://schemas.microsoft.com/office/mac/office/2008/main">
             <w:pict>
               <v:shape id="_x0000_s1040" type="#_x0000_t202" style="position:absolute;left:0;text-align:left;margin-left:180pt;margin-top:653.2pt;width:324pt;height:36pt;z-index:251789312;visibility:visible;mso-wrap-style:square;mso-width-percent:0;mso-height-percent:0;mso-wrap-distance-left:9pt;mso-wrap-distance-top:0;mso-wrap-distance-right:9pt;mso-wrap-distance-bottom:0;mso-position-horizontal:absolute;mso-position-horizontal-relative:text;mso-position-vertical:absolute;mso-position-vertical-relative:text;mso-width-percent:0;mso-height-percent:0;mso-width-relative:margin;mso-height-relative:margin;v-text-anchor:top" o:gfxdata="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" filled="f" stroked="f">
                 <v:textbox>
@@ -3732,7 +3812,7 @@
                         <a:effectLst/>
                         <a:extLst>
                           <a:ext uri="{C572A759-6A51-4108-AA02-DFA0A04FC94B}">
-                            <ma14:wrappingTextBoxFlag xmlns:ma14="http://schemas.microsoft.com/office/mac/drawingml/2011/main"/>
+                            <ma14:wrappingTextBoxFlag xmlns:ma14="http://schemas.microsoft.com/office/mac/drawingml/2011/main" xmlns:w="http://schemas.openxmlformats.org/wordprocessingml/2006/main" xmlns:w10="urn:schemas-microsoft-com:office:word" xmlns:v="urn:schemas-microsoft-com:vml" xmlns:o="urn:schemas-microsoft-com:office:office" xmlns:mv="urn:schemas-microsoft-com:mac:vml" xmlns:mo="http://schemas.microsoft.com/office/mac/office/2008/main" xmlns=""/>
                           </a:ext>
                         </a:extLst>
                       </wps:spPr>
@@ -3953,7 +4033,7 @@
               </wp:anchor>
             </w:drawing>
           </mc:Choice>
-          <mc:Fallback>
+          <mc:Fallback xmlns:mv="urn:schemas-microsoft-com:mac:vml" xmlns:mo="http://schemas.microsoft.com/office/mac/office/2008/main">
             <w:pict>
               <v:shape id="_x0000_s1041" type="#_x0000_t202" style="position:absolute;left:0;text-align:left;margin-left:-37.05pt;margin-top:579.45pt;width:181.8pt;height:182.1pt;z-index:251821056;visibility:visible;mso-wrap-style:square;mso-width-percent:0;mso-height-percent:0;mso-wrap-distance-left:9pt;mso-wrap-distance-top:0;mso-wrap-distance-right:9pt;mso-wrap-distance-bottom:0;mso-position-horizontal:absolute;mso-position-horizontal-relative:text;mso-position-vertical:absolute;mso-position-vertical-relative:text;mso-width-percent:0;mso-height-percent:0;mso-width-relative:margin;mso-height-relative:margin;v-text-anchor:top" o:gfxdata="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" filled="f" stroked="f">
                 <v:textbox>
@@ -4187,7 +4267,7 @@
                         <a:effectLst/>
                         <a:extLst>
                           <a:ext uri="{C572A759-6A51-4108-AA02-DFA0A04FC94B}">
-                            <ma14:wrappingTextBoxFlag xmlns:ma14="http://schemas.microsoft.com/office/mac/drawingml/2011/main"/>
+                            <ma14:wrappingTextBoxFlag xmlns:ma14="http://schemas.microsoft.com/office/mac/drawingml/2011/main" xmlns:w="http://schemas.openxmlformats.org/wordprocessingml/2006/main" xmlns:w10="urn:schemas-microsoft-com:office:word" xmlns:v="urn:schemas-microsoft-com:vml" xmlns:o="urn:schemas-microsoft-com:office:office" xmlns:mv="urn:schemas-microsoft-com:mac:vml" xmlns:mo="http://schemas.microsoft.com/office/mac/office/2008/main" xmlns=""/>
                           </a:ext>
                         </a:extLst>
                       </wps:spPr>
@@ -4245,7 +4325,7 @@
               </wp:anchor>
             </w:drawing>
           </mc:Choice>
-          <mc:Fallback>
+          <mc:Fallback xmlns:mv="urn:schemas-microsoft-com:mac:vml" xmlns:mo="http://schemas.microsoft.com/office/mac/office/2008/main">
             <w:pict>
               <v:shape id="_x0000_s1042" type="#_x0000_t202" style="position:absolute;left:0;text-align:left;margin-left:-41.2pt;margin-top:552.45pt;width:172.45pt;height:27pt;z-index:251822080;visibility:visible;mso-wrap-style:square;mso-width-percent:0;mso-height-percent:0;mso-wrap-distance-left:9pt;mso-wrap-distance-top:0;mso-wrap-distance-right:9pt;mso-wrap-distance-bottom:0;mso-position-horizontal:absolute;mso-position-horizontal-relative:text;mso-position-vertical:absolute;mso-position-vertical-relative:text;mso-width-percent:0;mso-height-percent:0;mso-width-relative:margin;mso-height-relative:margin;v-text-anchor:top" o:gfxdata="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" filled="f" stroked="f">
                 <v:textbox>
@@ -4339,7 +4419,7 @@
               </wp:anchor>
             </w:drawing>
           </mc:Choice>
-          <mc:Fallback>
+          <mc:Fallback xmlns:mv="urn:schemas-microsoft-com:mac:vml" xmlns:mo="http://schemas.microsoft.com/office/mac/office/2008/main">
             <w:pict>
               <v:line id="Suora yhdysviiva 41" o:spid="_x0000_s1026" style="position:absolute;z-index:251823104;visibility:visible;mso-wrap-style:square;mso-width-percent:0;mso-wrap-distance-left:9pt;mso-wrap-distance-top:0;mso-wrap-distance-right:9pt;mso-wrap-distance-bottom:0;mso-position-horizontal:absolute;mso-position-horizontal-relative:text;mso-position-vertical:absolute;mso-position-vertical-relative:text;mso-width-percent:0;mso-width-relative:margin" from="-195.15pt,579.45pt" to="-33.15pt,579.45pt" o:gfxdata="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" strokecolor="#f5f0eb" strokeweight="1pt"/>
             </w:pict>
@@ -4386,7 +4466,7 @@
                         <a:effectLst/>
                         <a:extLst>
                           <a:ext uri="{C572A759-6A51-4108-AA02-DFA0A04FC94B}">
-                            <ma14:wrappingTextBoxFlag xmlns:ma14="http://schemas.microsoft.com/office/mac/drawingml/2011/main"/>
+                            <ma14:wrappingTextBoxFlag xmlns:ma14="http://schemas.microsoft.com/office/mac/drawingml/2011/main" xmlns:w="http://schemas.openxmlformats.org/wordprocessingml/2006/main" xmlns:w10="urn:schemas-microsoft-com:office:word" xmlns:v="urn:schemas-microsoft-com:vml" xmlns:o="urn:schemas-microsoft-com:office:office" xmlns:mv="urn:schemas-microsoft-com:mac:vml" xmlns:mo="http://schemas.microsoft.com/office/mac/office/2008/main" xmlns=""/>
                           </a:ext>
                         </a:extLst>
                       </wps:spPr>
@@ -4682,7 +4762,7 @@
               </wp:anchor>
             </w:drawing>
           </mc:Choice>
-          <mc:Fallback>
+          <mc:Fallback xmlns:mv="urn:schemas-microsoft-com:mac:vml" xmlns:mo="http://schemas.microsoft.com/office/mac/office/2008/main">
             <w:pict>
               <v:shape id="_x0000_s1043" type="#_x0000_t202" style="position:absolute;left:0;text-align:left;margin-left:-37.05pt;margin-top:336.35pt;width:172.45pt;height:182.1pt;z-index:251815936;visibility:visible;mso-wrap-style:square;mso-width-percent:0;mso-height-percent:0;mso-wrap-distance-left:9pt;mso-wrap-distance-top:0;mso-wrap-distance-right:9pt;mso-wrap-distance-bottom:0;mso-position-horizontal:absolute;mso-position-horizontal-relative:text;mso-position-vertical:absolute;mso-position-vertical-relative:text;mso-width-percent:0;mso-height-percent:0;mso-width-relative:margin;mso-height-relative:margin;v-text-anchor:top" o:gfxdata="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" filled="f" stroked="f">
                 <v:textbox>
@@ -5014,7 +5094,7 @@
               </wp:anchor>
             </w:drawing>
           </mc:Choice>
-          <mc:Fallback>
+          <mc:Fallback xmlns:mv="urn:schemas-microsoft-com:mac:vml" xmlns:mo="http://schemas.microsoft.com/office/mac/office/2008/main">
             <w:pict>
               <v:line id="Suora yhdysviiva 41" o:spid="_x0000_s1026" style="position:absolute;z-index:251819008;visibility:visible;mso-wrap-style:square;mso-width-percent:0;mso-wrap-distance-left:9pt;mso-wrap-distance-top:0;mso-wrap-distance-right:9pt;mso-wrap-distance-bottom:0;mso-position-horizontal:absolute;mso-position-horizontal-relative:text;mso-position-vertical:absolute;mso-position-vertical-relative:text;mso-width-percent:0;mso-width-relative:margin" from="-195.15pt,336.35pt" to="-33.15pt,336.35pt" o:gfxdata="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" strokecolor="#f5f0eb" strokeweight="1pt"/>
             </w:pict>
@@ -5061,7 +5141,7 @@
                         <a:effectLst/>
                         <a:extLst>
                           <a:ext uri="{C572A759-6A51-4108-AA02-DFA0A04FC94B}">
-                            <ma14:wrappingTextBoxFlag xmlns:ma14="http://schemas.microsoft.com/office/mac/drawingml/2011/main"/>
+                            <ma14:wrappingTextBoxFlag xmlns:ma14="http://schemas.microsoft.com/office/mac/drawingml/2011/main" xmlns:w="http://schemas.openxmlformats.org/wordprocessingml/2006/main" xmlns:w10="urn:schemas-microsoft-com:office:word" xmlns:v="urn:schemas-microsoft-com:vml" xmlns:o="urn:schemas-microsoft-com:office:office" xmlns:mv="urn:schemas-microsoft-com:mac:vml" xmlns:mo="http://schemas.microsoft.com/office/mac/office/2008/main" xmlns=""/>
                           </a:ext>
                         </a:extLst>
                       </wps:spPr>
@@ -5119,7 +5199,7 @@
               </wp:anchor>
             </w:drawing>
           </mc:Choice>
-          <mc:Fallback>
+          <mc:Fallback xmlns:mv="urn:schemas-microsoft-com:mac:vml" xmlns:mo="http://schemas.microsoft.com/office/mac/office/2008/main">
             <w:pict>
               <v:shape id="_x0000_s1044" type="#_x0000_t202" style="position:absolute;left:0;text-align:left;margin-left:-41.2pt;margin-top:309.35pt;width:172.45pt;height:27pt;z-index:251816960;visibility:visible;mso-wrap-style:square;mso-width-percent:0;mso-height-percent:0;mso-wrap-distance-left:9pt;mso-wrap-distance-top:0;mso-wrap-distance-right:9pt;mso-wrap-distance-bottom:0;mso-position-horizontal:absolute;mso-position-horizontal-relative:text;mso-position-vertical:absolute;mso-position-vertical-relative:text;mso-width-percent:0;mso-height-percent:0;mso-width-relative:margin;mso-height-relative:margin;v-text-anchor:top" o:gfxdata="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" filled="f" stroked="f">
                 <v:textbox>
@@ -5190,7 +5270,7 @@
                         <a:effectLst/>
                         <a:extLst>
                           <a:ext uri="{C572A759-6A51-4108-AA02-DFA0A04FC94B}">
-                            <ma14:wrappingTextBoxFlag xmlns:ma14="http://schemas.microsoft.com/office/mac/drawingml/2011/main"/>
+                            <ma14:wrappingTextBoxFlag xmlns:ma14="http://schemas.microsoft.com/office/mac/drawingml/2011/main" xmlns:w="http://schemas.openxmlformats.org/wordprocessingml/2006/main" xmlns:w10="urn:schemas-microsoft-com:office:word" xmlns:v="urn:schemas-microsoft-com:vml" xmlns:o="urn:schemas-microsoft-com:office:office" xmlns:mv="urn:schemas-microsoft-com:mac:vml" xmlns:mo="http://schemas.microsoft.com/office/mac/office/2008/main" xmlns=""/>
                           </a:ext>
                         </a:extLst>
                       </wps:spPr>
@@ -5274,7 +5354,7 @@
               </wp:anchor>
             </w:drawing>
           </mc:Choice>
-          <mc:Fallback>
+          <mc:Fallback xmlns:mv="urn:schemas-microsoft-com:mac:vml" xmlns:mo="http://schemas.microsoft.com/office/mac/office/2008/main">
             <w:pict>
               <v:shape id="_x0000_s1045" type="#_x0000_t202" style="position:absolute;left:0;text-align:left;margin-left:-41.2pt;margin-top:224.15pt;width:172.45pt;height:1in;z-index:251799552;visibility:visible;mso-wrap-style:square;mso-width-percent:0;mso-height-percent:0;mso-wrap-distance-left:9pt;mso-wrap-distance-top:0;mso-wrap-distance-right:9pt;mso-wrap-distance-bottom:0;mso-position-horizontal:absolute;mso-position-horizontal-relative:text;mso-position-vertical:absolute;mso-position-vertical-relative:text;mso-width-percent:0;mso-height-percent:0;mso-width-relative:margin;mso-height-relative:margin;v-text-anchor:top" o:gfxdata="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" filled="f" stroked="f">
                 <v:textbox>
@@ -5371,7 +5451,7 @@
                         <a:effectLst/>
                         <a:extLst>
                           <a:ext uri="{C572A759-6A51-4108-AA02-DFA0A04FC94B}">
-                            <ma14:wrappingTextBoxFlag xmlns:ma14="http://schemas.microsoft.com/office/mac/drawingml/2011/main"/>
+                            <ma14:wrappingTextBoxFlag xmlns:ma14="http://schemas.microsoft.com/office/mac/drawingml/2011/main" xmlns:w="http://schemas.openxmlformats.org/wordprocessingml/2006/main" xmlns:w10="urn:schemas-microsoft-com:office:word" xmlns:v="urn:schemas-microsoft-com:vml" xmlns:o="urn:schemas-microsoft-com:office:office" xmlns:mv="urn:schemas-microsoft-com:mac:vml" xmlns:mo="http://schemas.microsoft.com/office/mac/office/2008/main" xmlns=""/>
                           </a:ext>
                         </a:extLst>
                       </wps:spPr>
@@ -5429,7 +5509,7 @@
               </wp:anchor>
             </w:drawing>
           </mc:Choice>
-          <mc:Fallback>
+          <mc:Fallback xmlns:mv="urn:schemas-microsoft-com:mac:vml" xmlns:mo="http://schemas.microsoft.com/office/mac/office/2008/main">
             <w:pict>
               <v:shape id="_x0000_s1046" type="#_x0000_t202" style="position:absolute;left:0;text-align:left;margin-left:-41.2pt;margin-top:198pt;width:172.45pt;height:27pt;z-index:251813888;visibility:visible;mso-wrap-style:square;mso-width-percent:0;mso-height-percent:0;mso-wrap-distance-left:9pt;mso-wrap-distance-top:0;mso-wrap-distance-right:9pt;mso-wrap-distance-bottom:0;mso-position-horizontal:absolute;mso-position-horizontal-relative:text;mso-position-vertical:absolute;mso-position-vertical-relative:text;mso-width-percent:0;mso-height-percent:0;mso-width-relative:margin;mso-height-relative:margin;v-text-anchor:top" o:gfxdata="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" filled="f" stroked="f">
                 <v:textbox>
@@ -5523,7 +5603,7 @@
               </wp:anchor>
             </w:drawing>
           </mc:Choice>
-          <mc:Fallback>
+          <mc:Fallback xmlns:mv="urn:schemas-microsoft-com:mac:vml" xmlns:mo="http://schemas.microsoft.com/office/mac/office/2008/main">
             <w:pict>
               <v:line id="Suora yhdysviiva 41" o:spid="_x0000_s1026" style="position:absolute;z-index:251774976;visibility:visible;mso-wrap-style:square;mso-width-percent:0;mso-wrap-distance-left:9pt;mso-wrap-distance-top:0;mso-wrap-distance-right:9pt;mso-wrap-distance-bottom:0;mso-position-horizontal:absolute;mso-position-horizontal-relative:text;mso-position-vertical:absolute;mso-position-vertical-relative:text;mso-width-percent:0;mso-width-relative:margin" from="-195.15pt,225pt" to="-33.15pt,225pt" o:gfxdata="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" strokecolor="#f5f0eb" strokeweight="1pt"/>
             </w:pict>
@@ -5628,7 +5708,7 @@
               </wp:anchor>
             </w:drawing>
           </mc:Choice>
-          <mc:Fallback>
+          <mc:Fallback xmlns:mv="urn:schemas-microsoft-com:mac:vml" xmlns:mo="http://schemas.microsoft.com/office/mac/office/2008/main">
             <w:pict>
               <v:rect id="Suorakulmio 1" o:spid="_x0000_s1047" style="position:absolute;left:0;text-align:left;margin-left:-71.95pt;margin-top:-70.8pt;width:3in;height:862.85pt;z-index:251659264;visibility:visible;mso-wrap-style:square;mso-width-percent:0;mso-height-percent:0;mso-wrap-distance-left:9pt;mso-wrap-distance-top:0;mso-wrap-distance-right:9pt;mso-wrap-distance-bottom:0;mso-position-horizontal:absolute;mso-position-horizontal-relative:text;mso-position-vertical:absolute;mso-position-vertical-relative:text;mso-width-percent:0;mso-height-percent:0;mso-width-relative:margin;mso-height-relative:margin;v-text-anchor:middle" o:gfxdata="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" fillcolor="#eba4ab" stroked="f" strokeweight="2pt">
                 <v:fill color2="#c99297" rotate="t" angle="-45" focus="100%" type="gradient">
@@ -5715,7 +5795,7 @@
               </wp:anchor>
             </w:drawing>
           </mc:Choice>
-          <mc:Fallback>
+          <mc:Fallback xmlns:mv="urn:schemas-microsoft-com:mac:vml" xmlns:mo="http://schemas.microsoft.com/office/mac/office/2008/main">
             <w:pict>
               <v:line id="Suora yhdysviiva 62" o:spid="_x0000_s1026" style="position:absolute;z-index:251735040;visibility:visible;mso-wrap-style:square;mso-width-percent:0;mso-height-percent:0;mso-wrap-distance-left:9pt;mso-wrap-distance-top:0;mso-wrap-distance-right:9pt;mso-wrap-distance-bottom:0;mso-position-horizontal:absolute;mso-position-horizontal-relative:text;mso-position-vertical:absolute;mso-position-vertical-relative:text;mso-width-percent:0;mso-height-percent:0;mso-width-relative:margin;mso-height-relative:margin" from="19.7pt,-8.95pt" to="343.7pt,-8.95pt" o:gfxdata="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" strokecolor="#2e3140" strokeweight="1pt"/>
             </w:pict>
@@ -5734,8 +5814,8 @@
 </file>
 
 <file path=word/numbering.xml><?xml version="1.0" encoding="utf-8"?>
-<w:numbering xmlns:wpc="http://schemas.microsoft.com/office/word/2010/wordprocessingCanvas" xmlns:mo="http://schemas.microsoft.com/office/mac/office/2008/main" xmlns:mc="http://schemas.openxmlformats.org/markup-compatibility/2006" xmlns:mv="urn:schemas-microsoft-com:mac:vml" xmlns:o="urn:schemas-microsoft-com:office:office" xmlns:r="http://schemas.openxmlformats.org/officeDocument/2006/relationships" xmlns:m="http://schemas.openxmlformats.org/officeDocument/2006/math" xmlns:v="urn:schemas-microsoft-com:vml" xmlns:wp14="http://schemas.microsoft.com/office/word/2010/wordprocessingDrawing" xmlns:wp="http://schemas.openxmlformats.org/drawingml/2006/wordprocessingDrawing" xmlns:w10="urn:schemas-microsoft-com:office:word" xmlns:w="http://schemas.openxmlformats.org/wordprocessingml/2006/main" xmlns:w14="http://schemas.microsoft.com/office/word/2010/wordml" xmlns:wpg="http://schemas.microsoft.com/office/word/2010/wordprocessingGroup" xmlns:wpi="http://schemas.microsoft.com/office/word/2010/wordprocessingInk" xmlns:wne="http://schemas.microsoft.com/office/word/2006/wordml" xmlns:wps="http://schemas.microsoft.com/office/word/2010/wordprocessingShape" mc:Ignorable="w14 wp14">
-  <w:abstractNum w:abstractNumId="0">
+<w:numbering xmlns:wpc="http://schemas.microsoft.com/office/word/2010/wordprocessingCanvas" xmlns:cx="http://schemas.microsoft.com/office/drawing/2014/chartex" xmlns:cx1="http://schemas.microsoft.com/office/drawing/2015/9/8/chartex" xmlns:cx2="http://schemas.microsoft.com/office/drawing/2015/10/21/chartex" xmlns:cx3="http://schemas.microsoft.com/office/drawing/2016/5/9/chartex" xmlns:cx4="http://schemas.microsoft.com/office/drawing/2016/5/10/chartex" xmlns:cx5="http://schemas.microsoft.com/office/drawing/2016/5/11/chartex" xmlns:cx6="http://schemas.microsoft.com/office/drawing/2016/5/12/chartex" xmlns:cx7="http://schemas.microsoft.com/office/drawing/2016/5/13/chartex" xmlns:cx8="http://schemas.microsoft.com/office/drawing/2016/5/14/chartex" xmlns:mc="http://schemas.openxmlformats.org/markup-compatibility/2006" xmlns:aink="http://schemas.microsoft.com/office/drawing/2016/ink" xmlns:am3d="http://schemas.microsoft.com/office/drawing/2017/model3d" xmlns:o="urn:schemas-microsoft-com:office:office" xmlns:r="http://schemas.openxmlformats.org/officeDocument/2006/relationships" xmlns:m="http://schemas.openxmlformats.org/officeDocument/2006/math" xmlns:v="urn:schemas-microsoft-com:vml" xmlns:wp14="http://schemas.microsoft.com/office/word/2010/wordprocessingDrawing" xmlns:wp="http://schemas.openxmlformats.org/drawingml/2006/wordprocessingDrawing" xmlns:w10="urn:schemas-microsoft-com:office:word" xmlns:w="http://schemas.openxmlformats.org/wordprocessingml/2006/main" xmlns:w14="http://schemas.microsoft.com/office/word/2010/wordml" xmlns:w15="http://schemas.microsoft.com/office/word/2012/wordml" xmlns:w16cid="http://schemas.microsoft.com/office/word/2016/wordml/cid" xmlns:w16se="http://schemas.microsoft.com/office/word/2015/wordml/symex" xmlns:wpg="http://schemas.microsoft.com/office/word/2010/wordprocessingGroup" xmlns:wpi="http://schemas.microsoft.com/office/word/2010/wordprocessingInk" xmlns:wne="http://schemas.microsoft.com/office/word/2006/wordml" xmlns:wps="http://schemas.microsoft.com/office/word/2010/wordprocessingShape" mc:Ignorable="w14 w15 w16se w16cid wp14">
+  <w:abstractNum w:abstractNumId="0" w15:restartNumberingAfterBreak="0">
     <w:nsid w:val="00322189"/>
     <w:multiLevelType w:val="hybridMultilevel"/>
     <w:tmpl w:val="74D0AF9A"/>
@@ -5848,7 +5928,7 @@
       </w:rPr>
     </w:lvl>
   </w:abstractNum>
-  <w:abstractNum w:abstractNumId="1">
+  <w:abstractNum w:abstractNumId="1" w15:restartNumberingAfterBreak="0">
     <w:nsid w:val="0ED70420"/>
     <w:multiLevelType w:val="hybridMultilevel"/>
     <w:tmpl w:val="CCE61180"/>
@@ -5961,7 +6041,7 @@
       </w:rPr>
     </w:lvl>
   </w:abstractNum>
-  <w:abstractNum w:abstractNumId="2">
+  <w:abstractNum w:abstractNumId="2" w15:restartNumberingAfterBreak="0">
     <w:nsid w:val="273E1F2F"/>
     <w:multiLevelType w:val="hybridMultilevel"/>
     <w:tmpl w:val="E8AE0ECC"/>
@@ -6074,7 +6154,7 @@
       </w:rPr>
     </w:lvl>
   </w:abstractNum>
-  <w:abstractNum w:abstractNumId="3">
+  <w:abstractNum w:abstractNumId="3" w15:restartNumberingAfterBreak="0">
     <w:nsid w:val="375A49A7"/>
     <w:multiLevelType w:val="hybridMultilevel"/>
     <w:tmpl w:val="94483B78"/>
@@ -6187,7 +6267,7 @@
       </w:rPr>
     </w:lvl>
   </w:abstractNum>
-  <w:abstractNum w:abstractNumId="4">
+  <w:abstractNum w:abstractNumId="4" w15:restartNumberingAfterBreak="0">
     <w:nsid w:val="4D1B3D70"/>
     <w:multiLevelType w:val="hybridMultilevel"/>
     <w:tmpl w:val="68B8BE7C"/>
@@ -6300,7 +6380,7 @@
       </w:rPr>
     </w:lvl>
   </w:abstractNum>
-  <w:abstractNum w:abstractNumId="5">
+  <w:abstractNum w:abstractNumId="5" w15:restartNumberingAfterBreak="0">
     <w:nsid w:val="52D920EC"/>
     <w:multiLevelType w:val="hybridMultilevel"/>
     <w:tmpl w:val="657A8944"/>
@@ -6413,7 +6493,7 @@
       </w:rPr>
     </w:lvl>
   </w:abstractNum>
-  <w:abstractNum w:abstractNumId="6">
+  <w:abstractNum w:abstractNumId="6" w15:restartNumberingAfterBreak="0">
     <w:nsid w:val="53437D8B"/>
     <w:multiLevelType w:val="hybridMultilevel"/>
     <w:tmpl w:val="FFA04800"/>
@@ -6526,7 +6606,7 @@
       </w:rPr>
     </w:lvl>
   </w:abstractNum>
-  <w:abstractNum w:abstractNumId="7">
+  <w:abstractNum w:abstractNumId="7" w15:restartNumberingAfterBreak="0">
     <w:nsid w:val="57FE659F"/>
     <w:multiLevelType w:val="hybridMultilevel"/>
     <w:tmpl w:val="BC664850"/>
@@ -6639,7 +6719,7 @@
       </w:rPr>
     </w:lvl>
   </w:abstractNum>
-  <w:abstractNum w:abstractNumId="8">
+  <w:abstractNum w:abstractNumId="8" w15:restartNumberingAfterBreak="0">
     <w:nsid w:val="58E75CC3"/>
     <w:multiLevelType w:val="hybridMultilevel"/>
     <w:tmpl w:val="BF4EB6C6"/>
@@ -6752,7 +6832,7 @@
       </w:rPr>
     </w:lvl>
   </w:abstractNum>
-  <w:abstractNum w:abstractNumId="9">
+  <w:abstractNum w:abstractNumId="9" w15:restartNumberingAfterBreak="0">
     <w:nsid w:val="649B61BC"/>
     <w:multiLevelType w:val="hybridMultilevel"/>
     <w:tmpl w:val="5FF2338A"/>
@@ -6865,7 +6945,7 @@
       </w:rPr>
     </w:lvl>
   </w:abstractNum>
-  <w:abstractNum w:abstractNumId="10">
+  <w:abstractNum w:abstractNumId="10" w15:restartNumberingAfterBreak="0">
     <w:nsid w:val="64C7626D"/>
     <w:multiLevelType w:val="hybridMultilevel"/>
     <w:tmpl w:val="57D055D2"/>
@@ -6978,7 +7058,7 @@
       </w:rPr>
     </w:lvl>
   </w:abstractNum>
-  <w:abstractNum w:abstractNumId="11">
+  <w:abstractNum w:abstractNumId="11" w15:restartNumberingAfterBreak="0">
     <w:nsid w:val="66650764"/>
     <w:multiLevelType w:val="hybridMultilevel"/>
     <w:tmpl w:val="C56AE5FA"/>
@@ -7091,7 +7171,7 @@
       </w:rPr>
     </w:lvl>
   </w:abstractNum>
-  <w:abstractNum w:abstractNumId="12">
+  <w:abstractNum w:abstractNumId="12" w15:restartNumberingAfterBreak="0">
     <w:nsid w:val="7E9F7995"/>
     <w:multiLevelType w:val="hybridMultilevel"/>
     <w:tmpl w:val="11D80984"/>
@@ -7204,7 +7284,7 @@
       </w:rPr>
     </w:lvl>
   </w:abstractNum>
-  <w:abstractNum w:abstractNumId="13">
+  <w:abstractNum w:abstractNumId="13" w15:restartNumberingAfterBreak="0">
     <w:nsid w:val="7F687E3B"/>
     <w:multiLevelType w:val="hybridMultilevel"/>
     <w:tmpl w:val="4E8A8B8A"/>
@@ -7363,7 +7443,7 @@
 </file>
 
 <file path=word/styles.xml><?xml version="1.0" encoding="utf-8"?>
-<w:styles xmlns:mc="http://schemas.openxmlformats.org/markup-compatibility/2006" xmlns:r="http://schemas.openxmlformats.org/officeDocument/2006/relationships" xmlns:w="http://schemas.openxmlformats.org/wordprocessingml/2006/main" xmlns:w14="http://schemas.microsoft.com/office/word/2010/wordml" mc:Ignorable="w14">
+<w:styles xmlns:mc="http://schemas.openxmlformats.org/markup-compatibility/2006" xmlns:r="http://schemas.openxmlformats.org/officeDocument/2006/relationships" xmlns:w="http://schemas.openxmlformats.org/wordprocessingml/2006/main" xmlns:w14="http://schemas.microsoft.com/office/word/2010/wordml" xmlns:w15="http://schemas.microsoft.com/office/word/2012/wordml" xmlns:w16cid="http://schemas.microsoft.com/office/word/2016/wordml/cid" xmlns:w16se="http://schemas.microsoft.com/office/word/2015/wordml/symex" mc:Ignorable="w14 w15 w16se w16cid">
   <w:docDefaults>
     <w:rPrDefault>
       <w:rPr>
@@ -7375,367 +7455,379 @@
     </w:rPrDefault>
     <w:pPrDefault/>
   </w:docDefaults>
-  <w:latentStyles w:defLockedState="0" w:defUIPriority="99" w:defSemiHidden="1" w:defUnhideWhenUsed="1" w:defQFormat="0" w:count="276">
-    <w:lsdException w:name="Normal" w:semiHidden="0" w:uiPriority="0" w:unhideWhenUsed="0" w:qFormat="1"/>
-    <w:lsdException w:name="heading 1" w:semiHidden="0" w:uiPriority="9" w:unhideWhenUsed="0" w:qFormat="1"/>
-    <w:lsdException w:name="heading 2" w:uiPriority="9" w:qFormat="1"/>
-    <w:lsdException w:name="heading 3" w:uiPriority="9" w:qFormat="1"/>
-    <w:lsdException w:name="heading 4" w:uiPriority="9" w:qFormat="1"/>
-    <w:lsdException w:name="heading 5" w:uiPriority="9" w:qFormat="1"/>
-    <w:lsdException w:name="heading 6" w:uiPriority="9" w:qFormat="1"/>
-    <w:lsdException w:name="heading 7" w:uiPriority="9" w:qFormat="1"/>
-    <w:lsdException w:name="heading 8" w:uiPriority="9" w:qFormat="1"/>
-    <w:lsdException w:name="heading 9" w:uiPriority="9" w:qFormat="1"/>
-    <w:lsdException w:name="toc 1" w:uiPriority="39"/>
-    <w:lsdException w:name="toc 2" w:uiPriority="39"/>
-    <w:lsdException w:name="toc 3" w:uiPriority="39"/>
-    <w:lsdException w:name="toc 4" w:uiPriority="39"/>
-    <w:lsdException w:name="toc 5" w:uiPriority="39"/>
-    <w:lsdException w:name="toc 6" w:uiPriority="39"/>
-    <w:lsdException w:name="toc 7" w:uiPriority="39"/>
-    <w:lsdException w:name="toc 8" w:uiPriority="39"/>
-    <w:lsdException w:name="toc 9" w:uiPriority="39"/>
-    <w:lsdException w:name="caption" w:uiPriority="35" w:qFormat="1"/>
-    <w:lsdException w:name="Title" w:semiHidden="0" w:uiPriority="10" w:unhideWhenUsed="0" w:qFormat="1"/>
-    <w:lsdException w:name="Default Paragraph Font" w:uiPriority="1"/>
-    <w:lsdException w:name="Subtitle" w:semiHidden="0" w:uiPriority="11" w:unhideWhenUsed="0" w:qFormat="1"/>
-    <w:lsdException w:name="Strong" w:semiHidden="0" w:uiPriority="22" w:unhideWhenUsed="0" w:qFormat="1"/>
-    <w:lsdException w:name="Emphasis" w:semiHidden="0" w:uiPriority="20" w:unhideWhenUsed="0" w:qFormat="1"/>
-    <w:lsdException w:name="Table Grid" w:semiHidden="0" w:uiPriority="59" w:unhideWhenUsed="0"/>
-    <w:lsdException w:name="Placeholder Text" w:unhideWhenUsed="0"/>
-    <w:lsdException w:name="No Spacing" w:semiHidden="0" w:uiPriority="1" w:unhideWhenUsed="0" w:qFormat="1"/>
-    <w:lsdException w:name="Light Shading" w:semiHidden="0" w:uiPriority="60" w:unhideWhenUsed="0"/>
-    <w:lsdException w:name="Light List" w:semiHidden="0" w:uiPriority="61" w:unhideWhenUsed="0"/>
-    <w:lsdException w:name="Light Grid" w:semiHidden="0" w:uiPriority="62" w:unhideWhenUsed="0"/>
-    <w:lsdException w:name="Medium Shading 1" w:semiHidden="0" w:uiPriority="63" w:unhideWhenUsed="0"/>
-    <w:lsdException w:name="Medium Shading 2" w:semiHidden="0" w:uiPriority="64" w:unhideWhenUsed="0"/>
-    <w:lsdException w:name="Medium List 1" w:semiHidden="0" w:uiPriority="65" w:unhideWhenUsed="0"/>
-    <w:lsdException w:name="Medium List 2" w:semiHidden="0" w:uiPriority="66" w:unhideWhenUsed="0"/>
-    <w:lsdException w:name="Medium Grid 1" w:semiHidden="0" w:uiPriority="67" w:unhideWhenUsed="0"/>
-    <w:lsdException w:name="Medium Grid 2" w:semiHidden="0" w:uiPriority="68" w:unhideWhenUsed="0"/>
-    <w:lsdException w:name="Medium Grid 3" w:semiHidden="0" w:uiPriority="69" w:unhideWhenUsed="0"/>
-    <w:lsdException w:name="Dark List" w:semiHidden="0" w:uiPriority="70" w:unhideWhenUsed="0"/>
-    <w:lsdException w:name="Colorful Shading" w:semiHidden="0" w:uiPriority="71" w:unhideWhenUsed="0"/>
-    <w:lsdException w:name="Colorful List" w:semiHidden="0" w:uiPriority="72" w:unhideWhenUsed="0"/>
-    <w:lsdException w:name="Colorful Grid" w:semiHidden="0" w:uiPriority="73" w:unhideWhenUsed="0"/>
-    <w:lsdException w:name="Light Shading Accent 1" w:semiHidden="0" w:uiPriority="60" w:unhideWhenUsed="0"/>
-    <w:lsdException w:name="Light List Accent 1" w:semiHidden="0" w:uiPriority="61" w:unhideWhenUsed="0"/>
-    <w:lsdException w:name="Light Grid Accent 1" w:semiHidden="0" w:uiPriority="62" w:unhideWhenUsed="0"/>
-    <w:lsdException w:name="Medium Shading 1 Accent 1" w:semiHidden="0" w:uiPriority="63" w:unhideWhenUsed="0"/>
-    <w:lsdException w:name="Medium Shading 2 Accent 1" w:semiHidden="0" w:uiPriority="64" w:unhideWhenUsed="0"/>
-    <w:lsdException w:name="Medium List 1 Accent 1" w:semiHidden="0" w:uiPriority="65" w:unhideWhenUsed="0"/>
-    <w:lsdException w:name="Revision" w:unhideWhenUsed="0"/>
-    <w:lsdException w:name="List Paragraph" w:semiHidden="0" w:uiPriority="34" w:unhideWhenUsed="0" w:qFormat="1"/>
-    <w:lsdException w:name="Quote" w:semiHidden="0" w:uiPriority="29" w:unhideWhenUsed="0" w:qFormat="1"/>
-    <w:lsdException w:name="Intense Quote" w:semiHidden="0" w:uiPriority="30" w:unhideWhenUsed="0" w:qFormat="1"/>
-    <w:lsdException w:name="Medium List 2 Accent 1" w:semiHidden="0" w:uiPriority="66" w:unhideWhenUsed="0"/>
-    <w:lsdException w:name="Medium Grid 1 Accent 1" w:semiHidden="0" w:uiPriority="67" w:unhideWhenUsed="0"/>
-    <w:lsdException w:name="Medium Grid 2 Accent 1" w:semiHidden="0" w:uiPriority="68" w:unhideWhenUsed="0"/>
-    <w:lsdException w:name="Medium Grid 3 Accent 1" w:semiHidden="0" w:uiPriority="69" w:unhideWhenUsed="0"/>
-    <w:lsdException w:name="Dark List Accent 1" w:semiHidden="0" w:uiPriority="70" w:unhideWhenUsed="0"/>
-    <w:lsdException w:name="Colorful Shading Accent 1" w:semiHidden="0" w:uiPriority="71" w:unhideWhenUsed="0"/>
-    <w:lsdException w:name="Colorful List Accent 1" w:semiHidden="0" w:uiPriority="72" w:unhideWhenUsed="0"/>
-    <w:lsdException w:name="Colorful Grid Accent 1" w:semiHidden="0" w:uiPriority="73" w:unhideWhenUsed="0"/>
-    <w:lsdException w:name="Light Shading Accent 2" w:semiHidden="0" w:uiPriority="60" w:unhideWhenUsed="0"/>
-    <w:lsdException w:name="Light List Accent 2" w:semiHidden="0" w:uiPriority="61" w:unhideWhenUsed="0"/>
-    <w:lsdException w:name="Light Grid Accent 2" w:semiHidden="0" w:uiPriority="62" w:unhideWhenUsed="0"/>
-    <w:lsdException w:name="Medium Shading 1 Accent 2" w:semiHidden="0" w:uiPriority="63" w:unhideWhenUsed="0"/>
-    <w:lsdException w:name="Medium Shading 2 Accent 2" w:semiHidden="0" w:uiPriority="64" w:unhideWhenUsed="0"/>
-    <w:lsdException w:name="Medium List 1 Accent 2" w:semiHidden="0" w:uiPriority="65" w:unhideWhenUsed="0"/>
-    <w:lsdException w:name="Medium List 2 Accent 2" w:semiHidden="0" w:uiPriority="66" w:unhideWhenUsed="0"/>
-    <w:lsdException w:name="Medium Grid 1 Accent 2" w:semiHidden="0" w:uiPriority="67" w:unhideWhenUsed="0"/>
-    <w:lsdException w:name="Medium Grid 2 Accent 2" w:semiHidden="0" w:uiPriority="68" w:unhideWhenUsed="0"/>
-    <w:lsdException w:name="Medium Grid 3 Accent 2" w:semiHidden="0" w:uiPriority="69" w:unhideWhenUsed="0"/>
-    <w:lsdException w:name="Dark List Accent 2" w:semiHidden="0" w:uiPriority="70" w:unhideWhenUsed="0"/>
-    <w:lsdException w:name="Colorful Shading Accent 2" w:semiHidden="0" w:uiPriority="71" w:unhideWhenUsed="0"/>
-    <w:lsdException w:name="Colorful List Accent 2" w:semiHidden="0" w:uiPriority="72" w:unhideWhenUsed="0"/>
-    <w:lsdException w:name="Colorful Grid Accent 2" w:semiHidden="0" w:uiPriority="73" w:unhideWhenUsed="0"/>
-    <w:lsdException w:name="Light Shading Accent 3" w:semiHidden="0" w:uiPriority="60" w:unhideWhenUsed="0"/>
-    <w:lsdException w:name="Light List Accent 3" w:semiHidden="0" w:uiPriority="61" w:unhideWhenUsed="0"/>
-    <w:lsdException w:name="Light Grid Accent 3" w:semiHidden="0" w:uiPriority="62" w:unhideWhenUsed="0"/>
-    <w:lsdException w:name="Medium Shading 1 Accent 3" w:semiHidden="0" w:uiPriority="63" w:unhideWhenUsed="0"/>
-    <w:lsdException w:name="Medium Shading 2 Accent 3" w:semiHidden="0" w:uiPriority="64" w:unhideWhenUsed="0"/>
-    <w:lsdException w:name="Medium List 1 Accent 3" w:semiHidden="0" w:uiPriority="65" w:unhideWhenUsed="0"/>
-    <w:lsdException w:name="Medium List 2 Accent 3" w:semiHidden="0" w:uiPriority="66" w:unhideWhenUsed="0"/>
-    <w:lsdException w:name="Medium Grid 1 Accent 3" w:semiHidden="0" w:uiPriority="67" w:unhideWhenUsed="0"/>
-    <w:lsdException w:name="Medium Grid 2 Accent 3" w:semiHidden="0" w:uiPriority="68" w:unhideWhenUsed="0"/>
-    <w:lsdException w:name="Medium Grid 3 Accent 3" w:semiHidden="0" w:uiPriority="69" w:unhideWhenUsed="0"/>
-    <w:lsdException w:name="Dark List Accent 3" w:semiHidden="0" w:uiPriority="70" w:unhideWhenUsed="0"/>
-    <w:lsdException w:name="Colorful Shading Accent 3" w:semiHidden="0" w:uiPriority="71" w:unhideWhenUsed="0"/>
-    <w:lsdException w:name="Colorful List Accent 3" w:semiHidden="0" w:uiPriority="72" w:unhideWhenUsed="0"/>
-    <w:lsdException w:name="Colorful Grid Accent 3" w:semiHidden="0" w:uiPriority="73" w:unhideWhenUsed="0"/>
-    <w:lsdException w:name="Light Shading Accent 4" w:semiHidden="0" w:uiPriority="60" w:unhideWhenUsed="0"/>
-    <w:lsdException w:name="Light List Accent 4" w:semiHidden="0" w:uiPriority="61" w:unhideWhenUsed="0"/>
-    <w:lsdException w:name="Light Grid Accent 4" w:semiHidden="0" w:uiPriority="62" w:unhideWhenUsed="0"/>
-    <w:lsdException w:name="Medium Shading 1 Accent 4" w:semiHidden="0" w:uiPriority="63" w:unhideWhenUsed="0"/>
-    <w:lsdException w:name="Medium Shading 2 Accent 4" w:semiHidden="0" w:uiPriority="64" w:unhideWhenUsed="0"/>
-    <w:lsdException w:name="Medium List 1 Accent 4" w:semiHidden="0" w:uiPriority="65" w:unhideWhenUsed="0"/>
-    <w:lsdException w:name="Medium List 2 Accent 4" w:semiHidden="0" w:uiPriority="66" w:unhideWhenUsed="0"/>
-    <w:lsdException w:name="Medium Grid 1 Accent 4" w:semiHidden="0" w:uiPriority="67" w:unhideWhenUsed="0"/>
-    <w:lsdException w:name="Medium Grid 2 Accent 4" w:semiHidden="0" w:uiPriority="68" w:unhideWhenUsed="0"/>
-    <w:lsdException w:name="Medium Grid 3 Accent 4" w:semiHidden="0" w:uiPriority="69" w:unhideWhenUsed="0"/>
-    <w:lsdException w:name="Dark List Accent 4" w:semiHidden="0" w:uiPriority="70" w:unhideWhenUsed="0"/>
-    <w:lsdException w:name="Colorful Shading Accent 4" w:semiHidden="0" w:uiPriority="71" w:unhideWhenUsed="0"/>
-    <w:lsdException w:name="Colorful List Accent 4" w:semiHidden="0" w:uiPriority="72" w:unhideWhenUsed="0"/>
-    <w:lsdException w:name="Colorful Grid Accent 4" w:semiHidden="0" w:uiPriority="73" w:unhideWhenUsed="0"/>
-    <w:lsdException w:name="Light Shading Accent 5" w:semiHidden="0" w:uiPriority="60" w:unhideWhenUsed="0"/>
-    <w:lsdException w:name="Light List Accent 5" w:semiHidden="0" w:uiPriority="61" w:unhideWhenUsed="0"/>
-    <w:lsdException w:name="Light Grid Accent 5" w:semiHidden="0" w:uiPriority="62" w:unhideWhenUsed="0"/>
-    <w:lsdException w:name="Medium Shading 1 Accent 5" w:semiHidden="0" w:uiPriority="63" w:unhideWhenUsed="0"/>
-    <w:lsdException w:name="Medium Shading 2 Accent 5" w:semiHidden="0" w:uiPriority="64" w:unhideWhenUsed="0"/>
-    <w:lsdException w:name="Medium List 1 Accent 5" w:semiHidden="0" w:uiPriority="65" w:unhideWhenUsed="0"/>
-    <w:lsdException w:name="Medium List 2 Accent 5" w:semiHidden="0" w:uiPriority="66" w:unhideWhenUsed="0"/>
-    <w:lsdException w:name="Medium Grid 1 Accent 5" w:semiHidden="0" w:uiPriority="67" w:unhideWhenUsed="0"/>
-    <w:lsdException w:name="Medium Grid 2 Accent 5" w:semiHidden="0" w:uiPriority="68" w:unhideWhenUsed="0"/>
-    <w:lsdException w:name="Medium Grid 3 Accent 5" w:semiHidden="0" w:uiPriority="69" w:unhideWhenUsed="0"/>
-    <w:lsdException w:name="Dark List Accent 5" w:semiHidden="0" w:uiPriority="70" w:unhideWhenUsed="0"/>
-    <w:lsdException w:name="Colorful Shading Accent 5" w:semiHidden="0" w:uiPriority="71" w:unhideWhenUsed="0"/>
-    <w:lsdException w:name="Colorful List Accent 5" w:semiHidden="0" w:uiPriority="72" w:unhideWhenUsed="0"/>
-    <w:lsdException w:name="Colorful Grid Accent 5" w:semiHidden="0" w:uiPriority="73" w:unhideWhenUsed="0"/>
-    <w:lsdException w:name="Light Shading Accent 6" w:semiHidden="0" w:uiPriority="60" w:unhideWhenUsed="0"/>
-    <w:lsdException w:name="Light List Accent 6" w:semiHidden="0" w:uiPriority="61" w:unhideWhenUsed="0"/>
-    <w:lsdException w:name="Light Grid Accent 6" w:semiHidden="0" w:uiPriority="62" w:unhideWhenUsed="0"/>
-    <w:lsdException w:name="Medium Shading 1 Accent 6" w:semiHidden="0" w:uiPriority="63" w:unhideWhenUsed="0"/>
-    <w:lsdException w:name="Medium Shading 2 Accent 6" w:semiHidden="0" w:uiPriority="64" w:unhideWhenUsed="0"/>
-    <w:lsdException w:name="Medium List 1 Accent 6" w:semiHidden="0" w:uiPriority="65" w:unhideWhenUsed="0"/>
-    <w:lsdException w:name="Medium List 2 Accent 6" w:semiHidden="0" w:uiPriority="66" w:unhideWhenUsed="0"/>
-    <w:lsdException w:name="Medium Grid 1 Accent 6" w:semiHidden="0" w:uiPriority="67" w:unhideWhenUsed="0"/>
-    <w:lsdException w:name="Medium Grid 2 Accent 6" w:semiHidden="0" w:uiPriority="68" w:unhideWhenUsed="0"/>
-    <w:lsdException w:name="Medium Grid 3 Accent 6" w:semiHidden="0" w:uiPriority="69" w:unhideWhenUsed="0"/>
-    <w:lsdException w:name="Dark List Accent 6" w:semiHidden="0" w:uiPriority="70" w:unhideWhenUsed="0"/>
-    <w:lsdException w:name="Colorful Shading Accent 6" w:semiHidden="0" w:uiPriority="71" w:unhideWhenUsed="0"/>
-    <w:lsdException w:name="Colorful List Accent 6" w:semiHidden="0" w:uiPriority="72" w:unhideWhenUsed="0"/>
-    <w:lsdException w:name="Colorful Grid Accent 6" w:semiHidden="0" w:uiPriority="73" w:unhideWhenUsed="0"/>
-    <w:lsdException w:name="Subtle Emphasis" w:semiHidden="0" w:uiPriority="19" w:unhideWhenUsed="0" w:qFormat="1"/>
-    <w:lsdException w:name="Intense Emphasis" w:semiHidden="0" w:uiPriority="21" w:unhideWhenUsed="0" w:qFormat="1"/>
-    <w:lsdException w:name="Subtle Reference" w:semiHidden="0" w:uiPriority="31" w:unhideWhenUsed="0" w:qFormat="1"/>
-    <w:lsdException w:name="Intense Reference" w:semiHidden="0" w:uiPriority="32" w:unhideWhenUsed="0" w:qFormat="1"/>
-    <w:lsdException w:name="Book Title" w:semiHidden="0" w:uiPriority="33" w:unhideWhenUsed="0" w:qFormat="1"/>
-    <w:lsdException w:name="Bibliography" w:uiPriority="37"/>
-    <w:lsdException w:name="TOC Heading" w:uiPriority="39" w:qFormat="1"/>
-  </w:latentStyles>
-  <w:style w:type="paragraph" w:default="1" w:styleId="Normal">
-    <w:name w:val="Normal"/>
-    <w:qFormat/>
-    <w:rsid w:val="00C64CD7"/>
-  </w:style>
-  <w:style w:type="character" w:default="1" w:styleId="DefaultParagraphFont">
-    <w:name w:val="Default Paragraph Font"/>
-    <w:uiPriority w:val="1"/>
-    <w:semiHidden/>
-    <w:unhideWhenUsed/>
-  </w:style>
-  <w:style w:type="table" w:default="1" w:styleId="TableNormal">
-    <w:name w:val="Normal Table"/>
-    <w:uiPriority w:val="99"/>
-    <w:semiHidden/>
-    <w:unhideWhenUsed/>
-    <w:tblPr>
-      <w:tblInd w:w="0" w:type="dxa"/>
-      <w:tblCellMar>
-        <w:top w:w="0" w:type="dxa"/>
-        <w:left w:w="108" w:type="dxa"/>
-        <w:bottom w:w="0" w:type="dxa"/>
-        <w:right w:w="108" w:type="dxa"/>
-      </w:tblCellMar>
-    </w:tblPr>
-  </w:style>
-  <w:style w:type="numbering" w:default="1" w:styleId="NoList">
-    <w:name w:val="No List"/>
-    <w:uiPriority w:val="99"/>
-    <w:semiHidden/>
-    <w:unhideWhenUsed/>
-  </w:style>
-  <w:style w:type="paragraph" w:styleId="BalloonText">
-    <w:name w:val="Balloon Text"/>
-    <w:basedOn w:val="Normal"/>
-    <w:link w:val="BalloonTextChar"/>
-    <w:uiPriority w:val="99"/>
-    <w:unhideWhenUsed/>
-    <w:rsid w:val="0006677F"/>
-    <w:rPr>
-      <w:rFonts w:ascii="Lucida Grande" w:hAnsi="Lucida Grande" w:cs="Lucida Grande"/>
-      <w:sz w:val="18"/>
-      <w:szCs w:val="18"/>
-    </w:rPr>
-  </w:style>
-  <w:style w:type="character" w:customStyle="1" w:styleId="BalloonTextChar">
-    <w:name w:val="Balloon Text Char"/>
-    <w:basedOn w:val="DefaultParagraphFont"/>
-    <w:link w:val="BalloonText"/>
-    <w:uiPriority w:val="99"/>
-    <w:rsid w:val="0006677F"/>
-    <w:rPr>
-      <w:rFonts w:ascii="Lucida Grande" w:hAnsi="Lucida Grande" w:cs="Lucida Grande"/>
-      <w:sz w:val="18"/>
-      <w:szCs w:val="18"/>
-    </w:rPr>
-  </w:style>
-  <w:style w:type="paragraph" w:styleId="ListParagraph">
-    <w:name w:val="List Paragraph"/>
-    <w:basedOn w:val="Normal"/>
-    <w:uiPriority w:val="34"/>
-    <w:qFormat/>
-    <w:rsid w:val="000E2DE7"/>
-    <w:pPr>
-      <w:ind w:left="720"/>
-      <w:contextualSpacing/>
-    </w:pPr>
-  </w:style>
-</w:styles>
-</file>
-
-<file path=word/stylesWithEffects.xml><?xml version="1.0" encoding="utf-8"?>
-<w:styles xmlns:wpc="http://schemas.microsoft.com/office/word/2010/wordprocessingCanvas" xmlns:mo="http://schemas.microsoft.com/office/mac/office/2008/main" xmlns:mc="http://schemas.openxmlformats.org/markup-compatibility/2006" xmlns:mv="urn:schemas-microsoft-com:mac:vml" xmlns:o="urn:schemas-microsoft-com:office:office" xmlns:r="http://schemas.openxmlformats.org/officeDocument/2006/relationships" xmlns:m="http://schemas.openxmlformats.org/officeDocument/2006/math" xmlns:v="urn:schemas-microsoft-com:vml" xmlns:wp14="http://schemas.microsoft.com/office/word/2010/wordprocessingDrawing" xmlns:wp="http://schemas.openxmlformats.org/drawingml/2006/wordprocessingDrawing" xmlns:w10="urn:schemas-microsoft-com:office:word" xmlns:w="http://schemas.openxmlformats.org/wordprocessingml/2006/main" xmlns:w14="http://schemas.microsoft.com/office/word/2010/wordml" xmlns:wpg="http://schemas.microsoft.com/office/word/2010/wordprocessingGroup" xmlns:wpi="http://schemas.microsoft.com/office/word/2010/wordprocessingInk" xmlns:wne="http://schemas.microsoft.com/office/word/2006/wordml" xmlns:wps="http://schemas.microsoft.com/office/word/2010/wordprocessingShape" mc:Ignorable="w14 wp14">
-  <w:docDefaults>
-    <w:rPrDefault>
-      <w:rPr>
-        <w:rFonts w:asciiTheme="minorHAnsi" w:eastAsiaTheme="minorEastAsia" w:hAnsiTheme="minorHAnsi" w:cstheme="minorBidi"/>
-        <w:sz w:val="24"/>
-        <w:szCs w:val="24"/>
-        <w:lang w:val="fi-FI" w:eastAsia="fi-FI" w:bidi="ar-SA"/>
-      </w:rPr>
-    </w:rPrDefault>
-    <w:pPrDefault/>
-  </w:docDefaults>
-  <w:latentStyles w:defLockedState="0" w:defUIPriority="99" w:defSemiHidden="1" w:defUnhideWhenUsed="1" w:defQFormat="0" w:count="276">
-    <w:lsdException w:name="Normal" w:semiHidden="0" w:uiPriority="0" w:unhideWhenUsed="0" w:qFormat="1"/>
-    <w:lsdException w:name="heading 1" w:semiHidden="0" w:uiPriority="9" w:unhideWhenUsed="0" w:qFormat="1"/>
-    <w:lsdException w:name="heading 2" w:uiPriority="9" w:qFormat="1"/>
-    <w:lsdException w:name="heading 3" w:uiPriority="9" w:qFormat="1"/>
-    <w:lsdException w:name="heading 4" w:uiPriority="9" w:qFormat="1"/>
-    <w:lsdException w:name="heading 5" w:uiPriority="9" w:qFormat="1"/>
-    <w:lsdException w:name="heading 6" w:uiPriority="9" w:qFormat="1"/>
-    <w:lsdException w:name="heading 7" w:uiPriority="9" w:qFormat="1"/>
-    <w:lsdException w:name="heading 8" w:uiPriority="9" w:qFormat="1"/>
-    <w:lsdException w:name="heading 9" w:uiPriority="9" w:qFormat="1"/>
-    <w:lsdException w:name="toc 1" w:uiPriority="39"/>
-    <w:lsdException w:name="toc 2" w:uiPriority="39"/>
-    <w:lsdException w:name="toc 3" w:uiPriority="39"/>
-    <w:lsdException w:name="toc 4" w:uiPriority="39"/>
-    <w:lsdException w:name="toc 5" w:uiPriority="39"/>
-    <w:lsdException w:name="toc 6" w:uiPriority="39"/>
-    <w:lsdException w:name="toc 7" w:uiPriority="39"/>
-    <w:lsdException w:name="toc 8" w:uiPriority="39"/>
-    <w:lsdException w:name="toc 9" w:uiPriority="39"/>
-    <w:lsdException w:name="caption" w:uiPriority="35" w:qFormat="1"/>
-    <w:lsdException w:name="Title" w:semiHidden="0" w:uiPriority="10" w:unhideWhenUsed="0" w:qFormat="1"/>
-    <w:lsdException w:name="Default Paragraph Font" w:uiPriority="1"/>
-    <w:lsdException w:name="Subtitle" w:semiHidden="0" w:uiPriority="11" w:unhideWhenUsed="0" w:qFormat="1"/>
-    <w:lsdException w:name="Strong" w:semiHidden="0" w:uiPriority="22" w:unhideWhenUsed="0" w:qFormat="1"/>
-    <w:lsdException w:name="Emphasis" w:semiHidden="0" w:uiPriority="20" w:unhideWhenUsed="0" w:qFormat="1"/>
-    <w:lsdException w:name="Table Grid" w:semiHidden="0" w:uiPriority="59" w:unhideWhenUsed="0"/>
-    <w:lsdException w:name="Placeholder Text" w:unhideWhenUsed="0"/>
-    <w:lsdException w:name="No Spacing" w:semiHidden="0" w:uiPriority="1" w:unhideWhenUsed="0" w:qFormat="1"/>
-    <w:lsdException w:name="Light Shading" w:semiHidden="0" w:uiPriority="60" w:unhideWhenUsed="0"/>
-    <w:lsdException w:name="Light List" w:semiHidden="0" w:uiPriority="61" w:unhideWhenUsed="0"/>
-    <w:lsdException w:name="Light Grid" w:semiHidden="0" w:uiPriority="62" w:unhideWhenUsed="0"/>
-    <w:lsdException w:name="Medium Shading 1" w:semiHidden="0" w:uiPriority="63" w:unhideWhenUsed="0"/>
-    <w:lsdException w:name="Medium Shading 2" w:semiHidden="0" w:uiPriority="64" w:unhideWhenUsed="0"/>
-    <w:lsdException w:name="Medium List 1" w:semiHidden="0" w:uiPriority="65" w:unhideWhenUsed="0"/>
-    <w:lsdException w:name="Medium List 2" w:semiHidden="0" w:uiPriority="66" w:unhideWhenUsed="0"/>
-    <w:lsdException w:name="Medium Grid 1" w:semiHidden="0" w:uiPriority="67" w:unhideWhenUsed="0"/>
-    <w:lsdException w:name="Medium Grid 2" w:semiHidden="0" w:uiPriority="68" w:unhideWhenUsed="0"/>
-    <w:lsdException w:name="Medium Grid 3" w:semiHidden="0" w:uiPriority="69" w:unhideWhenUsed="0"/>
-    <w:lsdException w:name="Dark List" w:semiHidden="0" w:uiPriority="70" w:unhideWhenUsed="0"/>
-    <w:lsdException w:name="Colorful Shading" w:semiHidden="0" w:uiPriority="71" w:unhideWhenUsed="0"/>
-    <w:lsdException w:name="Colorful List" w:semiHidden="0" w:uiPriority="72" w:unhideWhenUsed="0"/>
-    <w:lsdException w:name="Colorful Grid" w:semiHidden="0" w:uiPriority="73" w:unhideWhenUsed="0"/>
-    <w:lsdException w:name="Light Shading Accent 1" w:semiHidden="0" w:uiPriority="60" w:unhideWhenUsed="0"/>
-    <w:lsdException w:name="Light List Accent 1" w:semiHidden="0" w:uiPriority="61" w:unhideWhenUsed="0"/>
-    <w:lsdException w:name="Light Grid Accent 1" w:semiHidden="0" w:uiPriority="62" w:unhideWhenUsed="0"/>
-    <w:lsdException w:name="Medium Shading 1 Accent 1" w:semiHidden="0" w:uiPriority="63" w:unhideWhenUsed="0"/>
-    <w:lsdException w:name="Medium Shading 2 Accent 1" w:semiHidden="0" w:uiPriority="64" w:unhideWhenUsed="0"/>
-    <w:lsdException w:name="Medium List 1 Accent 1" w:semiHidden="0" w:uiPriority="65" w:unhideWhenUsed="0"/>
-    <w:lsdException w:name="Revision" w:unhideWhenUsed="0"/>
-    <w:lsdException w:name="List Paragraph" w:semiHidden="0" w:uiPriority="34" w:unhideWhenUsed="0" w:qFormat="1"/>
-    <w:lsdException w:name="Quote" w:semiHidden="0" w:uiPriority="29" w:unhideWhenUsed="0" w:qFormat="1"/>
-    <w:lsdException w:name="Intense Quote" w:semiHidden="0" w:uiPriority="30" w:unhideWhenUsed="0" w:qFormat="1"/>
-    <w:lsdException w:name="Medium List 2 Accent 1" w:semiHidden="0" w:uiPriority="66" w:unhideWhenUsed="0"/>
-    <w:lsdException w:name="Medium Grid 1 Accent 1" w:semiHidden="0" w:uiPriority="67" w:unhideWhenUsed="0"/>
-    <w:lsdException w:name="Medium Grid 2 Accent 1" w:semiHidden="0" w:uiPriority="68" w:unhideWhenUsed="0"/>
-    <w:lsdException w:name="Medium Grid 3 Accent 1" w:semiHidden="0" w:uiPriority="69" w:unhideWhenUsed="0"/>
-    <w:lsdException w:name="Dark List Accent 1" w:semiHidden="0" w:uiPriority="70" w:unhideWhenUsed="0"/>
-    <w:lsdException w:name="Colorful Shading Accent 1" w:semiHidden="0" w:uiPriority="71" w:unhideWhenUsed="0"/>
-    <w:lsdException w:name="Colorful List Accent 1" w:semiHidden="0" w:uiPriority="72" w:unhideWhenUsed="0"/>
-    <w:lsdException w:name="Colorful Grid Accent 1" w:semiHidden="0" w:uiPriority="73" w:unhideWhenUsed="0"/>
-    <w:lsdException w:name="Light Shading Accent 2" w:semiHidden="0" w:uiPriority="60" w:unhideWhenUsed="0"/>
-    <w:lsdException w:name="Light List Accent 2" w:semiHidden="0" w:uiPriority="61" w:unhideWhenUsed="0"/>
-    <w:lsdException w:name="Light Grid Accent 2" w:semiHidden="0" w:uiPriority="62" w:unhideWhenUsed="0"/>
-    <w:lsdException w:name="Medium Shading 1 Accent 2" w:semiHidden="0" w:uiPriority="63" w:unhideWhenUsed="0"/>
-    <w:lsdException w:name="Medium Shading 2 Accent 2" w:semiHidden="0" w:uiPriority="64" w:unhideWhenUsed="0"/>
-    <w:lsdException w:name="Medium List 1 Accent 2" w:semiHidden="0" w:uiPriority="65" w:unhideWhenUsed="0"/>
-    <w:lsdException w:name="Medium List 2 Accent 2" w:semiHidden="0" w:uiPriority="66" w:unhideWhenUsed="0"/>
-    <w:lsdException w:name="Medium Grid 1 Accent 2" w:semiHidden="0" w:uiPriority="67" w:unhideWhenUsed="0"/>
-    <w:lsdException w:name="Medium Grid 2 Accent 2" w:semiHidden="0" w:uiPriority="68" w:unhideWhenUsed="0"/>
-    <w:lsdException w:name="Medium Grid 3 Accent 2" w:semiHidden="0" w:uiPriority="69" w:unhideWhenUsed="0"/>
-    <w:lsdException w:name="Dark List Accent 2" w:semiHidden="0" w:uiPriority="70" w:unhideWhenUsed="0"/>
-    <w:lsdException w:name="Colorful Shading Accent 2" w:semiHidden="0" w:uiPriority="71" w:unhideWhenUsed="0"/>
-    <w:lsdException w:name="Colorful List Accent 2" w:semiHidden="0" w:uiPriority="72" w:unhideWhenUsed="0"/>
-    <w:lsdException w:name="Colorful Grid Accent 2" w:semiHidden="0" w:uiPriority="73" w:unhideWhenUsed="0"/>
-    <w:lsdException w:name="Light Shading Accent 3" w:semiHidden="0" w:uiPriority="60" w:unhideWhenUsed="0"/>
-    <w:lsdException w:name="Light List Accent 3" w:semiHidden="0" w:uiPriority="61" w:unhideWhenUsed="0"/>
-    <w:lsdException w:name="Light Grid Accent 3" w:semiHidden="0" w:uiPriority="62" w:unhideWhenUsed="0"/>
-    <w:lsdException w:name="Medium Shading 1 Accent 3" w:semiHidden="0" w:uiPriority="63" w:unhideWhenUsed="0"/>
-    <w:lsdException w:name="Medium Shading 2 Accent 3" w:semiHidden="0" w:uiPriority="64" w:unhideWhenUsed="0"/>
-    <w:lsdException w:name="Medium List 1 Accent 3" w:semiHidden="0" w:uiPriority="65" w:unhideWhenUsed="0"/>
-    <w:lsdException w:name="Medium List 2 Accent 3" w:semiHidden="0" w:uiPriority="66" w:unhideWhenUsed="0"/>
-    <w:lsdException w:name="Medium Grid 1 Accent 3" w:semiHidden="0" w:uiPriority="67" w:unhideWhenUsed="0"/>
-    <w:lsdException w:name="Medium Grid 2 Accent 3" w:semiHidden="0" w:uiPriority="68" w:unhideWhenUsed="0"/>
-    <w:lsdException w:name="Medium Grid 3 Accent 3" w:semiHidden="0" w:uiPriority="69" w:unhideWhenUsed="0"/>
-    <w:lsdException w:name="Dark List Accent 3" w:semiHidden="0" w:uiPriority="70" w:unhideWhenUsed="0"/>
-    <w:lsdException w:name="Colorful Shading Accent 3" w:semiHidden="0" w:uiPriority="71" w:unhideWhenUsed="0"/>
-    <w:lsdException w:name="Colorful List Accent 3" w:semiHidden="0" w:uiPriority="72" w:unhideWhenUsed="0"/>
-    <w:lsdException w:name="Colorful Grid Accent 3" w:semiHidden="0" w:uiPriority="73" w:unhideWhenUsed="0"/>
-    <w:lsdException w:name="Light Shading Accent 4" w:semiHidden="0" w:uiPriority="60" w:unhideWhenUsed="0"/>
-    <w:lsdException w:name="Light List Accent 4" w:semiHidden="0" w:uiPriority="61" w:unhideWhenUsed="0"/>
-    <w:lsdException w:name="Light Grid Accent 4" w:semiHidden="0" w:uiPriority="62" w:unhideWhenUsed="0"/>
-    <w:lsdException w:name="Medium Shading 1 Accent 4" w:semiHidden="0" w:uiPriority="63" w:unhideWhenUsed="0"/>
-    <w:lsdException w:name="Medium Shading 2 Accent 4" w:semiHidden="0" w:uiPriority="64" w:unhideWhenUsed="0"/>
-    <w:lsdException w:name="Medium List 1 Accent 4" w:semiHidden="0" w:uiPriority="65" w:unhideWhenUsed="0"/>
-    <w:lsdException w:name="Medium List 2 Accent 4" w:semiHidden="0" w:uiPriority="66" w:unhideWhenUsed="0"/>
-    <w:lsdException w:name="Medium Grid 1 Accent 4" w:semiHidden="0" w:uiPriority="67" w:unhideWhenUsed="0"/>
-    <w:lsdException w:name="Medium Grid 2 Accent 4" w:semiHidden="0" w:uiPriority="68" w:unhideWhenUsed="0"/>
-    <w:lsdException w:name="Medium Grid 3 Accent 4" w:semiHidden="0" w:uiPriority="69" w:unhideWhenUsed="0"/>
-    <w:lsdException w:name="Dark List Accent 4" w:semiHidden="0" w:uiPriority="70" w:unhideWhenUsed="0"/>
-    <w:lsdException w:name="Colorful Shading Accent 4" w:semiHidden="0" w:uiPriority="71" w:unhideWhenUsed="0"/>
-    <w:lsdException w:name="Colorful List Accent 4" w:semiHidden="0" w:uiPriority="72" w:unhideWhenUsed="0"/>
-    <w:lsdException w:name="Colorful Grid Accent 4" w:semiHidden="0" w:uiPriority="73" w:unhideWhenUsed="0"/>
-    <w:lsdException w:name="Light Shading Accent 5" w:semiHidden="0" w:uiPriority="60" w:unhideWhenUsed="0"/>
-    <w:lsdException w:name="Light List Accent 5" w:semiHidden="0" w:uiPriority="61" w:unhideWhenUsed="0"/>
-    <w:lsdException w:name="Light Grid Accent 5" w:semiHidden="0" w:uiPriority="62" w:unhideWhenUsed="0"/>
-    <w:lsdException w:name="Medium Shading 1 Accent 5" w:semiHidden="0" w:uiPriority="63" w:unhideWhenUsed="0"/>
-    <w:lsdException w:name="Medium Shading 2 Accent 5" w:semiHidden="0" w:uiPriority="64" w:unhideWhenUsed="0"/>
-    <w:lsdException w:name="Medium List 1 Accent 5" w:semiHidden="0" w:uiPriority="65" w:unhideWhenUsed="0"/>
-    <w:lsdException w:name="Medium List 2 Accent 5" w:semiHidden="0" w:uiPriority="66" w:unhideWhenUsed="0"/>
-    <w:lsdException w:name="Medium Grid 1 Accent 5" w:semiHidden="0" w:uiPriority="67" w:unhideWhenUsed="0"/>
-    <w:lsdException w:name="Medium Grid 2 Accent 5" w:semiHidden="0" w:uiPriority="68" w:unhideWhenUsed="0"/>
-    <w:lsdException w:name="Medium Grid 3 Accent 5" w:semiHidden="0" w:uiPriority="69" w:unhideWhenUsed="0"/>
-    <w:lsdException w:name="Dark List Accent 5" w:semiHidden="0" w:uiPriority="70" w:unhideWhenUsed="0"/>
-    <w:lsdException w:name="Colorful Shading Accent 5" w:semiHidden="0" w:uiPriority="71" w:unhideWhenUsed="0"/>
-    <w:lsdException w:name="Colorful List Accent 5" w:semiHidden="0" w:uiPriority="72" w:unhideWhenUsed="0"/>
-    <w:lsdException w:name="Colorful Grid Accent 5" w:semiHidden="0" w:uiPriority="73" w:unhideWhenUsed="0"/>
-    <w:lsdException w:name="Light Shading Accent 6" w:semiHidden="0" w:uiPriority="60" w:unhideWhenUsed="0"/>
-    <w:lsdException w:name="Light List Accent 6" w:semiHidden="0" w:uiPriority="61" w:unhideWhenUsed="0"/>
-    <w:lsdException w:name="Light Grid Accent 6" w:semiHidden="0" w:uiPriority="62" w:unhideWhenUsed="0"/>
-    <w:lsdException w:name="Medium Shading 1 Accent 6" w:semiHidden="0" w:uiPriority="63" w:unhideWhenUsed="0"/>
-    <w:lsdException w:name="Medium Shading 2 Accent 6" w:semiHidden="0" w:uiPriority="64" w:unhideWhenUsed="0"/>
-    <w:lsdException w:name="Medium List 1 Accent 6" w:semiHidden="0" w:uiPriority="65" w:unhideWhenUsed="0"/>
-    <w:lsdException w:name="Medium List 2 Accent 6" w:semiHidden="0" w:uiPriority="66" w:unhideWhenUsed="0"/>
-    <w:lsdException w:name="Medium Grid 1 Accent 6" w:semiHidden="0" w:uiPriority="67" w:unhideWhenUsed="0"/>
-    <w:lsdException w:name="Medium Grid 2 Accent 6" w:semiHidden="0" w:uiPriority="68" w:unhideWhenUsed="0"/>
-    <w:lsdException w:name="Medium Grid 3 Accent 6" w:semiHidden="0" w:uiPriority="69" w:unhideWhenUsed="0"/>
-    <w:lsdException w:name="Dark List Accent 6" w:semiHidden="0" w:uiPriority="70" w:unhideWhenUsed="0"/>
-    <w:lsdException w:name="Colorful Shading Accent 6" w:semiHidden="0" w:uiPriority="71" w:unhideWhenUsed="0"/>
-    <w:lsdException w:name="Colorful List Accent 6" w:semiHidden="0" w:uiPriority="72" w:unhideWhenUsed="0"/>
-    <w:lsdException w:name="Colorful Grid Accent 6" w:semiHidden="0" w:uiPriority="73" w:unhideWhenUsed="0"/>
-    <w:lsdException w:name="Subtle Emphasis" w:semiHidden="0" w:uiPriority="19" w:unhideWhenUsed="0" w:qFormat="1"/>
-    <w:lsdException w:name="Intense Emphasis" w:semiHidden="0" w:uiPriority="21" w:unhideWhenUsed="0" w:qFormat="1"/>
-    <w:lsdException w:name="Subtle Reference" w:semiHidden="0" w:uiPriority="31" w:unhideWhenUsed="0" w:qFormat="1"/>
-    <w:lsdException w:name="Intense Reference" w:semiHidden="0" w:uiPriority="32" w:unhideWhenUsed="0" w:qFormat="1"/>
-    <w:lsdException w:name="Book Title" w:semiHidden="0" w:uiPriority="33" w:unhideWhenUsed="0" w:qFormat="1"/>
-    <w:lsdException w:name="Bibliography" w:uiPriority="37"/>
-    <w:lsdException w:name="TOC Heading" w:uiPriority="39" w:qFormat="1"/>
+  <w:latentStyles w:defLockedState="0" w:defUIPriority="99" w:defSemiHidden="0" w:defUnhideWhenUsed="0" w:defQFormat="0" w:count="376">
+    <w:lsdException w:name="Normal" w:uiPriority="0" w:qFormat="1"/>
+    <w:lsdException w:name="heading 1" w:uiPriority="9" w:qFormat="1"/>
+    <w:lsdException w:name="heading 2" w:semiHidden="1" w:uiPriority="9" w:unhideWhenUsed="1" w:qFormat="1"/>
+    <w:lsdException w:name="heading 3" w:semiHidden="1" w:uiPriority="9" w:unhideWhenUsed="1" w:qFormat="1"/>
+    <w:lsdException w:name="heading 4" w:semiHidden="1" w:uiPriority="9" w:unhideWhenUsed="1" w:qFormat="1"/>
+    <w:lsdException w:name="heading 5" w:semiHidden="1" w:uiPriority="9" w:unhideWhenUsed="1" w:qFormat="1"/>
+    <w:lsdException w:name="heading 6" w:semiHidden="1" w:uiPriority="9" w:unhideWhenUsed="1" w:qFormat="1"/>
+    <w:lsdException w:name="heading 7" w:semiHidden="1" w:uiPriority="9" w:unhideWhenUsed="1" w:qFormat="1"/>
+    <w:lsdException w:name="heading 8" w:semiHidden="1" w:uiPriority="9" w:unhideWhenUsed="1" w:qFormat="1"/>
+    <w:lsdException w:name="heading 9" w:semiHidden="1" w:uiPriority="9" w:unhideWhenUsed="1" w:qFormat="1"/>
+    <w:lsdException w:name="index 1" w:semiHidden="1" w:unhideWhenUsed="1"/>
+    <w:lsdException w:name="index 2" w:semiHidden="1" w:unhideWhenUsed="1"/>
+    <w:lsdException w:name="index 3" w:semiHidden="1" w:unhideWhenUsed="1"/>
+    <w:lsdException w:name="index 4" w:semiHidden="1" w:unhideWhenUsed="1"/>
+    <w:lsdException w:name="index 5" w:semiHidden="1" w:unhideWhenUsed="1"/>
+    <w:lsdException w:name="index 6" w:semiHidden="1" w:unhideWhenUsed="1"/>
+    <w:lsdException w:name="index 7" w:semiHidden="1" w:unhideWhenUsed="1"/>
+    <w:lsdException w:name="index 8" w:semiHidden="1" w:unhideWhenUsed="1"/>
+    <w:lsdException w:name="index 9" w:semiHidden="1" w:unhideWhenUsed="1"/>
+    <w:lsdException w:name="toc 1" w:semiHidden="1" w:uiPriority="39" w:unhideWhenUsed="1"/>
+    <w:lsdException w:name="toc 2" w:semiHidden="1" w:uiPriority="39" w:unhideWhenUsed="1"/>
+    <w:lsdException w:name="toc 3" w:semiHidden="1" w:uiPriority="39" w:unhideWhenUsed="1"/>
+    <w:lsdException w:name="toc 4" w:semiHidden="1" w:uiPriority="39" w:unhideWhenUsed="1"/>
+    <w:lsdException w:name="toc 5" w:semiHidden="1" w:uiPriority="39" w:unhideWhenUsed="1"/>
+    <w:lsdException w:name="toc 6" w:semiHidden="1" w:uiPriority="39" w:unhideWhenUsed="1"/>
+    <w:lsdException w:name="toc 7" w:semiHidden="1" w:uiPriority="39" w:unhideWhenUsed="1"/>
+    <w:lsdException w:name="toc 8" w:semiHidden="1" w:uiPriority="39" w:unhideWhenUsed="1"/>
+    <w:lsdException w:name="toc 9" w:semiHidden="1" w:uiPriority="39" w:unhideWhenUsed="1"/>
+    <w:lsdException w:name="Normal Indent" w:semiHidden="1" w:unhideWhenUsed="1"/>
+    <w:lsdException w:name="footnote text" w:semiHidden="1" w:unhideWhenUsed="1"/>
+    <w:lsdException w:name="annotation text" w:semiHidden="1" w:unhideWhenUsed="1"/>
+    <w:lsdException w:name="header" w:semiHidden="1" w:unhideWhenUsed="1"/>
+    <w:lsdException w:name="footer" w:semiHidden="1" w:unhideWhenUsed="1"/>
+    <w:lsdException w:name="index heading" w:semiHidden="1" w:unhideWhenUsed="1"/>
+    <w:lsdException w:name="caption" w:semiHidden="1" w:uiPriority="35" w:unhideWhenUsed="1" w:qFormat="1"/>
+    <w:lsdException w:name="table of figures" w:semiHidden="1" w:unhideWhenUsed="1"/>
+    <w:lsdException w:name="envelope address" w:semiHidden="1" w:unhideWhenUsed="1"/>
+    <w:lsdException w:name="envelope return" w:semiHidden="1" w:unhideWhenUsed="1"/>
+    <w:lsdException w:name="footnote reference" w:semiHidden="1" w:unhideWhenUsed="1"/>
+    <w:lsdException w:name="annotation reference" w:semiHidden="1" w:unhideWhenUsed="1"/>
+    <w:lsdException w:name="line number" w:semiHidden="1" w:unhideWhenUsed="1"/>
+    <w:lsdException w:name="page number" w:semiHidden="1" w:unhideWhenUsed="1"/>
+    <w:lsdException w:name="endnote reference" w:semiHidden="1" w:unhideWhenUsed="1"/>
+    <w:lsdException w:name="endnote text" w:semiHidden="1" w:unhideWhenUsed="1"/>
+    <w:lsdException w:name="table of authorities" w:semiHidden="1" w:unhideWhenUsed="1"/>
+    <w:lsdException w:name="macro" w:semiHidden="1" w:unhideWhenUsed="1"/>
+    <w:lsdException w:name="toa heading" w:semiHidden="1" w:unhideWhenUsed="1"/>
+    <w:lsdException w:name="List" w:semiHidden="1" w:unhideWhenUsed="1"/>
+    <w:lsdException w:name="List Bullet" w:semiHidden="1" w:unhideWhenUsed="1"/>
+    <w:lsdException w:name="List Number" w:semiHidden="1" w:unhideWhenUsed="1"/>
+    <w:lsdException w:name="List 2" w:semiHidden="1" w:unhideWhenUsed="1"/>
+    <w:lsdException w:name="List 3" w:semiHidden="1" w:unhideWhenUsed="1"/>
+    <w:lsdException w:name="List 4" w:semiHidden="1" w:unhideWhenUsed="1"/>
+    <w:lsdException w:name="List 5" w:semiHidden="1" w:unhideWhenUsed="1"/>
+    <w:lsdException w:name="List Bullet 2" w:semiHidden="1" w:unhideWhenUsed="1"/>
+    <w:lsdException w:name="List Bullet 3" w:semiHidden="1" w:unhideWhenUsed="1"/>
+    <w:lsdException w:name="List Bullet 4" w:semiHidden="1" w:unhideWhenUsed="1"/>
+    <w:lsdException w:name="List Bullet 5" w:semiHidden="1" w:unhideWhenUsed="1"/>
+    <w:lsdException w:name="List Number 2" w:semiHidden="1" w:unhideWhenUsed="1"/>
+    <w:lsdException w:name="List Number 3" w:semiHidden="1" w:unhideWhenUsed="1"/>
+    <w:lsdException w:name="List Number 4" w:semiHidden="1" w:unhideWhenUsed="1"/>
+    <w:lsdException w:name="List Number 5" w:semiHidden="1" w:unhideWhenUsed="1"/>
+    <w:lsdException w:name="Title" w:uiPriority="10" w:qFormat="1"/>
+    <w:lsdException w:name="Closing" w:semiHidden="1" w:unhideWhenUsed="1"/>
+    <w:lsdException w:name="Signature" w:semiHidden="1" w:unhideWhenUsed="1"/>
+    <w:lsdException w:name="Default Paragraph Font" w:semiHidden="1" w:uiPriority="1" w:unhideWhenUsed="1"/>
+    <w:lsdException w:name="Body Text" w:semiHidden="1" w:unhideWhenUsed="1"/>
+    <w:lsdException w:name="Body Text Indent" w:semiHidden="1" w:unhideWhenUsed="1"/>
+    <w:lsdException w:name="List Continue" w:semiHidden="1" w:unhideWhenUsed="1"/>
+    <w:lsdException w:name="List Continue 2" w:semiHidden="1" w:unhideWhenUsed="1"/>
+    <w:lsdException w:name="List Continue 3" w:semiHidden="1" w:unhideWhenUsed="1"/>
+    <w:lsdException w:name="List Continue 4" w:semiHidden="1" w:unhideWhenUsed="1"/>
+    <w:lsdException w:name="List Continue 5" w:semiHidden="1" w:unhideWhenUsed="1"/>
+    <w:lsdException w:name="Message Header" w:semiHidden="1" w:unhideWhenUsed="1"/>
+    <w:lsdException w:name="Subtitle" w:uiPriority="11" w:qFormat="1"/>
+    <w:lsdException w:name="Salutation" w:semiHidden="1" w:unhideWhenUsed="1"/>
+    <w:lsdException w:name="Date" w:semiHidden="1" w:unhideWhenUsed="1"/>
+    <w:lsdException w:name="Body Text First Indent" w:semiHidden="1" w:unhideWhenUsed="1"/>
+    <w:lsdException w:name="Body Text First Indent 2" w:semiHidden="1" w:unhideWhenUsed="1"/>
+    <w:lsdException w:name="Note Heading" w:semiHidden="1" w:unhideWhenUsed="1"/>
+    <w:lsdException w:name="Body Text 2" w:semiHidden="1" w:unhideWhenUsed="1"/>
+    <w:lsdException w:name="Body Text 3" w:semiHidden="1" w:unhideWhenUsed="1"/>
+    <w:lsdException w:name="Body Text Indent 2" w:semiHidden="1" w:unhideWhenUsed="1"/>
+    <w:lsdException w:name="Body Text Indent 3" w:semiHidden="1" w:unhideWhenUsed="1"/>
+    <w:lsdException w:name="Block Text" w:semiHidden="1" w:unhideWhenUsed="1"/>
+    <w:lsdException w:name="Hyperlink" w:semiHidden="1" w:unhideWhenUsed="1"/>
+    <w:lsdException w:name="FollowedHyperlink" w:semiHidden="1" w:unhideWhenUsed="1"/>
+    <w:lsdException w:name="Strong" w:uiPriority="22" w:qFormat="1"/>
+    <w:lsdException w:name="Emphasis" w:uiPriority="20" w:qFormat="1"/>
+    <w:lsdException w:name="Document Map" w:semiHidden="1" w:unhideWhenUsed="1"/>
+    <w:lsdException w:name="Plain Text" w:semiHidden="1" w:unhideWhenUsed="1"/>
+    <w:lsdException w:name="E-mail Signature" w:semiHidden="1" w:unhideWhenUsed="1"/>
+    <w:lsdException w:name="HTML Top of Form" w:semiHidden="1" w:unhideWhenUsed="1"/>
+    <w:lsdException w:name="HTML Bottom of Form" w:semiHidden="1" w:unhideWhenUsed="1"/>
+    <w:lsdException w:name="Normal (Web)" w:semiHidden="1" w:unhideWhenUsed="1"/>
+    <w:lsdException w:name="HTML Acronym" w:semiHidden="1" w:unhideWhenUsed="1"/>
+    <w:lsdException w:name="HTML Address" w:semiHidden="1" w:unhideWhenUsed="1"/>
+    <w:lsdException w:name="HTML Cite" w:semiHidden="1" w:unhideWhenUsed="1"/>
+    <w:lsdException w:name="HTML Code" w:semiHidden="1" w:unhideWhenUsed="1"/>
+    <w:lsdException w:name="HTML Definition" w:semiHidden="1" w:unhideWhenUsed="1"/>
+    <w:lsdException w:name="HTML Keyboard" w:semiHidden="1" w:unhideWhenUsed="1"/>
+    <w:lsdException w:name="HTML Preformatted" w:semiHidden="1" w:unhideWhenUsed="1"/>
+    <w:lsdException w:name="HTML Sample" w:semiHidden="1" w:unhideWhenUsed="1"/>
+    <w:lsdException w:name="HTML Typewriter" w:semiHidden="1" w:unhideWhenUsed="1"/>
+    <w:lsdException w:name="HTML Variable" w:semiHidden="1" w:unhideWhenUsed="1"/>
+    <w:lsdException w:name="Normal Table" w:semiHidden="1" w:unhideWhenUsed="1"/>
+    <w:lsdException w:name="annotation subject" w:semiHidden="1" w:unhideWhenUsed="1"/>
+    <w:lsdException w:name="No List" w:semiHidden="1" w:unhideWhenUsed="1"/>
+    <w:lsdException w:name="Outline List 1" w:semiHidden="1" w:unhideWhenUsed="1"/>
+    <w:lsdException w:name="Outline List 2" w:semiHidden="1" w:unhideWhenUsed="1"/>
+    <w:lsdException w:name="Outline List 3" w:semiHidden="1" w:unhideWhenUsed="1"/>
+    <w:lsdException w:name="Table Simple 1" w:semiHidden="1" w:unhideWhenUsed="1"/>
+    <w:lsdException w:name="Table Simple 2" w:semiHidden="1" w:unhideWhenUsed="1"/>
+    <w:lsdException w:name="Table Simple 3" w:semiHidden="1" w:unhideWhenUsed="1"/>
+    <w:lsdException w:name="Table Classic 1" w:semiHidden="1" w:unhideWhenUsed="1"/>
+    <w:lsdException w:name="Table Classic 2" w:semiHidden="1" w:unhideWhenUsed="1"/>
+    <w:lsdException w:name="Table Classic 3" w:semiHidden="1" w:unhideWhenUsed="1"/>
+    <w:lsdException w:name="Table Classic 4" w:semiHidden="1" w:unhideWhenUsed="1"/>
+    <w:lsdException w:name="Table Colorful 1" w:semiHidden="1" w:unhideWhenUsed="1"/>
+    <w:lsdException w:name="Table Colorful 2" w:semiHidden="1" w:unhideWhenUsed="1"/>
+    <w:lsdException w:name="Table Colorful 3" w:semiHidden="1" w:unhideWhenUsed="1"/>
+    <w:lsdException w:name="Table Columns 1" w:semiHidden="1" w:unhideWhenUsed="1"/>
+    <w:lsdException w:name="Table Columns 2" w:semiHidden="1" w:unhideWhenUsed="1"/>
+    <w:lsdException w:name="Table Columns 3" w:semiHidden="1" w:unhideWhenUsed="1"/>
+    <w:lsdException w:name="Table Columns 4" w:semiHidden="1" w:unhideWhenUsed="1"/>
+    <w:lsdException w:name="Table Columns 5" w:semiHidden="1" w:unhideWhenUsed="1"/>
+    <w:lsdException w:name="Table Grid 1" w:semiHidden="1" w:unhideWhenUsed="1"/>
+    <w:lsdException w:name="Table Grid 2" w:semiHidden="1" w:unhideWhenUsed="1"/>
+    <w:lsdException w:name="Table Grid 3" w:semiHidden="1" w:unhideWhenUsed="1"/>
+    <w:lsdException w:name="Table Grid 4" w:semiHidden="1" w:unhideWhenUsed="1"/>
+    <w:lsdException w:name="Table Grid 5" w:semiHidden="1" w:unhideWhenUsed="1"/>
+    <w:lsdException w:name="Table Grid 6" w:semiHidden="1" w:unhideWhenUsed="1"/>
+    <w:lsdException w:name="Table Grid 7" w:semiHidden="1" w:unhideWhenUsed="1"/>
+    <w:lsdException w:name="Table Grid 8" w:semiHidden="1" w:unhideWhenUsed="1"/>
+    <w:lsdException w:name="Table List 1" w:semiHidden="1" w:unhideWhenUsed="1"/>
+    <w:lsdException w:name="Table List 2" w:semiHidden="1" w:unhideWhenUsed="1"/>
+    <w:lsdException w:name="Table List 3" w:semiHidden="1" w:unhideWhenUsed="1"/>
+    <w:lsdException w:name="Table List 4" w:semiHidden="1" w:unhideWhenUsed="1"/>
+    <w:lsdException w:name="Table List 5" w:semiHidden="1" w:unhideWhenUsed="1"/>
+    <w:lsdException w:name="Table List 6" w:semiHidden="1" w:unhideWhenUsed="1"/>
+    <w:lsdException w:name="Table List 7" w:semiHidden="1" w:unhideWhenUsed="1"/>
+    <w:lsdException w:name="Table List 8" w:semiHidden="1" w:unhideWhenUsed="1"/>
+    <w:lsdException w:name="Table 3D effects 1" w:semiHidden="1" w:unhideWhenUsed="1"/>
+    <w:lsdException w:name="Table 3D effects 2" w:semiHidden="1" w:unhideWhenUsed="1"/>
+    <w:lsdException w:name="Table 3D effects 3" w:semiHidden="1" w:unhideWhenUsed="1"/>
+    <w:lsdException w:name="Table Contemporary" w:semiHidden="1" w:unhideWhenUsed="1"/>
+    <w:lsdException w:name="Table Elegant" w:semiHidden="1" w:unhideWhenUsed="1"/>
+    <w:lsdException w:name="Table Professional" w:semiHidden="1" w:unhideWhenUsed="1"/>
+    <w:lsdException w:name="Table Subtle 1" w:semiHidden="1" w:unhideWhenUsed="1"/>
+    <w:lsdException w:name="Table Subtle 2" w:semiHidden="1" w:unhideWhenUsed="1"/>
+    <w:lsdException w:name="Table Web 1" w:semiHidden="1" w:unhideWhenUsed="1"/>
+    <w:lsdException w:name="Table Web 2" w:semiHidden="1" w:unhideWhenUsed="1"/>
+    <w:lsdException w:name="Table Web 3" w:semiHidden="1" w:unhideWhenUsed="1"/>
+    <w:lsdException w:name="Balloon Text" w:semiHidden="1" w:unhideWhenUsed="1"/>
+    <w:lsdException w:name="Table Grid" w:uiPriority="59"/>
+    <w:lsdException w:name="Table Theme" w:semiHidden="1" w:unhideWhenUsed="1"/>
+    <w:lsdException w:name="Placeholder Text" w:semiHidden="1"/>
+    <w:lsdException w:name="No Spacing" w:uiPriority="1" w:qFormat="1"/>
+    <w:lsdException w:name="Light Shading" w:uiPriority="60"/>
+    <w:lsdException w:name="Light List" w:uiPriority="61"/>
+    <w:lsdException w:name="Light Grid" w:uiPriority="62"/>
+    <w:lsdException w:name="Medium Shading 1" w:uiPriority="63"/>
+    <w:lsdException w:name="Medium Shading 2" w:uiPriority="64"/>
+    <w:lsdException w:name="Medium List 1" w:uiPriority="65"/>
+    <w:lsdException w:name="Medium List 2" w:uiPriority="66"/>
+    <w:lsdException w:name="Medium Grid 1" w:uiPriority="67"/>
+    <w:lsdException w:name="Medium Grid 2" w:uiPriority="68"/>
+    <w:lsdException w:name="Medium Grid 3" w:uiPriority="69"/>
+    <w:lsdException w:name="Dark List" w:uiPriority="70"/>
+    <w:lsdException w:name="Colorful Shading" w:uiPriority="71"/>
+    <w:lsdException w:name="Colorful List" w:uiPriority="72"/>
+    <w:lsdException w:name="Colorful Grid" w:uiPriority="73"/>
+    <w:lsdException w:name="Light Shading Accent 1" w:uiPriority="60"/>
+    <w:lsdException w:name="Light List Accent 1" w:uiPriority="61"/>
+    <w:lsdException w:name="Light Grid Accent 1" w:uiPriority="62"/>
+    <w:lsdException w:name="Medium Shading 1 Accent 1" w:uiPriority="63"/>
+    <w:lsdException w:name="Medium Shading 2 Accent 1" w:uiPriority="64"/>
+    <w:lsdException w:name="Medium List 1 Accent 1" w:uiPriority="65"/>
+    <w:lsdException w:name="Revision" w:semiHidden="1"/>
+    <w:lsdException w:name="List Paragraph" w:uiPriority="34" w:qFormat="1"/>
+    <w:lsdException w:name="Quote" w:uiPriority="29" w:qFormat="1"/>
+    <w:lsdException w:name="Intense Quote" w:uiPriority="30" w:qFormat="1"/>
+    <w:lsdException w:name="Medium List 2 Accent 1" w:uiPriority="66"/>
+    <w:lsdException w:name="Medium Grid 1 Accent 1" w:uiPriority="67"/>
+    <w:lsdException w:name="Medium Grid 2 Accent 1" w:uiPriority="68"/>
+    <w:lsdException w:name="Medium Grid 3 Accent 1" w:uiPriority="69"/>
+    <w:lsdException w:name="Dark List Accent 1" w:uiPriority="70"/>
+    <w:lsdException w:name="Colorful Shading Accent 1" w:uiPriority="71"/>
+    <w:lsdException w:name="Colorful List Accent 1" w:uiPriority="72"/>
+    <w:lsdException w:name="Colorful Grid Accent 1" w:uiPriority="73"/>
+    <w:lsdException w:name="Light Shading Accent 2" w:uiPriority="60"/>
+    <w:lsdException w:name="Light List Accent 2" w:uiPriority="61"/>
+    <w:lsdException w:name="Light Grid Accent 2" w:uiPriority="62"/>
+    <w:lsdException w:name="Medium Shading 1 Accent 2" w:uiPriority="63"/>
+    <w:lsdException w:name="Medium Shading 2 Accent 2" w:uiPriority="64"/>
+    <w:lsdException w:name="Medium List 1 Accent 2" w:uiPriority="65"/>
+    <w:lsdException w:name="Medium List 2 Accent 2" w:uiPriority="66"/>
+    <w:lsdException w:name="Medium Grid 1 Accent 2" w:uiPriority="67"/>
+    <w:lsdException w:name="Medium Grid 2 Accent 2" w:uiPriority="68"/>
+    <w:lsdException w:name="Medium Grid 3 Accent 2" w:uiPriority="69"/>
+    <w:lsdException w:name="Dark List Accent 2" w:uiPriority="70"/>
+    <w:lsdException w:name="Colorful Shading Accent 2" w:uiPriority="71"/>
+    <w:lsdException w:name="Colorful List Accent 2" w:uiPriority="72"/>
+    <w:lsdException w:name="Colorful Grid Accent 2" w:uiPriority="73"/>
+    <w:lsdException w:name="Light Shading Accent 3" w:uiPriority="60"/>
+    <w:lsdException w:name="Light List Accent 3" w:uiPriority="61"/>
+    <w:lsdException w:name="Light Grid Accent 3" w:uiPriority="62"/>
+    <w:lsdException w:name="Medium Shading 1 Accent 3" w:uiPriority="63"/>
+    <w:lsdException w:name="Medium Shading 2 Accent 3" w:uiPriority="64"/>
+    <w:lsdException w:name="Medium List 1 Accent 3" w:uiPriority="65"/>
+    <w:lsdException w:name="Medium List 2 Accent 3" w:uiPriority="66"/>
+    <w:lsdException w:name="Medium Grid 1 Accent 3" w:uiPriority="67"/>
+    <w:lsdException w:name="Medium Grid 2 Accent 3" w:uiPriority="68"/>
+    <w:lsdException w:name="Medium Grid 3 Accent 3" w:uiPriority="69"/>
+    <w:lsdException w:name="Dark List Accent 3" w:uiPriority="70"/>
+    <w:lsdException w:name="Colorful Shading Accent 3" w:uiPriority="71"/>
+    <w:lsdException w:name="Colorful List Accent 3" w:uiPriority="72"/>
+    <w:lsdException w:name="Colorful Grid Accent 3" w:uiPriority="73"/>
+    <w:lsdException w:name="Light Shading Accent 4" w:uiPriority="60"/>
+    <w:lsdException w:name="Light List Accent 4" w:uiPriority="61"/>
+    <w:lsdException w:name="Light Grid Accent 4" w:uiPriority="62"/>
+    <w:lsdException w:name="Medium Shading 1 Accent 4" w:uiPriority="63"/>
+    <w:lsdException w:name="Medium Shading 2 Accent 4" w:uiPriority="64"/>
+    <w:lsdException w:name="Medium List 1 Accent 4" w:uiPriority="65"/>
+    <w:lsdException w:name="Medium List 2 Accent 4" w:uiPriority="66"/>
+    <w:lsdException w:name="Medium Grid 1 Accent 4" w:uiPriority="67"/>
+    <w:lsdException w:name="Medium Grid 2 Accent 4" w:uiPriority="68"/>
+    <w:lsdException w:name="Medium Grid 3 Accent 4" w:uiPriority="69"/>
+    <w:lsdException w:name="Dark List Accent 4" w:uiPriority="70"/>
+    <w:lsdException w:name="Colorful Shading Accent 4" w:uiPriority="71"/>
+    <w:lsdException w:name="Colorful List Accent 4" w:uiPriority="72"/>
+    <w:lsdException w:name="Colorful Grid Accent 4" w:uiPriority="73"/>
+    <w:lsdException w:name="Light Shading Accent 5" w:uiPriority="60"/>
+    <w:lsdException w:name="Light List Accent 5" w:uiPriority="61"/>
+    <w:lsdException w:name="Light Grid Accent 5" w:uiPriority="62"/>
+    <w:lsdException w:name="Medium Shading 1 Accent 5" w:uiPriority="63"/>
+    <w:lsdException w:name="Medium Shading 2 Accent 5" w:uiPriority="64"/>
+    <w:lsdException w:name="Medium List 1 Accent 5" w:uiPriority="65"/>
+    <w:lsdException w:name="Medium List 2 Accent 5" w:uiPriority="66"/>
+    <w:lsdException w:name="Medium Grid 1 Accent 5" w:uiPriority="67"/>
+    <w:lsdException w:name="Medium Grid 2 Accent 5" w:uiPriority="68"/>
+    <w:lsdException w:name="Medium Grid 3 Accent 5" w:uiPriority="69"/>
+    <w:lsdException w:name="Dark List Accent 5" w:uiPriority="70"/>
+    <w:lsdException w:name="Colorful Shading Accent 5" w:uiPriority="71"/>
+    <w:lsdException w:name="Colorful List Accent 5" w:uiPriority="72"/>
+    <w:lsdException w:name="Colorful Grid Accent 5" w:uiPriority="73"/>
+    <w:lsdException w:name="Light Shading Accent 6" w:uiPriority="60"/>
+    <w:lsdException w:name="Light List Accent 6" w:uiPriority="61"/>
+    <w:lsdException w:name="Light Grid Accent 6" w:uiPriority="62"/>
+    <w:lsdException w:name="Medium Shading 1 Accent 6" w:uiPriority="63"/>
+    <w:lsdException w:name="Medium Shading 2 Accent 6" w:uiPriority="64"/>
+    <w:lsdException w:name="Medium List 1 Accent 6" w:uiPriority="65"/>
+    <w:lsdException w:name="Medium List 2 Accent 6" w:uiPriority="66"/>
+    <w:lsdException w:name="Medium Grid 1 Accent 6" w:uiPriority="67"/>
+    <w:lsdException w:name="Medium Grid 2 Accent 6" w:uiPriority="68"/>
+    <w:lsdException w:name="Medium Grid 3 Accent 6" w:uiPriority="69"/>
+    <w:lsdException w:name="Dark List Accent 6" w:uiPriority="70"/>
+    <w:lsdException w:name="Colorful Shading Accent 6" w:uiPriority="71"/>
+    <w:lsdException w:name="Colorful List Accent 6" w:uiPriority="72"/>
+    <w:lsdException w:name="Colorful Grid Accent 6" w:uiPriority="73"/>
+    <w:lsdException w:name="Subtle Emphasis" w:uiPriority="19" w:qFormat="1"/>
+    <w:lsdException w:name="Intense Emphasis" w:uiPriority="21" w:qFormat="1"/>
+    <w:lsdException w:name="Subtle Reference" w:uiPriority="31" w:qFormat="1"/>
+    <w:lsdException w:name="Intense Reference" w:uiPriority="32" w:qFormat="1"/>
+    <w:lsdException w:name="Book Title" w:uiPriority="33" w:qFormat="1"/>
+    <w:lsdException w:name="Bibliography" w:semiHidden="1" w:uiPriority="37" w:unhideWhenUsed="1"/>
+    <w:lsdException w:name="TOC Heading" w:semiHidden="1" w:uiPriority="39" w:unhideWhenUsed="1" w:qFormat="1"/>
+    <w:lsdException w:name="Plain Table 5" w:semiHidden="1" w:unhideWhenUsed="1"/>
+    <w:lsdException w:name="Grid Table Light" w:semiHidden="1" w:unhideWhenUsed="1"/>
+    <w:lsdException w:name="Grid Table 1 Light" w:semiHidden="1" w:unhideWhenUsed="1"/>
+    <w:lsdException w:name="Grid Table 2" w:semiHidden="1" w:unhideWhenUsed="1"/>
+    <w:lsdException w:name="Grid Table 3" w:semiHidden="1" w:unhideWhenUsed="1"/>
+    <w:lsdException w:name="Grid Table 4" w:uiPriority="49"/>
+    <w:lsdException w:name="Grid Table 5 Dark" w:uiPriority="50"/>
+    <w:lsdException w:name="Grid Table 6 Colorful" w:uiPriority="51"/>
+    <w:lsdException w:name="Grid Table 7 Colorful" w:uiPriority="52"/>
+    <w:lsdException w:name="Grid Table 1 Light Accent 1" w:uiPriority="46"/>
+    <w:lsdException w:name="Grid Table 2 Accent 1" w:uiPriority="47"/>
+    <w:lsdException w:name="Grid Table 3 Accent 1" w:uiPriority="48"/>
+    <w:lsdException w:name="Grid Table 4 Accent 1" w:uiPriority="49"/>
+    <w:lsdException w:name="Grid Table 5 Dark Accent 1" w:uiPriority="50"/>
+    <w:lsdException w:name="Grid Table 6 Colorful Accent 1" w:uiPriority="51"/>
+    <w:lsdException w:name="Grid Table 7 Colorful Accent 1" w:uiPriority="52"/>
+    <w:lsdException w:name="Grid Table 1 Light Accent 2" w:uiPriority="46"/>
+    <w:lsdException w:name="Grid Table 2 Accent 2" w:uiPriority="47"/>
+    <w:lsdException w:name="Grid Table 3 Accent 2" w:uiPriority="48"/>
+    <w:lsdException w:name="Grid Table 4 Accent 2" w:uiPriority="49"/>
+    <w:lsdException w:name="Grid Table 5 Dark Accent 2" w:uiPriority="50"/>
+    <w:lsdException w:name="Grid Table 6 Colorful Accent 2" w:uiPriority="51"/>
+    <w:lsdException w:name="Grid Table 7 Colorful Accent 2" w:uiPriority="52"/>
+    <w:lsdException w:name="Grid Table 1 Light Accent 3" w:uiPriority="46"/>
+    <w:lsdException w:name="Grid Table 2 Accent 3" w:uiPriority="47"/>
+    <w:lsdException w:name="Grid Table 3 Accent 3" w:uiPriority="48"/>
+    <w:lsdException w:name="Grid Table 4 Accent 3" w:uiPriority="49"/>
+    <w:lsdException w:name="Grid Table 5 Dark Accent 3" w:uiPriority="50"/>
+    <w:lsdException w:name="Grid Table 6 Colorful Accent 3" w:uiPriority="51"/>
+    <w:lsdException w:name="Grid Table 7 Colorful Accent 3" w:uiPriority="52"/>
+    <w:lsdException w:name="Grid Table 1 Light Accent 4" w:uiPriority="46"/>
+    <w:lsdException w:name="Grid Table 2 Accent 4" w:uiPriority="47"/>
+    <w:lsdException w:name="Grid Table 3 Accent 4" w:uiPriority="48"/>
+    <w:lsdException w:name="Grid Table 4 Accent 4" w:uiPriority="49"/>
+    <w:lsdException w:name="Grid Table 5 Dark Accent 4" w:uiPriority="50"/>
+    <w:lsdException w:name="Grid Table 6 Colorful Accent 4" w:uiPriority="51"/>
+    <w:lsdException w:name="Grid Table 7 Colorful Accent 4" w:uiPriority="52"/>
+    <w:lsdException w:name="Grid Table 1 Light Accent 5" w:uiPriority="46"/>
+    <w:lsdException w:name="Grid Table 2 Accent 5" w:uiPriority="47"/>
+    <w:lsdException w:name="Grid Table 3 Accent 5" w:uiPriority="48"/>
+    <w:lsdException w:name="Grid Table 4 Accent 5" w:uiPriority="49"/>
+    <w:lsdException w:name="Grid Table 5 Dark Accent 5" w:uiPriority="50"/>
+    <w:lsdException w:name="Grid Table 6 Colorful Accent 5" w:uiPriority="51"/>
+    <w:lsdException w:name="Grid Table 7 Colorful Accent 5" w:uiPriority="52"/>
+    <w:lsdException w:name="Grid Table 1 Light Accent 6" w:uiPriority="46"/>
+    <w:lsdException w:name="Grid Table 2 Accent 6" w:uiPriority="47"/>
+    <w:lsdException w:name="Grid Table 3 Accent 6" w:uiPriority="48"/>
+    <w:lsdException w:name="Grid Table 4 Accent 6" w:uiPriority="49"/>
+    <w:lsdException w:name="Grid Table 5 Dark Accent 6" w:uiPriority="50"/>
+    <w:lsdException w:name="Grid Table 6 Colorful Accent 6" w:uiPriority="51"/>
+    <w:lsdException w:name="Grid Table 7 Colorful Accent 6" w:uiPriority="52"/>
+    <w:lsdException w:name="List Table 1 Light" w:uiPriority="46"/>
+    <w:lsdException w:name="List Table 2" w:uiPriority="47"/>
+    <w:lsdException w:name="List Table 3" w:uiPriority="48"/>
+    <w:lsdException w:name="List Table 4" w:uiPriority="49"/>
+    <w:lsdException w:name="List Table 5 Dark" w:uiPriority="50"/>
+    <w:lsdException w:name="List Table 6 Colorful" w:uiPriority="51"/>
+    <w:lsdException w:name="List Table 7 Colorful" w:uiPriority="52"/>
+    <w:lsdException w:name="List Table 1 Light Accent 1" w:uiPriority="46"/>
+    <w:lsdException w:name="List Table 2 Accent 1" w:uiPriority="47"/>
+    <w:lsdException w:name="List Table 3 Accent 1" w:uiPriority="48"/>
+    <w:lsdException w:name="List Table 4 Accent 1" w:uiPriority="49"/>
+    <w:lsdException w:name="List Table 5 Dark Accent 1" w:uiPriority="50"/>
+    <w:lsdException w:name="List Table 6 Colorful Accent 1" w:uiPriority="51"/>
+    <w:lsdException w:name="List Table 7 Colorful Accent 1" w:uiPriority="52"/>
+    <w:lsdException w:name="List Table 1 Light Accent 2" w:uiPriority="46"/>
+    <w:lsdException w:name="List Table 2 Accent 2" w:uiPriority="47"/>
+    <w:lsdException w:name="List Table 3 Accent 2" w:uiPriority="48"/>
+    <w:lsdException w:name="List Table 4 Accent 2" w:uiPriority="49"/>
+    <w:lsdException w:name="List Table 5 Dark Accent 2" w:uiPriority="50"/>
+    <w:lsdException w:name="List Table 6 Colorful Accent 2" w:uiPriority="51"/>
+    <w:lsdException w:name="List Table 7 Colorful Accent 2" w:uiPriority="52"/>
+    <w:lsdException w:name="List Table 1 Light Accent 3" w:uiPriority="46"/>
+    <w:lsdException w:name="List Table 2 Accent 3" w:uiPriority="47"/>
+    <w:lsdException w:name="List Table 3 Accent 3" w:uiPriority="48"/>
+    <w:lsdException w:name="List Table 4 Accent 3" w:uiPriority="49"/>
+    <w:lsdException w:name="List Table 5 Dark Accent 3" w:uiPriority="50"/>
+    <w:lsdException w:name="List Table 6 Colorful Accent 3" w:uiPriority="51"/>
+    <w:lsdException w:name="List Table 7 Colorful Accent 3" w:uiPriority="52"/>
+    <w:lsdException w:name="List Table 1 Light Accent 4" w:uiPriority="46"/>
+    <w:lsdException w:name="List Table 2 Accent 4" w:uiPriority="47"/>
+    <w:lsdException w:name="List Table 3 Accent 4" w:uiPriority="48"/>
+    <w:lsdException w:name="List Table 4 Accent 4" w:uiPriority="49"/>
+    <w:lsdException w:name="List Table 5 Dark Accent 4" w:uiPriority="50"/>
+    <w:lsdException w:name="List Table 6 Colorful Accent 4" w:uiPriority="51"/>
+    <w:lsdException w:name="List Table 7 Colorful Accent 4" w:uiPriority="52"/>
+    <w:lsdException w:name="List Table 1 Light Accent 5" w:uiPriority="46"/>
+    <w:lsdException w:name="List Table 2 Accent 5" w:uiPriority="47"/>
+    <w:lsdException w:name="List Table 3 Accent 5" w:uiPriority="48"/>
+    <w:lsdException w:name="List Table 4 Accent 5" w:uiPriority="49"/>
+    <w:lsdException w:name="List Table 5 Dark Accent 5" w:uiPriority="50"/>
+    <w:lsdException w:name="List Table 6 Colorful Accent 5" w:uiPriority="51"/>
+    <w:lsdException w:name="List Table 7 Colorful Accent 5" w:uiPriority="52"/>
+    <w:lsdException w:name="List Table 1 Light Accent 6" w:uiPriority="46"/>
+    <w:lsdException w:name="List Table 2 Accent 6" w:uiPriority="47"/>
+    <w:lsdException w:name="List Table 3 Accent 6" w:uiPriority="48"/>
+    <w:lsdException w:name="List Table 4 Accent 6" w:uiPriority="49"/>
+    <w:lsdException w:name="List Table 5 Dark Accent 6" w:uiPriority="50"/>
+    <w:lsdException w:name="List Table 6 Colorful Accent 6" w:uiPriority="51"/>
+    <w:lsdException w:name="List Table 7 Colorful Accent 6" w:uiPriority="52"/>
+    <w:lsdException w:name="Mention" w:semiHidden="1" w:unhideWhenUsed="1"/>
+    <w:lsdException w:name="Smart Hyperlink" w:semiHidden="1" w:unhideWhenUsed="1"/>
+    <w:lsdException w:name="Hashtag" w:semiHidden="1" w:unhideWhenUsed="1"/>
+    <w:lsdException w:name="Unresolved Mention" w:semiHidden="1" w:unhideWhenUsed="1"/>
+    <w:lsdException w:name="Smart Link" w:semiHidden="1" w:unhideWhenUsed="1"/>
   </w:latentStyles>
   <w:style w:type="paragraph" w:default="1" w:styleId="Normal">
     <w:name w:val="Normal"/>
@@ -8133,7 +8225,7 @@
 </file>
 
 <file path=customXml/itemProps1.xml><?xml version="1.0" encoding="utf-8"?>
-<ds:datastoreItem xmlns:ds="http://schemas.openxmlformats.org/officeDocument/2006/customXml" ds:itemID="{02BC3798-9457-AF4C-9543-ADBE878E6031}">
+<ds:datastoreItem xmlns:ds="http://schemas.openxmlformats.org/officeDocument/2006/customXml" ds:itemID="{799CDF62-1DB2-FE42-A0F3-EB373C0C77DB}">
   <ds:schemaRefs>
     <ds:schemaRef ds:uri="http://schemas.openxmlformats.org/officeDocument/2006/bibliography"/>
   </ds:schemaRefs>

</xml_diff>

<commit_message>
update resume and march madness button
</commit_message>
<xml_diff>
--- a/JannonJeffriesResume.docx
+++ b/JannonJeffriesResume.docx
@@ -1,6 +1,6 @@
 
 <file path=word/document.xml><?xml version="1.0" encoding="utf-8"?>
-<w:document xmlns:wpc="http://schemas.microsoft.com/office/word/2010/wordprocessingCanvas" xmlns:cx="http://schemas.microsoft.com/office/drawing/2014/chartex" xmlns:cx1="http://schemas.microsoft.com/office/drawing/2015/9/8/chartex" xmlns:cx2="http://schemas.microsoft.com/office/drawing/2015/10/21/chartex" xmlns:cx3="http://schemas.microsoft.com/office/drawing/2016/5/9/chartex" xmlns:cx4="http://schemas.microsoft.com/office/drawing/2016/5/10/chartex" xmlns:cx5="http://schemas.microsoft.com/office/drawing/2016/5/11/chartex" xmlns:cx6="http://schemas.microsoft.com/office/drawing/2016/5/12/chartex" xmlns:cx7="http://schemas.microsoft.com/office/drawing/2016/5/13/chartex" xmlns:cx8="http://schemas.microsoft.com/office/drawing/2016/5/14/chartex" xmlns:mc="http://schemas.openxmlformats.org/markup-compatibility/2006" xmlns:aink="http://schemas.microsoft.com/office/drawing/2016/ink" xmlns:am3d="http://schemas.microsoft.com/office/drawing/2017/model3d" xmlns:o="urn:schemas-microsoft-com:office:office" xmlns:r="http://schemas.openxmlformats.org/officeDocument/2006/relationships" xmlns:m="http://schemas.openxmlformats.org/officeDocument/2006/math" xmlns:v="urn:schemas-microsoft-com:vml" xmlns:wp14="http://schemas.microsoft.com/office/word/2010/wordprocessingDrawing" xmlns:wp="http://schemas.openxmlformats.org/drawingml/2006/wordprocessingDrawing" xmlns:w10="urn:schemas-microsoft-com:office:word" xmlns:w="http://schemas.openxmlformats.org/wordprocessingml/2006/main" xmlns:w14="http://schemas.microsoft.com/office/word/2010/wordml" xmlns:w15="http://schemas.microsoft.com/office/word/2012/wordml" xmlns:w16cid="http://schemas.microsoft.com/office/word/2016/wordml/cid" xmlns:w16se="http://schemas.microsoft.com/office/word/2015/wordml/symex" xmlns:wpg="http://schemas.microsoft.com/office/word/2010/wordprocessingGroup" xmlns:wpi="http://schemas.microsoft.com/office/word/2010/wordprocessingInk" xmlns:wne="http://schemas.microsoft.com/office/word/2006/wordml" xmlns:wps="http://schemas.microsoft.com/office/word/2010/wordprocessingShape" mc:Ignorable="w14 w15 w16se w16cid wp14">
+<w:document xmlns:wpc="http://schemas.microsoft.com/office/word/2010/wordprocessingCanvas" xmlns:mo="http://schemas.microsoft.com/office/mac/office/2008/main" xmlns:mc="http://schemas.openxmlformats.org/markup-compatibility/2006" xmlns:mv="urn:schemas-microsoft-com:mac:vml" xmlns:o="urn:schemas-microsoft-com:office:office" xmlns:r="http://schemas.openxmlformats.org/officeDocument/2006/relationships" xmlns:m="http://schemas.openxmlformats.org/officeDocument/2006/math" xmlns:v="urn:schemas-microsoft-com:vml" xmlns:wp14="http://schemas.microsoft.com/office/word/2010/wordprocessingDrawing" xmlns:wp="http://schemas.openxmlformats.org/drawingml/2006/wordprocessingDrawing" xmlns:w10="urn:schemas-microsoft-com:office:word" xmlns:w="http://schemas.openxmlformats.org/wordprocessingml/2006/main" xmlns:w14="http://schemas.microsoft.com/office/word/2010/wordml" xmlns:wpg="http://schemas.microsoft.com/office/word/2010/wordprocessingGroup" xmlns:wpi="http://schemas.microsoft.com/office/word/2010/wordprocessingInk" xmlns:wne="http://schemas.microsoft.com/office/word/2006/wordml" xmlns:wps="http://schemas.microsoft.com/office/word/2010/wordprocessingShape" mc:Ignorable="w14 wp14">
   <w:body>
     <w:p>
       <w:pPr>
@@ -40,7 +40,7 @@
                     </pic:cNvPicPr>
                   </pic:nvPicPr>
                   <pic:blipFill>
-                    <a:blip r:embed="rId6">
+                    <a:blip r:embed="rId7">
                       <a:extLst>
                         <a:ext uri="{28A0092B-C50C-407E-A947-70E740481C1C}">
                           <a14:useLocalDpi xmlns:a14="http://schemas.microsoft.com/office/drawing/2010/main" val="0"/>
@@ -116,7 +116,7 @@
                         <a:effectLst/>
                         <a:extLst>
                           <a:ext uri="{C572A759-6A51-4108-AA02-DFA0A04FC94B}">
-                            <ma14:wrappingTextBoxFlag xmlns:ma14="http://schemas.microsoft.com/office/mac/drawingml/2011/main" xmlns:w="http://schemas.openxmlformats.org/wordprocessingml/2006/main" xmlns:w10="urn:schemas-microsoft-com:office:word" xmlns:v="urn:schemas-microsoft-com:vml" xmlns:o="urn:schemas-microsoft-com:office:office" xmlns:mv="urn:schemas-microsoft-com:mac:vml" xmlns:mo="http://schemas.microsoft.com/office/mac/office/2008/main" xmlns=""/>
+                            <ma14:wrappingTextBoxFlag xmlns:ma14="http://schemas.microsoft.com/office/mac/drawingml/2011/main"/>
                           </a:ext>
                         </a:extLst>
                       </wps:spPr>
@@ -179,7 +179,7 @@
                                 <w:sz w:val="20"/>
                                 <w:szCs w:val="20"/>
                               </w:rPr>
-                              <w:t>jann</w:t>
+                              <w:t>jannon</w:t>
                             </w:r>
                             <w:r>
                               <w:rPr>
@@ -189,27 +189,7 @@
                                 <w:sz w:val="20"/>
                                 <w:szCs w:val="20"/>
                               </w:rPr>
-                              <w:t>onj</w:t>
-                            </w:r>
-                            <w:r>
-                              <w:rPr>
-                                <w:rFonts w:ascii="Source Sans Pro" w:hAnsi="Source Sans Pro"/>
-                                <w:color w:val="FFFFFF" w:themeColor="background1"/>
-                                <w:spacing w:val="20"/>
-                                <w:sz w:val="20"/>
-                                <w:szCs w:val="20"/>
-                              </w:rPr>
-                              <w:t>e</w:t>
-                            </w:r>
-                            <w:r>
-                              <w:rPr>
-                                <w:rFonts w:ascii="Source Sans Pro" w:hAnsi="Source Sans Pro"/>
-                                <w:color w:val="FFFFFF" w:themeColor="background1"/>
-                                <w:spacing w:val="20"/>
-                                <w:sz w:val="20"/>
-                                <w:szCs w:val="20"/>
-                              </w:rPr>
-                              <w:t>ffries</w:t>
+                              <w:t>jeffries</w:t>
                             </w:r>
                             <w:r>
                               <w:rPr>
@@ -257,11 +237,11 @@
           </mc:Choice>
           <mc:Fallback>
             <w:pict>
-              <v:shapetype w14:anchorId="7328890F" id="_x0000_t202" coordsize="21600,21600" o:spt="202" path="m,l,21600r21600,l21600,xe">
+              <v:shapetype id="_x0000_t202" coordsize="21600,21600" o:spt="202" path="m0,0l0,21600,21600,21600,21600,0xe">
                 <v:stroke joinstyle="miter"/>
                 <v:path gradientshapeok="t" o:connecttype="rect"/>
               </v:shapetype>
-              <v:shape id="Tekstiruutu 9" o:spid="_x0000_s1026" type="#_x0000_t202" style="position:absolute;left:0;text-align:left;margin-left:-54pt;margin-top:123.05pt;width:198pt;height:45pt;z-index:251797504;visibility:visible;mso-wrap-style:square;mso-width-percent:0;mso-height-percent:0;mso-wrap-distance-left:9pt;mso-wrap-distance-top:0;mso-wrap-distance-right:9pt;mso-wrap-distance-bottom:0;mso-position-horizontal:absolute;mso-position-horizontal-relative:text;mso-position-vertical:absolute;mso-position-vertical-relative:text;mso-width-percent:0;mso-height-percent:0;mso-width-relative:margin;mso-height-relative:margin;v-text-anchor:top" o:gfxdata="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" filled="f" stroked="f">
+              <v:shape id="Tekstiruutu 9" o:spid="_x0000_s1026" type="#_x0000_t202" style="position:absolute;left:0;text-align:left;margin-left:-53.95pt;margin-top:123.05pt;width:198pt;height:45pt;z-index:251797504;visibility:visible;mso-wrap-style:square;mso-width-percent:0;mso-height-percent:0;mso-wrap-distance-left:9pt;mso-wrap-distance-top:0;mso-wrap-distance-right:9pt;mso-wrap-distance-bottom:0;mso-position-horizontal:absolute;mso-position-horizontal-relative:text;mso-position-vertical:absolute;mso-position-vertical-relative:text;mso-width-percent:0;mso-height-percent:0;mso-width-relative:margin;mso-height-relative:margin;v-text-anchor:top" o:gfxdata="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" filled="f" stroked="f">
                 <v:textbox>
                   <w:txbxContent>
                     <w:p>
@@ -307,7 +287,7 @@
                           <w:sz w:val="20"/>
                           <w:szCs w:val="20"/>
                         </w:rPr>
-                        <w:t>jann</w:t>
+                        <w:t>jannon</w:t>
                       </w:r>
                       <w:r>
                         <w:rPr>
@@ -317,27 +297,7 @@
                           <w:sz w:val="20"/>
                           <w:szCs w:val="20"/>
                         </w:rPr>
-                        <w:t>onj</w:t>
-                      </w:r>
-                      <w:r>
-                        <w:rPr>
-                          <w:rFonts w:ascii="Source Sans Pro" w:hAnsi="Source Sans Pro"/>
-                          <w:color w:val="FFFFFF" w:themeColor="background1"/>
-                          <w:spacing w:val="20"/>
-                          <w:sz w:val="20"/>
-                          <w:szCs w:val="20"/>
-                        </w:rPr>
-                        <w:t>e</w:t>
-                      </w:r>
-                      <w:r>
-                        <w:rPr>
-                          <w:rFonts w:ascii="Source Sans Pro" w:hAnsi="Source Sans Pro"/>
-                          <w:color w:val="FFFFFF" w:themeColor="background1"/>
-                          <w:spacing w:val="20"/>
-                          <w:sz w:val="20"/>
-                          <w:szCs w:val="20"/>
-                        </w:rPr>
-                        <w:t>ffries</w:t>
+                        <w:t>jeffries</w:t>
                       </w:r>
                       <w:r>
                         <w:rPr>
@@ -413,7 +373,7 @@
                         <a:effectLst/>
                         <a:extLst>
                           <a:ext uri="{C572A759-6A51-4108-AA02-DFA0A04FC94B}">
-                            <ma14:wrappingTextBoxFlag xmlns:ma14="http://schemas.microsoft.com/office/mac/drawingml/2011/main" xmlns:w="http://schemas.openxmlformats.org/wordprocessingml/2006/main" xmlns:w10="urn:schemas-microsoft-com:office:word" xmlns:v="urn:schemas-microsoft-com:vml" xmlns:o="urn:schemas-microsoft-com:office:office" xmlns:mv="urn:schemas-microsoft-com:mac:vml" xmlns:mo="http://schemas.microsoft.com/office/mac/office/2008/main" xmlns=""/>
+                            <ma14:wrappingTextBoxFlag xmlns:ma14="http://schemas.microsoft.com/office/mac/drawingml/2011/main"/>
                           </a:ext>
                         </a:extLst>
                       </wps:spPr>
@@ -486,7 +446,7 @@
               </wp:anchor>
             </w:drawing>
           </mc:Choice>
-          <mc:Fallback xmlns:mv="urn:schemas-microsoft-com:mac:vml" xmlns:mo="http://schemas.microsoft.com/office/mac/office/2008/main">
+          <mc:Fallback>
             <w:pict>
               <v:shape id="Tekstiruutu 6" o:spid="_x0000_s1027" type="#_x0000_t202" style="position:absolute;left:0;text-align:left;margin-left:-53.95pt;margin-top:69.05pt;width:198pt;height:36pt;z-index:251666432;visibility:visible;mso-wrap-style:square;mso-width-percent:0;mso-height-percent:0;mso-wrap-distance-left:9pt;mso-wrap-distance-top:0;mso-wrap-distance-right:9pt;mso-wrap-distance-bottom:0;mso-position-horizontal:absolute;mso-position-horizontal-relative:text;mso-position-vertical:absolute;mso-position-vertical-relative:text;mso-width-percent:0;mso-height-percent:0;mso-width-relative:margin;mso-height-relative:margin;v-text-anchor:top" o:gfxdata="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" filled="f" stroked="f">
                 <v:textbox>
@@ -572,7 +532,7 @@
                         <a:effectLst/>
                         <a:extLst>
                           <a:ext uri="{C572A759-6A51-4108-AA02-DFA0A04FC94B}">
-                            <ma14:wrappingTextBoxFlag xmlns:ma14="http://schemas.microsoft.com/office/mac/drawingml/2011/main" xmlns:w="http://schemas.openxmlformats.org/wordprocessingml/2006/main" xmlns:w10="urn:schemas-microsoft-com:office:word" xmlns:v="urn:schemas-microsoft-com:vml" xmlns:o="urn:schemas-microsoft-com:office:office" xmlns:mv="urn:schemas-microsoft-com:mac:vml" xmlns:mo="http://schemas.microsoft.com/office/mac/office/2008/main" xmlns=""/>
+                            <ma14:wrappingTextBoxFlag xmlns:ma14="http://schemas.microsoft.com/office/mac/drawingml/2011/main"/>
                           </a:ext>
                         </a:extLst>
                       </wps:spPr>
@@ -635,7 +595,7 @@
               </wp:anchor>
             </w:drawing>
           </mc:Choice>
-          <mc:Fallback xmlns:mv="urn:schemas-microsoft-com:mac:vml" xmlns:mo="http://schemas.microsoft.com/office/mac/office/2008/main">
+          <mc:Fallback>
             <w:pict>
               <v:shape id="_x0000_s1028" type="#_x0000_t202" style="position:absolute;left:0;text-align:left;margin-left:-53.95pt;margin-top:91.35pt;width:198pt;height:36pt;z-index:251671552;visibility:visible;mso-wrap-style:square;mso-width-percent:0;mso-height-percent:0;mso-wrap-distance-left:9pt;mso-wrap-distance-top:0;mso-wrap-distance-right:9pt;mso-wrap-distance-bottom:0;mso-position-horizontal:absolute;mso-position-horizontal-relative:text;mso-position-vertical:absolute;mso-position-vertical-relative:text;mso-width-percent:0;mso-height-percent:0;mso-width-relative:margin;mso-height-relative:margin;v-text-anchor:top" o:gfxdata="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" filled="f" stroked="f">
                 <v:textbox>
@@ -711,7 +671,7 @@
                         <a:effectLst/>
                         <a:extLst>
                           <a:ext uri="{C572A759-6A51-4108-AA02-DFA0A04FC94B}">
-                            <ma14:wrappingTextBoxFlag xmlns:ma14="http://schemas.microsoft.com/office/mac/drawingml/2011/main" xmlns:w="http://schemas.openxmlformats.org/wordprocessingml/2006/main" xmlns:w10="urn:schemas-microsoft-com:office:word" xmlns:v="urn:schemas-microsoft-com:vml" xmlns:o="urn:schemas-microsoft-com:office:office" xmlns:mv="urn:schemas-microsoft-com:mac:vml" xmlns:mo="http://schemas.microsoft.com/office/mac/office/2008/main" xmlns=""/>
+                            <ma14:wrappingTextBoxFlag xmlns:ma14="http://schemas.microsoft.com/office/mac/drawingml/2011/main"/>
                           </a:ext>
                         </a:extLst>
                       </wps:spPr>
@@ -1013,7 +973,7 @@
               </wp:anchor>
             </w:drawing>
           </mc:Choice>
-          <mc:Fallback xmlns:mv="urn:schemas-microsoft-com:mac:vml" xmlns:mo="http://schemas.microsoft.com/office/mac/office/2008/main">
+          <mc:Fallback>
             <w:pict>
               <v:shape id="Tekstiruutu 61" o:spid="_x0000_s1029" type="#_x0000_t202" style="position:absolute;left:0;text-align:left;margin-left:180pt;margin-top:55.8pt;width:5in;height:158.95pt;z-index:251732992;visibility:visible;mso-wrap-style:square;mso-width-percent:0;mso-height-percent:0;mso-wrap-distance-left:9pt;mso-wrap-distance-top:0;mso-wrap-distance-right:9pt;mso-wrap-distance-bottom:0;mso-position-horizontal:absolute;mso-position-horizontal-relative:text;mso-position-vertical:absolute;mso-position-vertical-relative:text;mso-width-percent:0;mso-height-percent:0;mso-width-relative:margin;mso-height-relative:margin;v-text-anchor:top" o:gfxdata="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" filled="f" stroked="f">
                 <v:textbox>
@@ -1212,8 +1172,6 @@
                         </w:rPr>
                         <w:t xml:space="preserve"> T</w:t>
                       </w:r>
-                      <w:bookmarkStart w:id="1" w:name="_GoBack"/>
-                      <w:bookmarkEnd w:id="1"/>
                       <w:r>
                         <w:rPr>
                           <w:rFonts w:ascii="Source Sans Pro" w:hAnsi="Source Sans Pro"/>
@@ -1330,7 +1288,7 @@
                         <a:effectLst/>
                         <a:extLst>
                           <a:ext uri="{C572A759-6A51-4108-AA02-DFA0A04FC94B}">
-                            <ma14:wrappingTextBoxFlag xmlns:ma14="http://schemas.microsoft.com/office/mac/drawingml/2011/main" xmlns:w="http://schemas.openxmlformats.org/wordprocessingml/2006/main" xmlns:w10="urn:schemas-microsoft-com:office:word" xmlns:v="urn:schemas-microsoft-com:vml" xmlns:o="urn:schemas-microsoft-com:office:office" xmlns:mv="urn:schemas-microsoft-com:mac:vml" xmlns:mo="http://schemas.microsoft.com/office/mac/office/2008/main" xmlns=""/>
+                            <ma14:wrappingTextBoxFlag xmlns:ma14="http://schemas.microsoft.com/office/mac/drawingml/2011/main"/>
                           </a:ext>
                         </a:extLst>
                       </wps:spPr>
@@ -1478,7 +1436,7 @@
               </wp:anchor>
             </w:drawing>
           </mc:Choice>
-          <mc:Fallback xmlns:mv="urn:schemas-microsoft-com:mac:vml" xmlns:mo="http://schemas.microsoft.com/office/mac/office/2008/main">
+          <mc:Fallback>
             <w:pict>
               <v:shape id="_x0000_s1030" type="#_x0000_t202" style="position:absolute;left:0;text-align:left;margin-left:180pt;margin-top:274.05pt;width:5in;height:81pt;z-index:251782144;visibility:visible;mso-wrap-style:square;mso-width-percent:0;mso-height-percent:0;mso-wrap-distance-left:9pt;mso-wrap-distance-top:0;mso-wrap-distance-right:9pt;mso-wrap-distance-bottom:0;mso-position-horizontal:absolute;mso-position-horizontal-relative:text;mso-position-vertical:absolute;mso-position-vertical-relative:text;mso-width-percent:0;mso-height-percent:0;mso-width-relative:margin;mso-height-relative:margin;v-text-anchor:top" o:gfxdata="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" filled="f" stroked="f">
                 <v:textbox>
@@ -1639,7 +1597,7 @@
                         <a:effectLst/>
                         <a:extLst>
                           <a:ext uri="{C572A759-6A51-4108-AA02-DFA0A04FC94B}">
-                            <ma14:wrappingTextBoxFlag xmlns:ma14="http://schemas.microsoft.com/office/mac/drawingml/2011/main" xmlns:w="http://schemas.openxmlformats.org/wordprocessingml/2006/main" xmlns:w10="urn:schemas-microsoft-com:office:word" xmlns:v="urn:schemas-microsoft-com:vml" xmlns:o="urn:schemas-microsoft-com:office:office" xmlns:mv="urn:schemas-microsoft-com:mac:vml" xmlns:mo="http://schemas.microsoft.com/office/mac/office/2008/main" xmlns=""/>
+                            <ma14:wrappingTextBoxFlag xmlns:ma14="http://schemas.microsoft.com/office/mac/drawingml/2011/main"/>
                           </a:ext>
                         </a:extLst>
                       </wps:spPr>
@@ -1748,7 +1706,7 @@
               </wp:anchor>
             </w:drawing>
           </mc:Choice>
-          <mc:Fallback xmlns:mv="urn:schemas-microsoft-com:mac:vml" xmlns:mo="http://schemas.microsoft.com/office/mac/office/2008/main">
+          <mc:Fallback>
             <w:pict>
               <v:shape id="Tekstiruutu 63" o:spid="_x0000_s1031" type="#_x0000_t202" style="position:absolute;left:0;text-align:left;margin-left:180pt;margin-top:227.3pt;width:324pt;height:36pt;z-index:251783168;visibility:visible;mso-wrap-style:square;mso-width-percent:0;mso-height-percent:0;mso-wrap-distance-left:9pt;mso-wrap-distance-top:0;mso-wrap-distance-right:9pt;mso-wrap-distance-bottom:0;mso-position-horizontal:absolute;mso-position-horizontal-relative:text;mso-position-vertical:absolute;mso-position-vertical-relative:text;mso-width-percent:0;mso-height-percent:0;mso-width-relative:margin;mso-height-relative:margin;v-text-anchor:top" o:gfxdata="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" filled="f" stroked="f">
                 <v:textbox>
@@ -1870,7 +1828,7 @@
                         <a:effectLst/>
                         <a:extLst>
                           <a:ext uri="{C572A759-6A51-4108-AA02-DFA0A04FC94B}">
-                            <ma14:wrappingTextBoxFlag xmlns:ma14="http://schemas.microsoft.com/office/mac/drawingml/2011/main" xmlns:w="http://schemas.openxmlformats.org/wordprocessingml/2006/main" xmlns:w10="urn:schemas-microsoft-com:office:word" xmlns:v="urn:schemas-microsoft-com:vml" xmlns:o="urn:schemas-microsoft-com:office:office" xmlns:mv="urn:schemas-microsoft-com:mac:vml" xmlns:mo="http://schemas.microsoft.com/office/mac/office/2008/main" xmlns=""/>
+                            <ma14:wrappingTextBoxFlag xmlns:ma14="http://schemas.microsoft.com/office/mac/drawingml/2011/main"/>
                           </a:ext>
                         </a:extLst>
                       </wps:spPr>
@@ -1968,7 +1926,7 @@
               </wp:anchor>
             </w:drawing>
           </mc:Choice>
-          <mc:Fallback xmlns:mv="urn:schemas-microsoft-com:mac:vml" xmlns:mo="http://schemas.microsoft.com/office/mac/office/2008/main">
+          <mc:Fallback>
             <w:pict>
               <v:shape id="_x0000_s1032" type="#_x0000_t202" style="position:absolute;left:0;text-align:left;margin-left:180pt;margin-top:10.5pt;width:324pt;height:36pt;z-index:251737088;visibility:visible;mso-wrap-style:square;mso-width-percent:0;mso-height-percent:0;mso-wrap-distance-left:9pt;mso-wrap-distance-top:0;mso-wrap-distance-right:9pt;mso-wrap-distance-bottom:0;mso-position-horizontal:absolute;mso-position-horizontal-relative:text;mso-position-vertical:absolute;mso-position-vertical-relative:text;mso-width-percent:0;mso-height-percent:0;mso-width-relative:margin;mso-height-relative:margin;v-text-anchor:top" o:gfxdata="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" filled="f" stroked="f">
                 <v:textbox>
@@ -2079,7 +2037,7 @@
                         <a:effectLst/>
                         <a:extLst>
                           <a:ext uri="{C572A759-6A51-4108-AA02-DFA0A04FC94B}">
-                            <ma14:wrappingTextBoxFlag xmlns:ma14="http://schemas.microsoft.com/office/mac/drawingml/2011/main" xmlns:w="http://schemas.openxmlformats.org/wordprocessingml/2006/main" xmlns:w10="urn:schemas-microsoft-com:office:word" xmlns:v="urn:schemas-microsoft-com:vml" xmlns:o="urn:schemas-microsoft-com:office:office" xmlns:mv="urn:schemas-microsoft-com:mac:vml" xmlns:mo="http://schemas.microsoft.com/office/mac/office/2008/main" xmlns=""/>
+                            <ma14:wrappingTextBoxFlag xmlns:ma14="http://schemas.microsoft.com/office/mac/drawingml/2011/main"/>
                           </a:ext>
                         </a:extLst>
                       </wps:spPr>
@@ -2141,7 +2099,7 @@
               </wp:anchor>
             </w:drawing>
           </mc:Choice>
-          <mc:Fallback xmlns:mv="urn:schemas-microsoft-com:mac:vml" xmlns:mo="http://schemas.microsoft.com/office/mac/office/2008/main">
+          <mc:Fallback>
             <w:pict>
               <v:shape id="Tekstiruutu 59" o:spid="_x0000_s1033" type="#_x0000_t202" style="position:absolute;left:0;text-align:left;margin-left:180pt;margin-top:-35.95pt;width:171pt;height:26.4pt;z-index:251730944;visibility:visible;mso-wrap-style:square;mso-width-percent:0;mso-height-percent:0;mso-wrap-distance-left:9pt;mso-wrap-distance-top:0;mso-wrap-distance-right:9pt;mso-wrap-distance-bottom:0;mso-position-horizontal:absolute;mso-position-horizontal-relative:text;mso-position-vertical:absolute;mso-position-vertical-relative:text;mso-width-percent:0;mso-height-percent:0;mso-width-relative:margin;mso-height-relative:margin;v-text-anchor:top" o:gfxdata="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" filled="f" stroked="f">
                 <v:textbox>
@@ -2216,7 +2174,7 @@
                         <a:effectLst/>
                         <a:extLst>
                           <a:ext uri="{C572A759-6A51-4108-AA02-DFA0A04FC94B}">
-                            <ma14:wrappingTextBoxFlag xmlns:ma14="http://schemas.microsoft.com/office/mac/drawingml/2011/main" xmlns:w="http://schemas.openxmlformats.org/wordprocessingml/2006/main" xmlns:w10="urn:schemas-microsoft-com:office:word" xmlns:v="urn:schemas-microsoft-com:vml" xmlns:o="urn:schemas-microsoft-com:office:office" xmlns:mv="urn:schemas-microsoft-com:mac:vml" xmlns:mo="http://schemas.microsoft.com/office/mac/office/2008/main" xmlns=""/>
+                            <ma14:wrappingTextBoxFlag xmlns:ma14="http://schemas.microsoft.com/office/mac/drawingml/2011/main"/>
                           </a:ext>
                         </a:extLst>
                       </wps:spPr>
@@ -2315,7 +2273,7 @@
               </wp:anchor>
             </w:drawing>
           </mc:Choice>
-          <mc:Fallback xmlns:mv="urn:schemas-microsoft-com:mac:vml" xmlns:mo="http://schemas.microsoft.com/office/mac/office/2008/main">
+          <mc:Fallback>
             <w:pict>
               <v:shape id="_x0000_s1034" type="#_x0000_t202" style="position:absolute;left:0;text-align:left;margin-left:180pt;margin-top:365.8pt;width:324pt;height:36pt;z-index:251786240;visibility:visible;mso-wrap-style:square;mso-width-percent:0;mso-height-percent:0;mso-wrap-distance-left:9pt;mso-wrap-distance-top:0;mso-wrap-distance-right:9pt;mso-wrap-distance-bottom:0;mso-position-horizontal:absolute;mso-position-horizontal-relative:text;mso-position-vertical:absolute;mso-position-vertical-relative:text;mso-width-percent:0;mso-height-percent:0;mso-width-relative:margin;mso-height-relative:margin;v-text-anchor:top" o:gfxdata="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" filled="f" stroked="f">
                 <v:textbox>
@@ -2427,7 +2385,7 @@
                         <a:effectLst/>
                         <a:extLst>
                           <a:ext uri="{C572A759-6A51-4108-AA02-DFA0A04FC94B}">
-                            <ma14:wrappingTextBoxFlag xmlns:ma14="http://schemas.microsoft.com/office/mac/drawingml/2011/main" xmlns:w="http://schemas.openxmlformats.org/wordprocessingml/2006/main" xmlns:w10="urn:schemas-microsoft-com:office:word" xmlns:v="urn:schemas-microsoft-com:vml" xmlns:o="urn:schemas-microsoft-com:office:office" xmlns:mv="urn:schemas-microsoft-com:mac:vml" xmlns:mo="http://schemas.microsoft.com/office/mac/office/2008/main" xmlns=""/>
+                            <ma14:wrappingTextBoxFlag xmlns:ma14="http://schemas.microsoft.com/office/mac/drawingml/2011/main"/>
                           </a:ext>
                         </a:extLst>
                       </wps:spPr>
@@ -2575,7 +2533,7 @@
               </wp:anchor>
             </w:drawing>
           </mc:Choice>
-          <mc:Fallback xmlns:mv="urn:schemas-microsoft-com:mac:vml" xmlns:mo="http://schemas.microsoft.com/office/mac/office/2008/main">
+          <mc:Fallback>
             <w:pict>
               <v:shape id="_x0000_s1035" type="#_x0000_t202" style="position:absolute;left:0;text-align:left;margin-left:180pt;margin-top:411.15pt;width:5in;height:81pt;z-index:251785216;visibility:visible;mso-wrap-style:square;mso-width-percent:0;mso-height-percent:0;mso-wrap-distance-left:9pt;mso-wrap-distance-top:0;mso-wrap-distance-right:9pt;mso-wrap-distance-bottom:0;mso-position-horizontal:absolute;mso-position-horizontal-relative:text;mso-position-vertical:absolute;mso-position-vertical-relative:text;mso-width-percent:0;mso-height-percent:0;mso-width-relative:margin;mso-height-relative:margin;v-text-anchor:top" o:gfxdata="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" filled="f" stroked="f">
                 <v:textbox>
@@ -2736,7 +2694,7 @@
                         <a:effectLst/>
                         <a:extLst>
                           <a:ext uri="{C572A759-6A51-4108-AA02-DFA0A04FC94B}">
-                            <ma14:wrappingTextBoxFlag xmlns:ma14="http://schemas.microsoft.com/office/mac/drawingml/2011/main" xmlns:w="http://schemas.openxmlformats.org/wordprocessingml/2006/main" xmlns:w10="urn:schemas-microsoft-com:office:word" xmlns:v="urn:schemas-microsoft-com:vml" xmlns:o="urn:schemas-microsoft-com:office:office" xmlns:mv="urn:schemas-microsoft-com:mac:vml" xmlns:mo="http://schemas.microsoft.com/office/mac/office/2008/main" xmlns=""/>
+                            <ma14:wrappingTextBoxFlag xmlns:ma14="http://schemas.microsoft.com/office/mac/drawingml/2011/main"/>
                           </a:ext>
                         </a:extLst>
                       </wps:spPr>
@@ -2798,7 +2756,7 @@
               </wp:anchor>
             </w:drawing>
           </mc:Choice>
-          <mc:Fallback xmlns:mv="urn:schemas-microsoft-com:mac:vml" xmlns:mo="http://schemas.microsoft.com/office/mac/office/2008/main">
+          <mc:Fallback>
             <w:pict>
               <v:shape id="_x0000_s1036" type="#_x0000_t202" style="position:absolute;left:0;text-align:left;margin-left:181.1pt;margin-top:504.65pt;width:171pt;height:27pt;z-index:251791360;visibility:visible;mso-wrap-style:square;mso-width-percent:0;mso-height-percent:0;mso-wrap-distance-left:9pt;mso-wrap-distance-top:0;mso-wrap-distance-right:9pt;mso-wrap-distance-bottom:0;mso-position-horizontal:absolute;mso-position-horizontal-relative:text;mso-position-vertical:absolute;mso-position-vertical-relative:text;mso-width-percent:0;mso-height-percent:0;mso-width-relative:margin;mso-height-relative:margin;v-text-anchor:top" o:gfxdata="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" filled="f" stroked="f">
                 <v:textbox>
@@ -2899,7 +2857,7 @@
               </wp:anchor>
             </w:drawing>
           </mc:Choice>
-          <mc:Fallback xmlns:mv="urn:schemas-microsoft-com:mac:vml" xmlns:mo="http://schemas.microsoft.com/office/mac/office/2008/main">
+          <mc:Fallback>
             <w:pict>
               <v:line id="Suora yhdysviiva 62" o:spid="_x0000_s1026" style="position:absolute;z-index:251792384;visibility:visible;mso-wrap-style:square;mso-width-percent:0;mso-height-percent:0;mso-wrap-distance-left:9pt;mso-wrap-distance-top:0;mso-wrap-distance-right:9pt;mso-wrap-distance-bottom:0;mso-position-horizontal:absolute;mso-position-horizontal-relative:text;mso-position-vertical:absolute;mso-position-vertical-relative:text;mso-width-percent:0;mso-height-percent:0;mso-width-relative:margin;mso-height-relative:margin" from="18.75pt,531.65pt" to="342.75pt,531.65pt" o:gfxdata="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" strokecolor="#2e3140" strokeweight="1pt"/>
             </w:pict>
@@ -2946,7 +2904,7 @@
                         <a:effectLst/>
                         <a:extLst>
                           <a:ext uri="{C572A759-6A51-4108-AA02-DFA0A04FC94B}">
-                            <ma14:wrappingTextBoxFlag xmlns:ma14="http://schemas.microsoft.com/office/mac/drawingml/2011/main" xmlns:w="http://schemas.openxmlformats.org/wordprocessingml/2006/main" xmlns:w10="urn:schemas-microsoft-com:office:word" xmlns:v="urn:schemas-microsoft-com:vml" xmlns:o="urn:schemas-microsoft-com:office:office" xmlns:mv="urn:schemas-microsoft-com:mac:vml" xmlns:mo="http://schemas.microsoft.com/office/mac/office/2008/main" xmlns=""/>
+                            <ma14:wrappingTextBoxFlag xmlns:ma14="http://schemas.microsoft.com/office/mac/drawingml/2011/main"/>
                           </a:ext>
                         </a:extLst>
                       </wps:spPr>
@@ -3051,7 +3009,7 @@
               </wp:anchor>
             </w:drawing>
           </mc:Choice>
-          <mc:Fallback xmlns:mv="urn:schemas-microsoft-com:mac:vml" xmlns:mo="http://schemas.microsoft.com/office/mac/office/2008/main">
+          <mc:Fallback>
             <w:pict>
               <v:shape id="_x0000_s1037" type="#_x0000_t202" style="position:absolute;left:0;text-align:left;margin-left:180pt;margin-top:597.1pt;width:5in;height:46.75pt;z-index:251794432;visibility:visible;mso-wrap-style:square;mso-width-percent:0;mso-height-percent:0;mso-wrap-distance-left:9pt;mso-wrap-distance-top:0;mso-wrap-distance-right:9pt;mso-wrap-distance-bottom:0;mso-position-horizontal:absolute;mso-position-horizontal-relative:text;mso-position-vertical:absolute;mso-position-vertical-relative:text;mso-width-percent:0;mso-height-percent:0;mso-width-relative:margin;mso-height-relative:margin;v-text-anchor:top" o:gfxdata="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" filled="f" stroked="f">
                 <v:textbox>
@@ -3169,7 +3127,7 @@
                         <a:effectLst/>
                         <a:extLst>
                           <a:ext uri="{C572A759-6A51-4108-AA02-DFA0A04FC94B}">
-                            <ma14:wrappingTextBoxFlag xmlns:ma14="http://schemas.microsoft.com/office/mac/drawingml/2011/main" xmlns:w="http://schemas.openxmlformats.org/wordprocessingml/2006/main" xmlns:w10="urn:schemas-microsoft-com:office:word" xmlns:v="urn:schemas-microsoft-com:vml" xmlns:o="urn:schemas-microsoft-com:office:office" xmlns:mv="urn:schemas-microsoft-com:mac:vml" xmlns:mo="http://schemas.microsoft.com/office/mac/office/2008/main" xmlns=""/>
+                            <ma14:wrappingTextBoxFlag xmlns:ma14="http://schemas.microsoft.com/office/mac/drawingml/2011/main"/>
                           </a:ext>
                         </a:extLst>
                       </wps:spPr>
@@ -3279,7 +3237,7 @@
               </wp:anchor>
             </w:drawing>
           </mc:Choice>
-          <mc:Fallback xmlns:mv="urn:schemas-microsoft-com:mac:vml" xmlns:mo="http://schemas.microsoft.com/office/mac/office/2008/main">
+          <mc:Fallback>
             <w:pict>
               <v:shape id="_x0000_s1038" type="#_x0000_t202" style="position:absolute;left:0;text-align:left;margin-left:180pt;margin-top:551.75pt;width:324pt;height:36pt;z-index:251795456;visibility:visible;mso-wrap-style:square;mso-width-percent:0;mso-height-percent:0;mso-wrap-distance-left:9pt;mso-wrap-distance-top:0;mso-wrap-distance-right:9pt;mso-wrap-distance-bottom:0;mso-position-horizontal:absolute;mso-position-horizontal-relative:text;mso-position-vertical:absolute;mso-position-vertical-relative:text;mso-width-percent:0;mso-height-percent:0;mso-width-relative:margin;mso-height-relative:margin;v-text-anchor:top" o:gfxdata="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" filled="f" stroked="f">
                 <v:textbox>
@@ -3402,7 +3360,7 @@
                         <a:effectLst/>
                         <a:extLst>
                           <a:ext uri="{C572A759-6A51-4108-AA02-DFA0A04FC94B}">
-                            <ma14:wrappingTextBoxFlag xmlns:ma14="http://schemas.microsoft.com/office/mac/drawingml/2011/main" xmlns:w="http://schemas.openxmlformats.org/wordprocessingml/2006/main" xmlns:w10="urn:schemas-microsoft-com:office:word" xmlns:v="urn:schemas-microsoft-com:vml" xmlns:o="urn:schemas-microsoft-com:office:office" xmlns:mv="urn:schemas-microsoft-com:mac:vml" xmlns:mo="http://schemas.microsoft.com/office/mac/office/2008/main" xmlns=""/>
+                            <ma14:wrappingTextBoxFlag xmlns:ma14="http://schemas.microsoft.com/office/mac/drawingml/2011/main"/>
                           </a:ext>
                         </a:extLst>
                       </wps:spPr>
@@ -3506,7 +3464,7 @@
               </wp:anchor>
             </w:drawing>
           </mc:Choice>
-          <mc:Fallback xmlns:mv="urn:schemas-microsoft-com:mac:vml" xmlns:mo="http://schemas.microsoft.com/office/mac/office/2008/main">
+          <mc:Fallback>
             <w:pict>
               <v:shape id="_x0000_s1039" type="#_x0000_t202" style="position:absolute;left:0;text-align:left;margin-left:180pt;margin-top:698.8pt;width:5in;height:47.9pt;z-index:251825152;visibility:visible;mso-wrap-style:square;mso-width-percent:0;mso-height-percent:0;mso-wrap-distance-left:9pt;mso-wrap-distance-top:0;mso-wrap-distance-right:9pt;mso-wrap-distance-bottom:0;mso-position-horizontal:absolute;mso-position-horizontal-relative:text;mso-position-vertical:absolute;mso-position-vertical-relative:text;mso-width-percent:0;mso-height-percent:0;mso-width-relative:margin;mso-height-relative:margin;v-text-anchor:top" o:gfxdata="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" filled="f" stroked="f">
                 <v:textbox>
@@ -3623,7 +3581,7 @@
                         <a:effectLst/>
                         <a:extLst>
                           <a:ext uri="{C572A759-6A51-4108-AA02-DFA0A04FC94B}">
-                            <ma14:wrappingTextBoxFlag xmlns:ma14="http://schemas.microsoft.com/office/mac/drawingml/2011/main" xmlns:w="http://schemas.openxmlformats.org/wordprocessingml/2006/main" xmlns:w10="urn:schemas-microsoft-com:office:word" xmlns:v="urn:schemas-microsoft-com:vml" xmlns:o="urn:schemas-microsoft-com:office:office" xmlns:mv="urn:schemas-microsoft-com:mac:vml" xmlns:mo="http://schemas.microsoft.com/office/mac/office/2008/main" xmlns=""/>
+                            <ma14:wrappingTextBoxFlag xmlns:ma14="http://schemas.microsoft.com/office/mac/drawingml/2011/main"/>
                           </a:ext>
                         </a:extLst>
                       </wps:spPr>
@@ -3711,7 +3669,7 @@
               </wp:anchor>
             </w:drawing>
           </mc:Choice>
-          <mc:Fallback xmlns:mv="urn:schemas-microsoft-com:mac:vml" xmlns:mo="http://schemas.microsoft.com/office/mac/office/2008/main">
+          <mc:Fallback>
             <w:pict>
               <v:shape id="_x0000_s1040" type="#_x0000_t202" style="position:absolute;left:0;text-align:left;margin-left:180pt;margin-top:653.2pt;width:324pt;height:36pt;z-index:251789312;visibility:visible;mso-wrap-style:square;mso-width-percent:0;mso-height-percent:0;mso-wrap-distance-left:9pt;mso-wrap-distance-top:0;mso-wrap-distance-right:9pt;mso-wrap-distance-bottom:0;mso-position-horizontal:absolute;mso-position-horizontal-relative:text;mso-position-vertical:absolute;mso-position-vertical-relative:text;mso-width-percent:0;mso-height-percent:0;mso-width-relative:margin;mso-height-relative:margin;v-text-anchor:top" o:gfxdata="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" filled="f" stroked="f">
                 <v:textbox>
@@ -3812,7 +3770,7 @@
                         <a:effectLst/>
                         <a:extLst>
                           <a:ext uri="{C572A759-6A51-4108-AA02-DFA0A04FC94B}">
-                            <ma14:wrappingTextBoxFlag xmlns:ma14="http://schemas.microsoft.com/office/mac/drawingml/2011/main" xmlns:w="http://schemas.openxmlformats.org/wordprocessingml/2006/main" xmlns:w10="urn:schemas-microsoft-com:office:word" xmlns:v="urn:schemas-microsoft-com:vml" xmlns:o="urn:schemas-microsoft-com:office:office" xmlns:mv="urn:schemas-microsoft-com:mac:vml" xmlns:mo="http://schemas.microsoft.com/office/mac/office/2008/main" xmlns=""/>
+                            <ma14:wrappingTextBoxFlag xmlns:ma14="http://schemas.microsoft.com/office/mac/drawingml/2011/main"/>
                           </a:ext>
                         </a:extLst>
                       </wps:spPr>
@@ -4033,7 +3991,7 @@
               </wp:anchor>
             </w:drawing>
           </mc:Choice>
-          <mc:Fallback xmlns:mv="urn:schemas-microsoft-com:mac:vml" xmlns:mo="http://schemas.microsoft.com/office/mac/office/2008/main">
+          <mc:Fallback>
             <w:pict>
               <v:shape id="_x0000_s1041" type="#_x0000_t202" style="position:absolute;left:0;text-align:left;margin-left:-37.05pt;margin-top:579.45pt;width:181.8pt;height:182.1pt;z-index:251821056;visibility:visible;mso-wrap-style:square;mso-width-percent:0;mso-height-percent:0;mso-wrap-distance-left:9pt;mso-wrap-distance-top:0;mso-wrap-distance-right:9pt;mso-wrap-distance-bottom:0;mso-position-horizontal:absolute;mso-position-horizontal-relative:text;mso-position-vertical:absolute;mso-position-vertical-relative:text;mso-width-percent:0;mso-height-percent:0;mso-width-relative:margin;mso-height-relative:margin;v-text-anchor:top" o:gfxdata="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" filled="f" stroked="f">
                 <v:textbox>
@@ -4267,7 +4225,7 @@
                         <a:effectLst/>
                         <a:extLst>
                           <a:ext uri="{C572A759-6A51-4108-AA02-DFA0A04FC94B}">
-                            <ma14:wrappingTextBoxFlag xmlns:ma14="http://schemas.microsoft.com/office/mac/drawingml/2011/main" xmlns:w="http://schemas.openxmlformats.org/wordprocessingml/2006/main" xmlns:w10="urn:schemas-microsoft-com:office:word" xmlns:v="urn:schemas-microsoft-com:vml" xmlns:o="urn:schemas-microsoft-com:office:office" xmlns:mv="urn:schemas-microsoft-com:mac:vml" xmlns:mo="http://schemas.microsoft.com/office/mac/office/2008/main" xmlns=""/>
+                            <ma14:wrappingTextBoxFlag xmlns:ma14="http://schemas.microsoft.com/office/mac/drawingml/2011/main"/>
                           </a:ext>
                         </a:extLst>
                       </wps:spPr>
@@ -4325,7 +4283,7 @@
               </wp:anchor>
             </w:drawing>
           </mc:Choice>
-          <mc:Fallback xmlns:mv="urn:schemas-microsoft-com:mac:vml" xmlns:mo="http://schemas.microsoft.com/office/mac/office/2008/main">
+          <mc:Fallback>
             <w:pict>
               <v:shape id="_x0000_s1042" type="#_x0000_t202" style="position:absolute;left:0;text-align:left;margin-left:-41.2pt;margin-top:552.45pt;width:172.45pt;height:27pt;z-index:251822080;visibility:visible;mso-wrap-style:square;mso-width-percent:0;mso-height-percent:0;mso-wrap-distance-left:9pt;mso-wrap-distance-top:0;mso-wrap-distance-right:9pt;mso-wrap-distance-bottom:0;mso-position-horizontal:absolute;mso-position-horizontal-relative:text;mso-position-vertical:absolute;mso-position-vertical-relative:text;mso-width-percent:0;mso-height-percent:0;mso-width-relative:margin;mso-height-relative:margin;v-text-anchor:top" o:gfxdata="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" filled="f" stroked="f">
                 <v:textbox>
@@ -4419,7 +4377,7 @@
               </wp:anchor>
             </w:drawing>
           </mc:Choice>
-          <mc:Fallback xmlns:mv="urn:schemas-microsoft-com:mac:vml" xmlns:mo="http://schemas.microsoft.com/office/mac/office/2008/main">
+          <mc:Fallback>
             <w:pict>
               <v:line id="Suora yhdysviiva 41" o:spid="_x0000_s1026" style="position:absolute;z-index:251823104;visibility:visible;mso-wrap-style:square;mso-width-percent:0;mso-wrap-distance-left:9pt;mso-wrap-distance-top:0;mso-wrap-distance-right:9pt;mso-wrap-distance-bottom:0;mso-position-horizontal:absolute;mso-position-horizontal-relative:text;mso-position-vertical:absolute;mso-position-vertical-relative:text;mso-width-percent:0;mso-width-relative:margin" from="-195.15pt,579.45pt" to="-33.15pt,579.45pt" o:gfxdata="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" strokecolor="#f5f0eb" strokeweight="1pt"/>
             </w:pict>
@@ -4466,7 +4424,7 @@
                         <a:effectLst/>
                         <a:extLst>
                           <a:ext uri="{C572A759-6A51-4108-AA02-DFA0A04FC94B}">
-                            <ma14:wrappingTextBoxFlag xmlns:ma14="http://schemas.microsoft.com/office/mac/drawingml/2011/main" xmlns:w="http://schemas.openxmlformats.org/wordprocessingml/2006/main" xmlns:w10="urn:schemas-microsoft-com:office:word" xmlns:v="urn:schemas-microsoft-com:vml" xmlns:o="urn:schemas-microsoft-com:office:office" xmlns:mv="urn:schemas-microsoft-com:mac:vml" xmlns:mo="http://schemas.microsoft.com/office/mac/office/2008/main" xmlns=""/>
+                            <ma14:wrappingTextBoxFlag xmlns:ma14="http://schemas.microsoft.com/office/mac/drawingml/2011/main"/>
                           </a:ext>
                         </a:extLst>
                       </wps:spPr>
@@ -4618,7 +4576,7 @@
                                 <w:sz w:val="20"/>
                                 <w:szCs w:val="20"/>
                               </w:rPr>
-                              <w:t>Principle</w:t>
+                              <w:t>Github</w:t>
                             </w:r>
                           </w:p>
                           <w:p>
@@ -4762,7 +4720,7 @@
               </wp:anchor>
             </w:drawing>
           </mc:Choice>
-          <mc:Fallback xmlns:mv="urn:schemas-microsoft-com:mac:vml" xmlns:mo="http://schemas.microsoft.com/office/mac/office/2008/main">
+          <mc:Fallback>
             <w:pict>
               <v:shape id="_x0000_s1043" type="#_x0000_t202" style="position:absolute;left:0;text-align:left;margin-left:-37.05pt;margin-top:336.35pt;width:172.45pt;height:182.1pt;z-index:251815936;visibility:visible;mso-wrap-style:square;mso-width-percent:0;mso-height-percent:0;mso-wrap-distance-left:9pt;mso-wrap-distance-top:0;mso-wrap-distance-right:9pt;mso-wrap-distance-bottom:0;mso-position-horizontal:absolute;mso-position-horizontal-relative:text;mso-position-vertical:absolute;mso-position-vertical-relative:text;mso-width-percent:0;mso-height-percent:0;mso-width-relative:margin;mso-height-relative:margin;v-text-anchor:top" o:gfxdata="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" filled="f" stroked="f">
                 <v:textbox>
@@ -4899,7 +4857,7 @@
                           <w:sz w:val="20"/>
                           <w:szCs w:val="20"/>
                         </w:rPr>
-                        <w:t>Principle</w:t>
+                        <w:t>Github</w:t>
                       </w:r>
                     </w:p>
                     <w:p>
@@ -5094,7 +5052,7 @@
               </wp:anchor>
             </w:drawing>
           </mc:Choice>
-          <mc:Fallback xmlns:mv="urn:schemas-microsoft-com:mac:vml" xmlns:mo="http://schemas.microsoft.com/office/mac/office/2008/main">
+          <mc:Fallback>
             <w:pict>
               <v:line id="Suora yhdysviiva 41" o:spid="_x0000_s1026" style="position:absolute;z-index:251819008;visibility:visible;mso-wrap-style:square;mso-width-percent:0;mso-wrap-distance-left:9pt;mso-wrap-distance-top:0;mso-wrap-distance-right:9pt;mso-wrap-distance-bottom:0;mso-position-horizontal:absolute;mso-position-horizontal-relative:text;mso-position-vertical:absolute;mso-position-vertical-relative:text;mso-width-percent:0;mso-width-relative:margin" from="-195.15pt,336.35pt" to="-33.15pt,336.35pt" o:gfxdata="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" strokecolor="#f5f0eb" strokeweight="1pt"/>
             </w:pict>
@@ -5141,7 +5099,7 @@
                         <a:effectLst/>
                         <a:extLst>
                           <a:ext uri="{C572A759-6A51-4108-AA02-DFA0A04FC94B}">
-                            <ma14:wrappingTextBoxFlag xmlns:ma14="http://schemas.microsoft.com/office/mac/drawingml/2011/main" xmlns:w="http://schemas.openxmlformats.org/wordprocessingml/2006/main" xmlns:w10="urn:schemas-microsoft-com:office:word" xmlns:v="urn:schemas-microsoft-com:vml" xmlns:o="urn:schemas-microsoft-com:office:office" xmlns:mv="urn:schemas-microsoft-com:mac:vml" xmlns:mo="http://schemas.microsoft.com/office/mac/office/2008/main" xmlns=""/>
+                            <ma14:wrappingTextBoxFlag xmlns:ma14="http://schemas.microsoft.com/office/mac/drawingml/2011/main"/>
                           </a:ext>
                         </a:extLst>
                       </wps:spPr>
@@ -5199,7 +5157,7 @@
               </wp:anchor>
             </w:drawing>
           </mc:Choice>
-          <mc:Fallback xmlns:mv="urn:schemas-microsoft-com:mac:vml" xmlns:mo="http://schemas.microsoft.com/office/mac/office/2008/main">
+          <mc:Fallback>
             <w:pict>
               <v:shape id="_x0000_s1044" type="#_x0000_t202" style="position:absolute;left:0;text-align:left;margin-left:-41.2pt;margin-top:309.35pt;width:172.45pt;height:27pt;z-index:251816960;visibility:visible;mso-wrap-style:square;mso-width-percent:0;mso-height-percent:0;mso-wrap-distance-left:9pt;mso-wrap-distance-top:0;mso-wrap-distance-right:9pt;mso-wrap-distance-bottom:0;mso-position-horizontal:absolute;mso-position-horizontal-relative:text;mso-position-vertical:absolute;mso-position-vertical-relative:text;mso-width-percent:0;mso-height-percent:0;mso-width-relative:margin;mso-height-relative:margin;v-text-anchor:top" o:gfxdata="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" filled="f" stroked="f">
                 <v:textbox>
@@ -5270,7 +5228,7 @@
                         <a:effectLst/>
                         <a:extLst>
                           <a:ext uri="{C572A759-6A51-4108-AA02-DFA0A04FC94B}">
-                            <ma14:wrappingTextBoxFlag xmlns:ma14="http://schemas.microsoft.com/office/mac/drawingml/2011/main" xmlns:w="http://schemas.openxmlformats.org/wordprocessingml/2006/main" xmlns:w10="urn:schemas-microsoft-com:office:word" xmlns:v="urn:schemas-microsoft-com:vml" xmlns:o="urn:schemas-microsoft-com:office:office" xmlns:mv="urn:schemas-microsoft-com:mac:vml" xmlns:mo="http://schemas.microsoft.com/office/mac/office/2008/main" xmlns=""/>
+                            <ma14:wrappingTextBoxFlag xmlns:ma14="http://schemas.microsoft.com/office/mac/drawingml/2011/main"/>
                           </a:ext>
                         </a:extLst>
                       </wps:spPr>
@@ -5354,7 +5312,7 @@
               </wp:anchor>
             </w:drawing>
           </mc:Choice>
-          <mc:Fallback xmlns:mv="urn:schemas-microsoft-com:mac:vml" xmlns:mo="http://schemas.microsoft.com/office/mac/office/2008/main">
+          <mc:Fallback>
             <w:pict>
               <v:shape id="_x0000_s1045" type="#_x0000_t202" style="position:absolute;left:0;text-align:left;margin-left:-41.2pt;margin-top:224.15pt;width:172.45pt;height:1in;z-index:251799552;visibility:visible;mso-wrap-style:square;mso-width-percent:0;mso-height-percent:0;mso-wrap-distance-left:9pt;mso-wrap-distance-top:0;mso-wrap-distance-right:9pt;mso-wrap-distance-bottom:0;mso-position-horizontal:absolute;mso-position-horizontal-relative:text;mso-position-vertical:absolute;mso-position-vertical-relative:text;mso-width-percent:0;mso-height-percent:0;mso-width-relative:margin;mso-height-relative:margin;v-text-anchor:top" o:gfxdata="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" filled="f" stroked="f">
                 <v:textbox>
@@ -5451,7 +5409,7 @@
                         <a:effectLst/>
                         <a:extLst>
                           <a:ext uri="{C572A759-6A51-4108-AA02-DFA0A04FC94B}">
-                            <ma14:wrappingTextBoxFlag xmlns:ma14="http://schemas.microsoft.com/office/mac/drawingml/2011/main" xmlns:w="http://schemas.openxmlformats.org/wordprocessingml/2006/main" xmlns:w10="urn:schemas-microsoft-com:office:word" xmlns:v="urn:schemas-microsoft-com:vml" xmlns:o="urn:schemas-microsoft-com:office:office" xmlns:mv="urn:schemas-microsoft-com:mac:vml" xmlns:mo="http://schemas.microsoft.com/office/mac/office/2008/main" xmlns=""/>
+                            <ma14:wrappingTextBoxFlag xmlns:ma14="http://schemas.microsoft.com/office/mac/drawingml/2011/main"/>
                           </a:ext>
                         </a:extLst>
                       </wps:spPr>
@@ -5509,7 +5467,7 @@
               </wp:anchor>
             </w:drawing>
           </mc:Choice>
-          <mc:Fallback xmlns:mv="urn:schemas-microsoft-com:mac:vml" xmlns:mo="http://schemas.microsoft.com/office/mac/office/2008/main">
+          <mc:Fallback>
             <w:pict>
               <v:shape id="_x0000_s1046" type="#_x0000_t202" style="position:absolute;left:0;text-align:left;margin-left:-41.2pt;margin-top:198pt;width:172.45pt;height:27pt;z-index:251813888;visibility:visible;mso-wrap-style:square;mso-width-percent:0;mso-height-percent:0;mso-wrap-distance-left:9pt;mso-wrap-distance-top:0;mso-wrap-distance-right:9pt;mso-wrap-distance-bottom:0;mso-position-horizontal:absolute;mso-position-horizontal-relative:text;mso-position-vertical:absolute;mso-position-vertical-relative:text;mso-width-percent:0;mso-height-percent:0;mso-width-relative:margin;mso-height-relative:margin;v-text-anchor:top" o:gfxdata="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" filled="f" stroked="f">
                 <v:textbox>
@@ -5603,7 +5561,7 @@
               </wp:anchor>
             </w:drawing>
           </mc:Choice>
-          <mc:Fallback xmlns:mv="urn:schemas-microsoft-com:mac:vml" xmlns:mo="http://schemas.microsoft.com/office/mac/office/2008/main">
+          <mc:Fallback>
             <w:pict>
               <v:line id="Suora yhdysviiva 41" o:spid="_x0000_s1026" style="position:absolute;z-index:251774976;visibility:visible;mso-wrap-style:square;mso-width-percent:0;mso-wrap-distance-left:9pt;mso-wrap-distance-top:0;mso-wrap-distance-right:9pt;mso-wrap-distance-bottom:0;mso-position-horizontal:absolute;mso-position-horizontal-relative:text;mso-position-vertical:absolute;mso-position-vertical-relative:text;mso-width-percent:0;mso-width-relative:margin" from="-195.15pt,225pt" to="-33.15pt,225pt" o:gfxdata="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" strokecolor="#f5f0eb" strokeweight="1pt"/>
             </w:pict>
@@ -5708,7 +5666,7 @@
               </wp:anchor>
             </w:drawing>
           </mc:Choice>
-          <mc:Fallback xmlns:mv="urn:schemas-microsoft-com:mac:vml" xmlns:mo="http://schemas.microsoft.com/office/mac/office/2008/main">
+          <mc:Fallback>
             <w:pict>
               <v:rect id="Suorakulmio 1" o:spid="_x0000_s1047" style="position:absolute;left:0;text-align:left;margin-left:-71.95pt;margin-top:-70.8pt;width:3in;height:862.85pt;z-index:251659264;visibility:visible;mso-wrap-style:square;mso-width-percent:0;mso-height-percent:0;mso-wrap-distance-left:9pt;mso-wrap-distance-top:0;mso-wrap-distance-right:9pt;mso-wrap-distance-bottom:0;mso-position-horizontal:absolute;mso-position-horizontal-relative:text;mso-position-vertical:absolute;mso-position-vertical-relative:text;mso-width-percent:0;mso-height-percent:0;mso-width-relative:margin;mso-height-relative:margin;v-text-anchor:middle" o:gfxdata="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" fillcolor="#eba4ab" stroked="f" strokeweight="2pt">
                 <v:fill color2="#c99297" rotate="t" angle="-45" focus="100%" type="gradient">
@@ -5795,7 +5753,7 @@
               </wp:anchor>
             </w:drawing>
           </mc:Choice>
-          <mc:Fallback xmlns:mv="urn:schemas-microsoft-com:mac:vml" xmlns:mo="http://schemas.microsoft.com/office/mac/office/2008/main">
+          <mc:Fallback>
             <w:pict>
               <v:line id="Suora yhdysviiva 62" o:spid="_x0000_s1026" style="position:absolute;z-index:251735040;visibility:visible;mso-wrap-style:square;mso-width-percent:0;mso-height-percent:0;mso-wrap-distance-left:9pt;mso-wrap-distance-top:0;mso-wrap-distance-right:9pt;mso-wrap-distance-bottom:0;mso-position-horizontal:absolute;mso-position-horizontal-relative:text;mso-position-vertical:absolute;mso-position-vertical-relative:text;mso-width-percent:0;mso-height-percent:0;mso-width-relative:margin;mso-height-relative:margin" from="19.7pt,-8.95pt" to="343.7pt,-8.95pt" o:gfxdata="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" strokecolor="#2e3140" strokeweight="1pt"/>
             </w:pict>
@@ -5814,8 +5772,8 @@
 </file>
 
 <file path=word/numbering.xml><?xml version="1.0" encoding="utf-8"?>
-<w:numbering xmlns:wpc="http://schemas.microsoft.com/office/word/2010/wordprocessingCanvas" xmlns:cx="http://schemas.microsoft.com/office/drawing/2014/chartex" xmlns:cx1="http://schemas.microsoft.com/office/drawing/2015/9/8/chartex" xmlns:cx2="http://schemas.microsoft.com/office/drawing/2015/10/21/chartex" xmlns:cx3="http://schemas.microsoft.com/office/drawing/2016/5/9/chartex" xmlns:cx4="http://schemas.microsoft.com/office/drawing/2016/5/10/chartex" xmlns:cx5="http://schemas.microsoft.com/office/drawing/2016/5/11/chartex" xmlns:cx6="http://schemas.microsoft.com/office/drawing/2016/5/12/chartex" xmlns:cx7="http://schemas.microsoft.com/office/drawing/2016/5/13/chartex" xmlns:cx8="http://schemas.microsoft.com/office/drawing/2016/5/14/chartex" xmlns:mc="http://schemas.openxmlformats.org/markup-compatibility/2006" xmlns:aink="http://schemas.microsoft.com/office/drawing/2016/ink" xmlns:am3d="http://schemas.microsoft.com/office/drawing/2017/model3d" xmlns:o="urn:schemas-microsoft-com:office:office" xmlns:r="http://schemas.openxmlformats.org/officeDocument/2006/relationships" xmlns:m="http://schemas.openxmlformats.org/officeDocument/2006/math" xmlns:v="urn:schemas-microsoft-com:vml" xmlns:wp14="http://schemas.microsoft.com/office/word/2010/wordprocessingDrawing" xmlns:wp="http://schemas.openxmlformats.org/drawingml/2006/wordprocessingDrawing" xmlns:w10="urn:schemas-microsoft-com:office:word" xmlns:w="http://schemas.openxmlformats.org/wordprocessingml/2006/main" xmlns:w14="http://schemas.microsoft.com/office/word/2010/wordml" xmlns:w15="http://schemas.microsoft.com/office/word/2012/wordml" xmlns:w16cid="http://schemas.microsoft.com/office/word/2016/wordml/cid" xmlns:w16se="http://schemas.microsoft.com/office/word/2015/wordml/symex" xmlns:wpg="http://schemas.microsoft.com/office/word/2010/wordprocessingGroup" xmlns:wpi="http://schemas.microsoft.com/office/word/2010/wordprocessingInk" xmlns:wne="http://schemas.microsoft.com/office/word/2006/wordml" xmlns:wps="http://schemas.microsoft.com/office/word/2010/wordprocessingShape" mc:Ignorable="w14 w15 w16se w16cid wp14">
-  <w:abstractNum w:abstractNumId="0" w15:restartNumberingAfterBreak="0">
+<w:numbering xmlns:wpc="http://schemas.microsoft.com/office/word/2010/wordprocessingCanvas" xmlns:mo="http://schemas.microsoft.com/office/mac/office/2008/main" xmlns:mc="http://schemas.openxmlformats.org/markup-compatibility/2006" xmlns:mv="urn:schemas-microsoft-com:mac:vml" xmlns:o="urn:schemas-microsoft-com:office:office" xmlns:r="http://schemas.openxmlformats.org/officeDocument/2006/relationships" xmlns:m="http://schemas.openxmlformats.org/officeDocument/2006/math" xmlns:v="urn:schemas-microsoft-com:vml" xmlns:wp14="http://schemas.microsoft.com/office/word/2010/wordprocessingDrawing" xmlns:wp="http://schemas.openxmlformats.org/drawingml/2006/wordprocessingDrawing" xmlns:w10="urn:schemas-microsoft-com:office:word" xmlns:w="http://schemas.openxmlformats.org/wordprocessingml/2006/main" xmlns:w14="http://schemas.microsoft.com/office/word/2010/wordml" xmlns:wpg="http://schemas.microsoft.com/office/word/2010/wordprocessingGroup" xmlns:wpi="http://schemas.microsoft.com/office/word/2010/wordprocessingInk" xmlns:wne="http://schemas.microsoft.com/office/word/2006/wordml" xmlns:wps="http://schemas.microsoft.com/office/word/2010/wordprocessingShape" mc:Ignorable="w14 wp14">
+  <w:abstractNum w:abstractNumId="0">
     <w:nsid w:val="00322189"/>
     <w:multiLevelType w:val="hybridMultilevel"/>
     <w:tmpl w:val="74D0AF9A"/>
@@ -5928,7 +5886,7 @@
       </w:rPr>
     </w:lvl>
   </w:abstractNum>
-  <w:abstractNum w:abstractNumId="1" w15:restartNumberingAfterBreak="0">
+  <w:abstractNum w:abstractNumId="1">
     <w:nsid w:val="0ED70420"/>
     <w:multiLevelType w:val="hybridMultilevel"/>
     <w:tmpl w:val="CCE61180"/>
@@ -6041,7 +5999,7 @@
       </w:rPr>
     </w:lvl>
   </w:abstractNum>
-  <w:abstractNum w:abstractNumId="2" w15:restartNumberingAfterBreak="0">
+  <w:abstractNum w:abstractNumId="2">
     <w:nsid w:val="273E1F2F"/>
     <w:multiLevelType w:val="hybridMultilevel"/>
     <w:tmpl w:val="E8AE0ECC"/>
@@ -6154,7 +6112,7 @@
       </w:rPr>
     </w:lvl>
   </w:abstractNum>
-  <w:abstractNum w:abstractNumId="3" w15:restartNumberingAfterBreak="0">
+  <w:abstractNum w:abstractNumId="3">
     <w:nsid w:val="375A49A7"/>
     <w:multiLevelType w:val="hybridMultilevel"/>
     <w:tmpl w:val="94483B78"/>
@@ -6267,7 +6225,7 @@
       </w:rPr>
     </w:lvl>
   </w:abstractNum>
-  <w:abstractNum w:abstractNumId="4" w15:restartNumberingAfterBreak="0">
+  <w:abstractNum w:abstractNumId="4">
     <w:nsid w:val="4D1B3D70"/>
     <w:multiLevelType w:val="hybridMultilevel"/>
     <w:tmpl w:val="68B8BE7C"/>
@@ -6380,7 +6338,7 @@
       </w:rPr>
     </w:lvl>
   </w:abstractNum>
-  <w:abstractNum w:abstractNumId="5" w15:restartNumberingAfterBreak="0">
+  <w:abstractNum w:abstractNumId="5">
     <w:nsid w:val="52D920EC"/>
     <w:multiLevelType w:val="hybridMultilevel"/>
     <w:tmpl w:val="657A8944"/>
@@ -6493,7 +6451,7 @@
       </w:rPr>
     </w:lvl>
   </w:abstractNum>
-  <w:abstractNum w:abstractNumId="6" w15:restartNumberingAfterBreak="0">
+  <w:abstractNum w:abstractNumId="6">
     <w:nsid w:val="53437D8B"/>
     <w:multiLevelType w:val="hybridMultilevel"/>
     <w:tmpl w:val="FFA04800"/>
@@ -6606,7 +6564,7 @@
       </w:rPr>
     </w:lvl>
   </w:abstractNum>
-  <w:abstractNum w:abstractNumId="7" w15:restartNumberingAfterBreak="0">
+  <w:abstractNum w:abstractNumId="7">
     <w:nsid w:val="57FE659F"/>
     <w:multiLevelType w:val="hybridMultilevel"/>
     <w:tmpl w:val="BC664850"/>
@@ -6719,7 +6677,7 @@
       </w:rPr>
     </w:lvl>
   </w:abstractNum>
-  <w:abstractNum w:abstractNumId="8" w15:restartNumberingAfterBreak="0">
+  <w:abstractNum w:abstractNumId="8">
     <w:nsid w:val="58E75CC3"/>
     <w:multiLevelType w:val="hybridMultilevel"/>
     <w:tmpl w:val="BF4EB6C6"/>
@@ -6832,7 +6790,7 @@
       </w:rPr>
     </w:lvl>
   </w:abstractNum>
-  <w:abstractNum w:abstractNumId="9" w15:restartNumberingAfterBreak="0">
+  <w:abstractNum w:abstractNumId="9">
     <w:nsid w:val="649B61BC"/>
     <w:multiLevelType w:val="hybridMultilevel"/>
     <w:tmpl w:val="5FF2338A"/>
@@ -6945,7 +6903,7 @@
       </w:rPr>
     </w:lvl>
   </w:abstractNum>
-  <w:abstractNum w:abstractNumId="10" w15:restartNumberingAfterBreak="0">
+  <w:abstractNum w:abstractNumId="10">
     <w:nsid w:val="64C7626D"/>
     <w:multiLevelType w:val="hybridMultilevel"/>
     <w:tmpl w:val="57D055D2"/>
@@ -7058,7 +7016,7 @@
       </w:rPr>
     </w:lvl>
   </w:abstractNum>
-  <w:abstractNum w:abstractNumId="11" w15:restartNumberingAfterBreak="0">
+  <w:abstractNum w:abstractNumId="11">
     <w:nsid w:val="66650764"/>
     <w:multiLevelType w:val="hybridMultilevel"/>
     <w:tmpl w:val="C56AE5FA"/>
@@ -7171,7 +7129,7 @@
       </w:rPr>
     </w:lvl>
   </w:abstractNum>
-  <w:abstractNum w:abstractNumId="12" w15:restartNumberingAfterBreak="0">
+  <w:abstractNum w:abstractNumId="12">
     <w:nsid w:val="7E9F7995"/>
     <w:multiLevelType w:val="hybridMultilevel"/>
     <w:tmpl w:val="11D80984"/>
@@ -7284,7 +7242,7 @@
       </w:rPr>
     </w:lvl>
   </w:abstractNum>
-  <w:abstractNum w:abstractNumId="13" w15:restartNumberingAfterBreak="0">
+  <w:abstractNum w:abstractNumId="13">
     <w:nsid w:val="7F687E3B"/>
     <w:multiLevelType w:val="hybridMultilevel"/>
     <w:tmpl w:val="4E8A8B8A"/>
@@ -7443,7 +7401,7 @@
 </file>
 
 <file path=word/styles.xml><?xml version="1.0" encoding="utf-8"?>
-<w:styles xmlns:mc="http://schemas.openxmlformats.org/markup-compatibility/2006" xmlns:r="http://schemas.openxmlformats.org/officeDocument/2006/relationships" xmlns:w="http://schemas.openxmlformats.org/wordprocessingml/2006/main" xmlns:w14="http://schemas.microsoft.com/office/word/2010/wordml" xmlns:w15="http://schemas.microsoft.com/office/word/2012/wordml" xmlns:w16cid="http://schemas.microsoft.com/office/word/2016/wordml/cid" xmlns:w16se="http://schemas.microsoft.com/office/word/2015/wordml/symex" mc:Ignorable="w14 w15 w16se w16cid">
+<w:styles xmlns:mc="http://schemas.openxmlformats.org/markup-compatibility/2006" xmlns:r="http://schemas.openxmlformats.org/officeDocument/2006/relationships" xmlns:w="http://schemas.openxmlformats.org/wordprocessingml/2006/main" xmlns:w14="http://schemas.microsoft.com/office/word/2010/wordml" mc:Ignorable="w14">
   <w:docDefaults>
     <w:rPrDefault>
       <w:rPr>
@@ -7455,379 +7413,367 @@
     </w:rPrDefault>
     <w:pPrDefault/>
   </w:docDefaults>
-  <w:latentStyles w:defLockedState="0" w:defUIPriority="99" w:defSemiHidden="0" w:defUnhideWhenUsed="0" w:defQFormat="0" w:count="376">
-    <w:lsdException w:name="Normal" w:uiPriority="0" w:qFormat="1"/>
-    <w:lsdException w:name="heading 1" w:uiPriority="9" w:qFormat="1"/>
-    <w:lsdException w:name="heading 2" w:semiHidden="1" w:uiPriority="9" w:unhideWhenUsed="1" w:qFormat="1"/>
-    <w:lsdException w:name="heading 3" w:semiHidden="1" w:uiPriority="9" w:unhideWhenUsed="1" w:qFormat="1"/>
-    <w:lsdException w:name="heading 4" w:semiHidden="1" w:uiPriority="9" w:unhideWhenUsed="1" w:qFormat="1"/>
-    <w:lsdException w:name="heading 5" w:semiHidden="1" w:uiPriority="9" w:unhideWhenUsed="1" w:qFormat="1"/>
-    <w:lsdException w:name="heading 6" w:semiHidden="1" w:uiPriority="9" w:unhideWhenUsed="1" w:qFormat="1"/>
-    <w:lsdException w:name="heading 7" w:semiHidden="1" w:uiPriority="9" w:unhideWhenUsed="1" w:qFormat="1"/>
-    <w:lsdException w:name="heading 8" w:semiHidden="1" w:uiPriority="9" w:unhideWhenUsed="1" w:qFormat="1"/>
-    <w:lsdException w:name="heading 9" w:semiHidden="1" w:uiPriority="9" w:unhideWhenUsed="1" w:qFormat="1"/>
-    <w:lsdException w:name="index 1" w:semiHidden="1" w:unhideWhenUsed="1"/>
-    <w:lsdException w:name="index 2" w:semiHidden="1" w:unhideWhenUsed="1"/>
-    <w:lsdException w:name="index 3" w:semiHidden="1" w:unhideWhenUsed="1"/>
-    <w:lsdException w:name="index 4" w:semiHidden="1" w:unhideWhenUsed="1"/>
-    <w:lsdException w:name="index 5" w:semiHidden="1" w:unhideWhenUsed="1"/>
-    <w:lsdException w:name="index 6" w:semiHidden="1" w:unhideWhenUsed="1"/>
-    <w:lsdException w:name="index 7" w:semiHidden="1" w:unhideWhenUsed="1"/>
-    <w:lsdException w:name="index 8" w:semiHidden="1" w:unhideWhenUsed="1"/>
-    <w:lsdException w:name="index 9" w:semiHidden="1" w:unhideWhenUsed="1"/>
-    <w:lsdException w:name="toc 1" w:semiHidden="1" w:uiPriority="39" w:unhideWhenUsed="1"/>
-    <w:lsdException w:name="toc 2" w:semiHidden="1" w:uiPriority="39" w:unhideWhenUsed="1"/>
-    <w:lsdException w:name="toc 3" w:semiHidden="1" w:uiPriority="39" w:unhideWhenUsed="1"/>
-    <w:lsdException w:name="toc 4" w:semiHidden="1" w:uiPriority="39" w:unhideWhenUsed="1"/>
-    <w:lsdException w:name="toc 5" w:semiHidden="1" w:uiPriority="39" w:unhideWhenUsed="1"/>
-    <w:lsdException w:name="toc 6" w:semiHidden="1" w:uiPriority="39" w:unhideWhenUsed="1"/>
-    <w:lsdException w:name="toc 7" w:semiHidden="1" w:uiPriority="39" w:unhideWhenUsed="1"/>
-    <w:lsdException w:name="toc 8" w:semiHidden="1" w:uiPriority="39" w:unhideWhenUsed="1"/>
-    <w:lsdException w:name="toc 9" w:semiHidden="1" w:uiPriority="39" w:unhideWhenUsed="1"/>
-    <w:lsdException w:name="Normal Indent" w:semiHidden="1" w:unhideWhenUsed="1"/>
-    <w:lsdException w:name="footnote text" w:semiHidden="1" w:unhideWhenUsed="1"/>
-    <w:lsdException w:name="annotation text" w:semiHidden="1" w:unhideWhenUsed="1"/>
-    <w:lsdException w:name="header" w:semiHidden="1" w:unhideWhenUsed="1"/>
-    <w:lsdException w:name="footer" w:semiHidden="1" w:unhideWhenUsed="1"/>
-    <w:lsdException w:name="index heading" w:semiHidden="1" w:unhideWhenUsed="1"/>
-    <w:lsdException w:name="caption" w:semiHidden="1" w:uiPriority="35" w:unhideWhenUsed="1" w:qFormat="1"/>
-    <w:lsdException w:name="table of figures" w:semiHidden="1" w:unhideWhenUsed="1"/>
-    <w:lsdException w:name="envelope address" w:semiHidden="1" w:unhideWhenUsed="1"/>
-    <w:lsdException w:name="envelope return" w:semiHidden="1" w:unhideWhenUsed="1"/>
-    <w:lsdException w:name="footnote reference" w:semiHidden="1" w:unhideWhenUsed="1"/>
-    <w:lsdException w:name="annotation reference" w:semiHidden="1" w:unhideWhenUsed="1"/>
-    <w:lsdException w:name="line number" w:semiHidden="1" w:unhideWhenUsed="1"/>
-    <w:lsdException w:name="page number" w:semiHidden="1" w:unhideWhenUsed="1"/>
-    <w:lsdException w:name="endnote reference" w:semiHidden="1" w:unhideWhenUsed="1"/>
-    <w:lsdException w:name="endnote text" w:semiHidden="1" w:unhideWhenUsed="1"/>
-    <w:lsdException w:name="table of authorities" w:semiHidden="1" w:unhideWhenUsed="1"/>
-    <w:lsdException w:name="macro" w:semiHidden="1" w:unhideWhenUsed="1"/>
-    <w:lsdException w:name="toa heading" w:semiHidden="1" w:unhideWhenUsed="1"/>
-    <w:lsdException w:name="List" w:semiHidden="1" w:unhideWhenUsed="1"/>
-    <w:lsdException w:name="List Bullet" w:semiHidden="1" w:unhideWhenUsed="1"/>
-    <w:lsdException w:name="List Number" w:semiHidden="1" w:unhideWhenUsed="1"/>
-    <w:lsdException w:name="List 2" w:semiHidden="1" w:unhideWhenUsed="1"/>
-    <w:lsdException w:name="List 3" w:semiHidden="1" w:unhideWhenUsed="1"/>
-    <w:lsdException w:name="List 4" w:semiHidden="1" w:unhideWhenUsed="1"/>
-    <w:lsdException w:name="List 5" w:semiHidden="1" w:unhideWhenUsed="1"/>
-    <w:lsdException w:name="List Bullet 2" w:semiHidden="1" w:unhideWhenUsed="1"/>
-    <w:lsdException w:name="List Bullet 3" w:semiHidden="1" w:unhideWhenUsed="1"/>
-    <w:lsdException w:name="List Bullet 4" w:semiHidden="1" w:unhideWhenUsed="1"/>
-    <w:lsdException w:name="List Bullet 5" w:semiHidden="1" w:unhideWhenUsed="1"/>
-    <w:lsdException w:name="List Number 2" w:semiHidden="1" w:unhideWhenUsed="1"/>
-    <w:lsdException w:name="List Number 3" w:semiHidden="1" w:unhideWhenUsed="1"/>
-    <w:lsdException w:name="List Number 4" w:semiHidden="1" w:unhideWhenUsed="1"/>
-    <w:lsdException w:name="List Number 5" w:semiHidden="1" w:unhideWhenUsed="1"/>
-    <w:lsdException w:name="Title" w:uiPriority="10" w:qFormat="1"/>
-    <w:lsdException w:name="Closing" w:semiHidden="1" w:unhideWhenUsed="1"/>
-    <w:lsdException w:name="Signature" w:semiHidden="1" w:unhideWhenUsed="1"/>
-    <w:lsdException w:name="Default Paragraph Font" w:semiHidden="1" w:uiPriority="1" w:unhideWhenUsed="1"/>
-    <w:lsdException w:name="Body Text" w:semiHidden="1" w:unhideWhenUsed="1"/>
-    <w:lsdException w:name="Body Text Indent" w:semiHidden="1" w:unhideWhenUsed="1"/>
-    <w:lsdException w:name="List Continue" w:semiHidden="1" w:unhideWhenUsed="1"/>
-    <w:lsdException w:name="List Continue 2" w:semiHidden="1" w:unhideWhenUsed="1"/>
-    <w:lsdException w:name="List Continue 3" w:semiHidden="1" w:unhideWhenUsed="1"/>
-    <w:lsdException w:name="List Continue 4" w:semiHidden="1" w:unhideWhenUsed="1"/>
-    <w:lsdException w:name="List Continue 5" w:semiHidden="1" w:unhideWhenUsed="1"/>
-    <w:lsdException w:name="Message Header" w:semiHidden="1" w:unhideWhenUsed="1"/>
-    <w:lsdException w:name="Subtitle" w:uiPriority="11" w:qFormat="1"/>
-    <w:lsdException w:name="Salutation" w:semiHidden="1" w:unhideWhenUsed="1"/>
-    <w:lsdException w:name="Date" w:semiHidden="1" w:unhideWhenUsed="1"/>
-    <w:lsdException w:name="Body Text First Indent" w:semiHidden="1" w:unhideWhenUsed="1"/>
-    <w:lsdException w:name="Body Text First Indent 2" w:semiHidden="1" w:unhideWhenUsed="1"/>
-    <w:lsdException w:name="Note Heading" w:semiHidden="1" w:unhideWhenUsed="1"/>
-    <w:lsdException w:name="Body Text 2" w:semiHidden="1" w:unhideWhenUsed="1"/>
-    <w:lsdException w:name="Body Text 3" w:semiHidden="1" w:unhideWhenUsed="1"/>
-    <w:lsdException w:name="Body Text Indent 2" w:semiHidden="1" w:unhideWhenUsed="1"/>
-    <w:lsdException w:name="Body Text Indent 3" w:semiHidden="1" w:unhideWhenUsed="1"/>
-    <w:lsdException w:name="Block Text" w:semiHidden="1" w:unhideWhenUsed="1"/>
-    <w:lsdException w:name="Hyperlink" w:semiHidden="1" w:unhideWhenUsed="1"/>
-    <w:lsdException w:name="FollowedHyperlink" w:semiHidden="1" w:unhideWhenUsed="1"/>
-    <w:lsdException w:name="Strong" w:uiPriority="22" w:qFormat="1"/>
-    <w:lsdException w:name="Emphasis" w:uiPriority="20" w:qFormat="1"/>
-    <w:lsdException w:name="Document Map" w:semiHidden="1" w:unhideWhenUsed="1"/>
-    <w:lsdException w:name="Plain Text" w:semiHidden="1" w:unhideWhenUsed="1"/>
-    <w:lsdException w:name="E-mail Signature" w:semiHidden="1" w:unhideWhenUsed="1"/>
-    <w:lsdException w:name="HTML Top of Form" w:semiHidden="1" w:unhideWhenUsed="1"/>
-    <w:lsdException w:name="HTML Bottom of Form" w:semiHidden="1" w:unhideWhenUsed="1"/>
-    <w:lsdException w:name="Normal (Web)" w:semiHidden="1" w:unhideWhenUsed="1"/>
-    <w:lsdException w:name="HTML Acronym" w:semiHidden="1" w:unhideWhenUsed="1"/>
-    <w:lsdException w:name="HTML Address" w:semiHidden="1" w:unhideWhenUsed="1"/>
-    <w:lsdException w:name="HTML Cite" w:semiHidden="1" w:unhideWhenUsed="1"/>
-    <w:lsdException w:name="HTML Code" w:semiHidden="1" w:unhideWhenUsed="1"/>
-    <w:lsdException w:name="HTML Definition" w:semiHidden="1" w:unhideWhenUsed="1"/>
-    <w:lsdException w:name="HTML Keyboard" w:semiHidden="1" w:unhideWhenUsed="1"/>
-    <w:lsdException w:name="HTML Preformatted" w:semiHidden="1" w:unhideWhenUsed="1"/>
-    <w:lsdException w:name="HTML Sample" w:semiHidden="1" w:unhideWhenUsed="1"/>
-    <w:lsdException w:name="HTML Typewriter" w:semiHidden="1" w:unhideWhenUsed="1"/>
-    <w:lsdException w:name="HTML Variable" w:semiHidden="1" w:unhideWhenUsed="1"/>
-    <w:lsdException w:name="Normal Table" w:semiHidden="1" w:unhideWhenUsed="1"/>
-    <w:lsdException w:name="annotation subject" w:semiHidden="1" w:unhideWhenUsed="1"/>
-    <w:lsdException w:name="No List" w:semiHidden="1" w:unhideWhenUsed="1"/>
-    <w:lsdException w:name="Outline List 1" w:semiHidden="1" w:unhideWhenUsed="1"/>
-    <w:lsdException w:name="Outline List 2" w:semiHidden="1" w:unhideWhenUsed="1"/>
-    <w:lsdException w:name="Outline List 3" w:semiHidden="1" w:unhideWhenUsed="1"/>
-    <w:lsdException w:name="Table Simple 1" w:semiHidden="1" w:unhideWhenUsed="1"/>
-    <w:lsdException w:name="Table Simple 2" w:semiHidden="1" w:unhideWhenUsed="1"/>
-    <w:lsdException w:name="Table Simple 3" w:semiHidden="1" w:unhideWhenUsed="1"/>
-    <w:lsdException w:name="Table Classic 1" w:semiHidden="1" w:unhideWhenUsed="1"/>
-    <w:lsdException w:name="Table Classic 2" w:semiHidden="1" w:unhideWhenUsed="1"/>
-    <w:lsdException w:name="Table Classic 3" w:semiHidden="1" w:unhideWhenUsed="1"/>
-    <w:lsdException w:name="Table Classic 4" w:semiHidden="1" w:unhideWhenUsed="1"/>
-    <w:lsdException w:name="Table Colorful 1" w:semiHidden="1" w:unhideWhenUsed="1"/>
-    <w:lsdException w:name="Table Colorful 2" w:semiHidden="1" w:unhideWhenUsed="1"/>
-    <w:lsdException w:name="Table Colorful 3" w:semiHidden="1" w:unhideWhenUsed="1"/>
-    <w:lsdException w:name="Table Columns 1" w:semiHidden="1" w:unhideWhenUsed="1"/>
-    <w:lsdException w:name="Table Columns 2" w:semiHidden="1" w:unhideWhenUsed="1"/>
-    <w:lsdException w:name="Table Columns 3" w:semiHidden="1" w:unhideWhenUsed="1"/>
-    <w:lsdException w:name="Table Columns 4" w:semiHidden="1" w:unhideWhenUsed="1"/>
-    <w:lsdException w:name="Table Columns 5" w:semiHidden="1" w:unhideWhenUsed="1"/>
-    <w:lsdException w:name="Table Grid 1" w:semiHidden="1" w:unhideWhenUsed="1"/>
-    <w:lsdException w:name="Table Grid 2" w:semiHidden="1" w:unhideWhenUsed="1"/>
-    <w:lsdException w:name="Table Grid 3" w:semiHidden="1" w:unhideWhenUsed="1"/>
-    <w:lsdException w:name="Table Grid 4" w:semiHidden="1" w:unhideWhenUsed="1"/>
-    <w:lsdException w:name="Table Grid 5" w:semiHidden="1" w:unhideWhenUsed="1"/>
-    <w:lsdException w:name="Table Grid 6" w:semiHidden="1" w:unhideWhenUsed="1"/>
-    <w:lsdException w:name="Table Grid 7" w:semiHidden="1" w:unhideWhenUsed="1"/>
-    <w:lsdException w:name="Table Grid 8" w:semiHidden="1" w:unhideWhenUsed="1"/>
-    <w:lsdException w:name="Table List 1" w:semiHidden="1" w:unhideWhenUsed="1"/>
-    <w:lsdException w:name="Table List 2" w:semiHidden="1" w:unhideWhenUsed="1"/>
-    <w:lsdException w:name="Table List 3" w:semiHidden="1" w:unhideWhenUsed="1"/>
-    <w:lsdException w:name="Table List 4" w:semiHidden="1" w:unhideWhenUsed="1"/>
-    <w:lsdException w:name="Table List 5" w:semiHidden="1" w:unhideWhenUsed="1"/>
-    <w:lsdException w:name="Table List 6" w:semiHidden="1" w:unhideWhenUsed="1"/>
-    <w:lsdException w:name="Table List 7" w:semiHidden="1" w:unhideWhenUsed="1"/>
-    <w:lsdException w:name="Table List 8" w:semiHidden="1" w:unhideWhenUsed="1"/>
-    <w:lsdException w:name="Table 3D effects 1" w:semiHidden="1" w:unhideWhenUsed="1"/>
-    <w:lsdException w:name="Table 3D effects 2" w:semiHidden="1" w:unhideWhenUsed="1"/>
-    <w:lsdException w:name="Table 3D effects 3" w:semiHidden="1" w:unhideWhenUsed="1"/>
-    <w:lsdException w:name="Table Contemporary" w:semiHidden="1" w:unhideWhenUsed="1"/>
-    <w:lsdException w:name="Table Elegant" w:semiHidden="1" w:unhideWhenUsed="1"/>
-    <w:lsdException w:name="Table Professional" w:semiHidden="1" w:unhideWhenUsed="1"/>
-    <w:lsdException w:name="Table Subtle 1" w:semiHidden="1" w:unhideWhenUsed="1"/>
-    <w:lsdException w:name="Table Subtle 2" w:semiHidden="1" w:unhideWhenUsed="1"/>
-    <w:lsdException w:name="Table Web 1" w:semiHidden="1" w:unhideWhenUsed="1"/>
-    <w:lsdException w:name="Table Web 2" w:semiHidden="1" w:unhideWhenUsed="1"/>
-    <w:lsdException w:name="Table Web 3" w:semiHidden="1" w:unhideWhenUsed="1"/>
-    <w:lsdException w:name="Balloon Text" w:semiHidden="1" w:unhideWhenUsed="1"/>
-    <w:lsdException w:name="Table Grid" w:uiPriority="59"/>
-    <w:lsdException w:name="Table Theme" w:semiHidden="1" w:unhideWhenUsed="1"/>
-    <w:lsdException w:name="Placeholder Text" w:semiHidden="1"/>
-    <w:lsdException w:name="No Spacing" w:uiPriority="1" w:qFormat="1"/>
-    <w:lsdException w:name="Light Shading" w:uiPriority="60"/>
-    <w:lsdException w:name="Light List" w:uiPriority="61"/>
-    <w:lsdException w:name="Light Grid" w:uiPriority="62"/>
-    <w:lsdException w:name="Medium Shading 1" w:uiPriority="63"/>
-    <w:lsdException w:name="Medium Shading 2" w:uiPriority="64"/>
-    <w:lsdException w:name="Medium List 1" w:uiPriority="65"/>
-    <w:lsdException w:name="Medium List 2" w:uiPriority="66"/>
-    <w:lsdException w:name="Medium Grid 1" w:uiPriority="67"/>
-    <w:lsdException w:name="Medium Grid 2" w:uiPriority="68"/>
-    <w:lsdException w:name="Medium Grid 3" w:uiPriority="69"/>
-    <w:lsdException w:name="Dark List" w:uiPriority="70"/>
-    <w:lsdException w:name="Colorful Shading" w:uiPriority="71"/>
-    <w:lsdException w:name="Colorful List" w:uiPriority="72"/>
-    <w:lsdException w:name="Colorful Grid" w:uiPriority="73"/>
-    <w:lsdException w:name="Light Shading Accent 1" w:uiPriority="60"/>
-    <w:lsdException w:name="Light List Accent 1" w:uiPriority="61"/>
-    <w:lsdException w:name="Light Grid Accent 1" w:uiPriority="62"/>
-    <w:lsdException w:name="Medium Shading 1 Accent 1" w:uiPriority="63"/>
-    <w:lsdException w:name="Medium Shading 2 Accent 1" w:uiPriority="64"/>
-    <w:lsdException w:name="Medium List 1 Accent 1" w:uiPriority="65"/>
-    <w:lsdException w:name="Revision" w:semiHidden="1"/>
-    <w:lsdException w:name="List Paragraph" w:uiPriority="34" w:qFormat="1"/>
-    <w:lsdException w:name="Quote" w:uiPriority="29" w:qFormat="1"/>
-    <w:lsdException w:name="Intense Quote" w:uiPriority="30" w:qFormat="1"/>
-    <w:lsdException w:name="Medium List 2 Accent 1" w:uiPriority="66"/>
-    <w:lsdException w:name="Medium Grid 1 Accent 1" w:uiPriority="67"/>
-    <w:lsdException w:name="Medium Grid 2 Accent 1" w:uiPriority="68"/>
-    <w:lsdException w:name="Medium Grid 3 Accent 1" w:uiPriority="69"/>
-    <w:lsdException w:name="Dark List Accent 1" w:uiPriority="70"/>
-    <w:lsdException w:name="Colorful Shading Accent 1" w:uiPriority="71"/>
-    <w:lsdException w:name="Colorful List Accent 1" w:uiPriority="72"/>
-    <w:lsdException w:name="Colorful Grid Accent 1" w:uiPriority="73"/>
-    <w:lsdException w:name="Light Shading Accent 2" w:uiPriority="60"/>
-    <w:lsdException w:name="Light List Accent 2" w:uiPriority="61"/>
-    <w:lsdException w:name="Light Grid Accent 2" w:uiPriority="62"/>
-    <w:lsdException w:name="Medium Shading 1 Accent 2" w:uiPriority="63"/>
-    <w:lsdException w:name="Medium Shading 2 Accent 2" w:uiPriority="64"/>
-    <w:lsdException w:name="Medium List 1 Accent 2" w:uiPriority="65"/>
-    <w:lsdException w:name="Medium List 2 Accent 2" w:uiPriority="66"/>
-    <w:lsdException w:name="Medium Grid 1 Accent 2" w:uiPriority="67"/>
-    <w:lsdException w:name="Medium Grid 2 Accent 2" w:uiPriority="68"/>
-    <w:lsdException w:name="Medium Grid 3 Accent 2" w:uiPriority="69"/>
-    <w:lsdException w:name="Dark List Accent 2" w:uiPriority="70"/>
-    <w:lsdException w:name="Colorful Shading Accent 2" w:uiPriority="71"/>
-    <w:lsdException w:name="Colorful List Accent 2" w:uiPriority="72"/>
-    <w:lsdException w:name="Colorful Grid Accent 2" w:uiPriority="73"/>
-    <w:lsdException w:name="Light Shading Accent 3" w:uiPriority="60"/>
-    <w:lsdException w:name="Light List Accent 3" w:uiPriority="61"/>
-    <w:lsdException w:name="Light Grid Accent 3" w:uiPriority="62"/>
-    <w:lsdException w:name="Medium Shading 1 Accent 3" w:uiPriority="63"/>
-    <w:lsdException w:name="Medium Shading 2 Accent 3" w:uiPriority="64"/>
-    <w:lsdException w:name="Medium List 1 Accent 3" w:uiPriority="65"/>
-    <w:lsdException w:name="Medium List 2 Accent 3" w:uiPriority="66"/>
-    <w:lsdException w:name="Medium Grid 1 Accent 3" w:uiPriority="67"/>
-    <w:lsdException w:name="Medium Grid 2 Accent 3" w:uiPriority="68"/>
-    <w:lsdException w:name="Medium Grid 3 Accent 3" w:uiPriority="69"/>
-    <w:lsdException w:name="Dark List Accent 3" w:uiPriority="70"/>
-    <w:lsdException w:name="Colorful Shading Accent 3" w:uiPriority="71"/>
-    <w:lsdException w:name="Colorful List Accent 3" w:uiPriority="72"/>
-    <w:lsdException w:name="Colorful Grid Accent 3" w:uiPriority="73"/>
-    <w:lsdException w:name="Light Shading Accent 4" w:uiPriority="60"/>
-    <w:lsdException w:name="Light List Accent 4" w:uiPriority="61"/>
-    <w:lsdException w:name="Light Grid Accent 4" w:uiPriority="62"/>
-    <w:lsdException w:name="Medium Shading 1 Accent 4" w:uiPriority="63"/>
-    <w:lsdException w:name="Medium Shading 2 Accent 4" w:uiPriority="64"/>
-    <w:lsdException w:name="Medium List 1 Accent 4" w:uiPriority="65"/>
-    <w:lsdException w:name="Medium List 2 Accent 4" w:uiPriority="66"/>
-    <w:lsdException w:name="Medium Grid 1 Accent 4" w:uiPriority="67"/>
-    <w:lsdException w:name="Medium Grid 2 Accent 4" w:uiPriority="68"/>
-    <w:lsdException w:name="Medium Grid 3 Accent 4" w:uiPriority="69"/>
-    <w:lsdException w:name="Dark List Accent 4" w:uiPriority="70"/>
-    <w:lsdException w:name="Colorful Shading Accent 4" w:uiPriority="71"/>
-    <w:lsdException w:name="Colorful List Accent 4" w:uiPriority="72"/>
-    <w:lsdException w:name="Colorful Grid Accent 4" w:uiPriority="73"/>
-    <w:lsdException w:name="Light Shading Accent 5" w:uiPriority="60"/>
-    <w:lsdException w:name="Light List Accent 5" w:uiPriority="61"/>
-    <w:lsdException w:name="Light Grid Accent 5" w:uiPriority="62"/>
-    <w:lsdException w:name="Medium Shading 1 Accent 5" w:uiPriority="63"/>
-    <w:lsdException w:name="Medium Shading 2 Accent 5" w:uiPriority="64"/>
-    <w:lsdException w:name="Medium List 1 Accent 5" w:uiPriority="65"/>
-    <w:lsdException w:name="Medium List 2 Accent 5" w:uiPriority="66"/>
-    <w:lsdException w:name="Medium Grid 1 Accent 5" w:uiPriority="67"/>
-    <w:lsdException w:name="Medium Grid 2 Accent 5" w:uiPriority="68"/>
-    <w:lsdException w:name="Medium Grid 3 Accent 5" w:uiPriority="69"/>
-    <w:lsdException w:name="Dark List Accent 5" w:uiPriority="70"/>
-    <w:lsdException w:name="Colorful Shading Accent 5" w:uiPriority="71"/>
-    <w:lsdException w:name="Colorful List Accent 5" w:uiPriority="72"/>
-    <w:lsdException w:name="Colorful Grid Accent 5" w:uiPriority="73"/>
-    <w:lsdException w:name="Light Shading Accent 6" w:uiPriority="60"/>
-    <w:lsdException w:name="Light List Accent 6" w:uiPriority="61"/>
-    <w:lsdException w:name="Light Grid Accent 6" w:uiPriority="62"/>
-    <w:lsdException w:name="Medium Shading 1 Accent 6" w:uiPriority="63"/>
-    <w:lsdException w:name="Medium Shading 2 Accent 6" w:uiPriority="64"/>
-    <w:lsdException w:name="Medium List 1 Accent 6" w:uiPriority="65"/>
-    <w:lsdException w:name="Medium List 2 Accent 6" w:uiPriority="66"/>
-    <w:lsdException w:name="Medium Grid 1 Accent 6" w:uiPriority="67"/>
-    <w:lsdException w:name="Medium Grid 2 Accent 6" w:uiPriority="68"/>
-    <w:lsdException w:name="Medium Grid 3 Accent 6" w:uiPriority="69"/>
-    <w:lsdException w:name="Dark List Accent 6" w:uiPriority="70"/>
-    <w:lsdException w:name="Colorful Shading Accent 6" w:uiPriority="71"/>
-    <w:lsdException w:name="Colorful List Accent 6" w:uiPriority="72"/>
-    <w:lsdException w:name="Colorful Grid Accent 6" w:uiPriority="73"/>
-    <w:lsdException w:name="Subtle Emphasis" w:uiPriority="19" w:qFormat="1"/>
-    <w:lsdException w:name="Intense Emphasis" w:uiPriority="21" w:qFormat="1"/>
-    <w:lsdException w:name="Subtle Reference" w:uiPriority="31" w:qFormat="1"/>
-    <w:lsdException w:name="Intense Reference" w:uiPriority="32" w:qFormat="1"/>
-    <w:lsdException w:name="Book Title" w:uiPriority="33" w:qFormat="1"/>
-    <w:lsdException w:name="Bibliography" w:semiHidden="1" w:uiPriority="37" w:unhideWhenUsed="1"/>
-    <w:lsdException w:name="TOC Heading" w:semiHidden="1" w:uiPriority="39" w:unhideWhenUsed="1" w:qFormat="1"/>
-    <w:lsdException w:name="Plain Table 5" w:semiHidden="1" w:unhideWhenUsed="1"/>
-    <w:lsdException w:name="Grid Table Light" w:semiHidden="1" w:unhideWhenUsed="1"/>
-    <w:lsdException w:name="Grid Table 1 Light" w:semiHidden="1" w:unhideWhenUsed="1"/>
-    <w:lsdException w:name="Grid Table 2" w:semiHidden="1" w:unhideWhenUsed="1"/>
-    <w:lsdException w:name="Grid Table 3" w:semiHidden="1" w:unhideWhenUsed="1"/>
-    <w:lsdException w:name="Grid Table 4" w:uiPriority="49"/>
-    <w:lsdException w:name="Grid Table 5 Dark" w:uiPriority="50"/>
-    <w:lsdException w:name="Grid Table 6 Colorful" w:uiPriority="51"/>
-    <w:lsdException w:name="Grid Table 7 Colorful" w:uiPriority="52"/>
-    <w:lsdException w:name="Grid Table 1 Light Accent 1" w:uiPriority="46"/>
-    <w:lsdException w:name="Grid Table 2 Accent 1" w:uiPriority="47"/>
-    <w:lsdException w:name="Grid Table 3 Accent 1" w:uiPriority="48"/>
-    <w:lsdException w:name="Grid Table 4 Accent 1" w:uiPriority="49"/>
-    <w:lsdException w:name="Grid Table 5 Dark Accent 1" w:uiPriority="50"/>
-    <w:lsdException w:name="Grid Table 6 Colorful Accent 1" w:uiPriority="51"/>
-    <w:lsdException w:name="Grid Table 7 Colorful Accent 1" w:uiPriority="52"/>
-    <w:lsdException w:name="Grid Table 1 Light Accent 2" w:uiPriority="46"/>
-    <w:lsdException w:name="Grid Table 2 Accent 2" w:uiPriority="47"/>
-    <w:lsdException w:name="Grid Table 3 Accent 2" w:uiPriority="48"/>
-    <w:lsdException w:name="Grid Table 4 Accent 2" w:uiPriority="49"/>
-    <w:lsdException w:name="Grid Table 5 Dark Accent 2" w:uiPriority="50"/>
-    <w:lsdException w:name="Grid Table 6 Colorful Accent 2" w:uiPriority="51"/>
-    <w:lsdException w:name="Grid Table 7 Colorful Accent 2" w:uiPriority="52"/>
-    <w:lsdException w:name="Grid Table 1 Light Accent 3" w:uiPriority="46"/>
-    <w:lsdException w:name="Grid Table 2 Accent 3" w:uiPriority="47"/>
-    <w:lsdException w:name="Grid Table 3 Accent 3" w:uiPriority="48"/>
-    <w:lsdException w:name="Grid Table 4 Accent 3" w:uiPriority="49"/>
-    <w:lsdException w:name="Grid Table 5 Dark Accent 3" w:uiPriority="50"/>
-    <w:lsdException w:name="Grid Table 6 Colorful Accent 3" w:uiPriority="51"/>
-    <w:lsdException w:name="Grid Table 7 Colorful Accent 3" w:uiPriority="52"/>
-    <w:lsdException w:name="Grid Table 1 Light Accent 4" w:uiPriority="46"/>
-    <w:lsdException w:name="Grid Table 2 Accent 4" w:uiPriority="47"/>
-    <w:lsdException w:name="Grid Table 3 Accent 4" w:uiPriority="48"/>
-    <w:lsdException w:name="Grid Table 4 Accent 4" w:uiPriority="49"/>
-    <w:lsdException w:name="Grid Table 5 Dark Accent 4" w:uiPriority="50"/>
-    <w:lsdException w:name="Grid Table 6 Colorful Accent 4" w:uiPriority="51"/>
-    <w:lsdException w:name="Grid Table 7 Colorful Accent 4" w:uiPriority="52"/>
-    <w:lsdException w:name="Grid Table 1 Light Accent 5" w:uiPriority="46"/>
-    <w:lsdException w:name="Grid Table 2 Accent 5" w:uiPriority="47"/>
-    <w:lsdException w:name="Grid Table 3 Accent 5" w:uiPriority="48"/>
-    <w:lsdException w:name="Grid Table 4 Accent 5" w:uiPriority="49"/>
-    <w:lsdException w:name="Grid Table 5 Dark Accent 5" w:uiPriority="50"/>
-    <w:lsdException w:name="Grid Table 6 Colorful Accent 5" w:uiPriority="51"/>
-    <w:lsdException w:name="Grid Table 7 Colorful Accent 5" w:uiPriority="52"/>
-    <w:lsdException w:name="Grid Table 1 Light Accent 6" w:uiPriority="46"/>
-    <w:lsdException w:name="Grid Table 2 Accent 6" w:uiPriority="47"/>
-    <w:lsdException w:name="Grid Table 3 Accent 6" w:uiPriority="48"/>
-    <w:lsdException w:name="Grid Table 4 Accent 6" w:uiPriority="49"/>
-    <w:lsdException w:name="Grid Table 5 Dark Accent 6" w:uiPriority="50"/>
-    <w:lsdException w:name="Grid Table 6 Colorful Accent 6" w:uiPriority="51"/>
-    <w:lsdException w:name="Grid Table 7 Colorful Accent 6" w:uiPriority="52"/>
-    <w:lsdException w:name="List Table 1 Light" w:uiPriority="46"/>
-    <w:lsdException w:name="List Table 2" w:uiPriority="47"/>
-    <w:lsdException w:name="List Table 3" w:uiPriority="48"/>
-    <w:lsdException w:name="List Table 4" w:uiPriority="49"/>
-    <w:lsdException w:name="List Table 5 Dark" w:uiPriority="50"/>
-    <w:lsdException w:name="List Table 6 Colorful" w:uiPriority="51"/>
-    <w:lsdException w:name="List Table 7 Colorful" w:uiPriority="52"/>
-    <w:lsdException w:name="List Table 1 Light Accent 1" w:uiPriority="46"/>
-    <w:lsdException w:name="List Table 2 Accent 1" w:uiPriority="47"/>
-    <w:lsdException w:name="List Table 3 Accent 1" w:uiPriority="48"/>
-    <w:lsdException w:name="List Table 4 Accent 1" w:uiPriority="49"/>
-    <w:lsdException w:name="List Table 5 Dark Accent 1" w:uiPriority="50"/>
-    <w:lsdException w:name="List Table 6 Colorful Accent 1" w:uiPriority="51"/>
-    <w:lsdException w:name="List Table 7 Colorful Accent 1" w:uiPriority="52"/>
-    <w:lsdException w:name="List Table 1 Light Accent 2" w:uiPriority="46"/>
-    <w:lsdException w:name="List Table 2 Accent 2" w:uiPriority="47"/>
-    <w:lsdException w:name="List Table 3 Accent 2" w:uiPriority="48"/>
-    <w:lsdException w:name="List Table 4 Accent 2" w:uiPriority="49"/>
-    <w:lsdException w:name="List Table 5 Dark Accent 2" w:uiPriority="50"/>
-    <w:lsdException w:name="List Table 6 Colorful Accent 2" w:uiPriority="51"/>
-    <w:lsdException w:name="List Table 7 Colorful Accent 2" w:uiPriority="52"/>
-    <w:lsdException w:name="List Table 1 Light Accent 3" w:uiPriority="46"/>
-    <w:lsdException w:name="List Table 2 Accent 3" w:uiPriority="47"/>
-    <w:lsdException w:name="List Table 3 Accent 3" w:uiPriority="48"/>
-    <w:lsdException w:name="List Table 4 Accent 3" w:uiPriority="49"/>
-    <w:lsdException w:name="List Table 5 Dark Accent 3" w:uiPriority="50"/>
-    <w:lsdException w:name="List Table 6 Colorful Accent 3" w:uiPriority="51"/>
-    <w:lsdException w:name="List Table 7 Colorful Accent 3" w:uiPriority="52"/>
-    <w:lsdException w:name="List Table 1 Light Accent 4" w:uiPriority="46"/>
-    <w:lsdException w:name="List Table 2 Accent 4" w:uiPriority="47"/>
-    <w:lsdException w:name="List Table 3 Accent 4" w:uiPriority="48"/>
-    <w:lsdException w:name="List Table 4 Accent 4" w:uiPriority="49"/>
-    <w:lsdException w:name="List Table 5 Dark Accent 4" w:uiPriority="50"/>
-    <w:lsdException w:name="List Table 6 Colorful Accent 4" w:uiPriority="51"/>
-    <w:lsdException w:name="List Table 7 Colorful Accent 4" w:uiPriority="52"/>
-    <w:lsdException w:name="List Table 1 Light Accent 5" w:uiPriority="46"/>
-    <w:lsdException w:name="List Table 2 Accent 5" w:uiPriority="47"/>
-    <w:lsdException w:name="List Table 3 Accent 5" w:uiPriority="48"/>
-    <w:lsdException w:name="List Table 4 Accent 5" w:uiPriority="49"/>
-    <w:lsdException w:name="List Table 5 Dark Accent 5" w:uiPriority="50"/>
-    <w:lsdException w:name="List Table 6 Colorful Accent 5" w:uiPriority="51"/>
-    <w:lsdException w:name="List Table 7 Colorful Accent 5" w:uiPriority="52"/>
-    <w:lsdException w:name="List Table 1 Light Accent 6" w:uiPriority="46"/>
-    <w:lsdException w:name="List Table 2 Accent 6" w:uiPriority="47"/>
-    <w:lsdException w:name="List Table 3 Accent 6" w:uiPriority="48"/>
-    <w:lsdException w:name="List Table 4 Accent 6" w:uiPriority="49"/>
-    <w:lsdException w:name="List Table 5 Dark Accent 6" w:uiPriority="50"/>
-    <w:lsdException w:name="List Table 6 Colorful Accent 6" w:uiPriority="51"/>
-    <w:lsdException w:name="List Table 7 Colorful Accent 6" w:uiPriority="52"/>
-    <w:lsdException w:name="Mention" w:semiHidden="1" w:unhideWhenUsed="1"/>
-    <w:lsdException w:name="Smart Hyperlink" w:semiHidden="1" w:unhideWhenUsed="1"/>
-    <w:lsdException w:name="Hashtag" w:semiHidden="1" w:unhideWhenUsed="1"/>
-    <w:lsdException w:name="Unresolved Mention" w:semiHidden="1" w:unhideWhenUsed="1"/>
-    <w:lsdException w:name="Smart Link" w:semiHidden="1" w:unhideWhenUsed="1"/>
+  <w:latentStyles w:defLockedState="0" w:defUIPriority="99" w:defSemiHidden="1" w:defUnhideWhenUsed="1" w:defQFormat="0" w:count="276">
+    <w:lsdException w:name="Normal" w:semiHidden="0" w:uiPriority="0" w:unhideWhenUsed="0" w:qFormat="1"/>
+    <w:lsdException w:name="heading 1" w:semiHidden="0" w:uiPriority="9" w:unhideWhenUsed="0" w:qFormat="1"/>
+    <w:lsdException w:name="heading 2" w:uiPriority="9" w:qFormat="1"/>
+    <w:lsdException w:name="heading 3" w:uiPriority="9" w:qFormat="1"/>
+    <w:lsdException w:name="heading 4" w:uiPriority="9" w:qFormat="1"/>
+    <w:lsdException w:name="heading 5" w:uiPriority="9" w:qFormat="1"/>
+    <w:lsdException w:name="heading 6" w:uiPriority="9" w:qFormat="1"/>
+    <w:lsdException w:name="heading 7" w:uiPriority="9" w:qFormat="1"/>
+    <w:lsdException w:name="heading 8" w:uiPriority="9" w:qFormat="1"/>
+    <w:lsdException w:name="heading 9" w:uiPriority="9" w:qFormat="1"/>
+    <w:lsdException w:name="toc 1" w:uiPriority="39"/>
+    <w:lsdException w:name="toc 2" w:uiPriority="39"/>
+    <w:lsdException w:name="toc 3" w:uiPriority="39"/>
+    <w:lsdException w:name="toc 4" w:uiPriority="39"/>
+    <w:lsdException w:name="toc 5" w:uiPriority="39"/>
+    <w:lsdException w:name="toc 6" w:uiPriority="39"/>
+    <w:lsdException w:name="toc 7" w:uiPriority="39"/>
+    <w:lsdException w:name="toc 8" w:uiPriority="39"/>
+    <w:lsdException w:name="toc 9" w:uiPriority="39"/>
+    <w:lsdException w:name="caption" w:uiPriority="35" w:qFormat="1"/>
+    <w:lsdException w:name="Title" w:semiHidden="0" w:uiPriority="10" w:unhideWhenUsed="0" w:qFormat="1"/>
+    <w:lsdException w:name="Default Paragraph Font" w:uiPriority="1"/>
+    <w:lsdException w:name="Subtitle" w:semiHidden="0" w:uiPriority="11" w:unhideWhenUsed="0" w:qFormat="1"/>
+    <w:lsdException w:name="Strong" w:semiHidden="0" w:uiPriority="22" w:unhideWhenUsed="0" w:qFormat="1"/>
+    <w:lsdException w:name="Emphasis" w:semiHidden="0" w:uiPriority="20" w:unhideWhenUsed="0" w:qFormat="1"/>
+    <w:lsdException w:name="Table Grid" w:semiHidden="0" w:uiPriority="59" w:unhideWhenUsed="0"/>
+    <w:lsdException w:name="Placeholder Text" w:unhideWhenUsed="0"/>
+    <w:lsdException w:name="No Spacing" w:semiHidden="0" w:uiPriority="1" w:unhideWhenUsed="0" w:qFormat="1"/>
+    <w:lsdException w:name="Light Shading" w:semiHidden="0" w:uiPriority="60" w:unhideWhenUsed="0"/>
+    <w:lsdException w:name="Light List" w:semiHidden="0" w:uiPriority="61" w:unhideWhenUsed="0"/>
+    <w:lsdException w:name="Light Grid" w:semiHidden="0" w:uiPriority="62" w:unhideWhenUsed="0"/>
+    <w:lsdException w:name="Medium Shading 1" w:semiHidden="0" w:uiPriority="63" w:unhideWhenUsed="0"/>
+    <w:lsdException w:name="Medium Shading 2" w:semiHidden="0" w:uiPriority="64" w:unhideWhenUsed="0"/>
+    <w:lsdException w:name="Medium List 1" w:semiHidden="0" w:uiPriority="65" w:unhideWhenUsed="0"/>
+    <w:lsdException w:name="Medium List 2" w:semiHidden="0" w:uiPriority="66" w:unhideWhenUsed="0"/>
+    <w:lsdException w:name="Medium Grid 1" w:semiHidden="0" w:uiPriority="67" w:unhideWhenUsed="0"/>
+    <w:lsdException w:name="Medium Grid 2" w:semiHidden="0" w:uiPriority="68" w:unhideWhenUsed="0"/>
+    <w:lsdException w:name="Medium Grid 3" w:semiHidden="0" w:uiPriority="69" w:unhideWhenUsed="0"/>
+    <w:lsdException w:name="Dark List" w:semiHidden="0" w:uiPriority="70" w:unhideWhenUsed="0"/>
+    <w:lsdException w:name="Colorful Shading" w:semiHidden="0" w:uiPriority="71" w:unhideWhenUsed="0"/>
+    <w:lsdException w:name="Colorful List" w:semiHidden="0" w:uiPriority="72" w:unhideWhenUsed="0"/>
+    <w:lsdException w:name="Colorful Grid" w:semiHidden="0" w:uiPriority="73" w:unhideWhenUsed="0"/>
+    <w:lsdException w:name="Light Shading Accent 1" w:semiHidden="0" w:uiPriority="60" w:unhideWhenUsed="0"/>
+    <w:lsdException w:name="Light List Accent 1" w:semiHidden="0" w:uiPriority="61" w:unhideWhenUsed="0"/>
+    <w:lsdException w:name="Light Grid Accent 1" w:semiHidden="0" w:uiPriority="62" w:unhideWhenUsed="0"/>
+    <w:lsdException w:name="Medium Shading 1 Accent 1" w:semiHidden="0" w:uiPriority="63" w:unhideWhenUsed="0"/>
+    <w:lsdException w:name="Medium Shading 2 Accent 1" w:semiHidden="0" w:uiPriority="64" w:unhideWhenUsed="0"/>
+    <w:lsdException w:name="Medium List 1 Accent 1" w:semiHidden="0" w:uiPriority="65" w:unhideWhenUsed="0"/>
+    <w:lsdException w:name="Revision" w:unhideWhenUsed="0"/>
+    <w:lsdException w:name="List Paragraph" w:semiHidden="0" w:uiPriority="34" w:unhideWhenUsed="0" w:qFormat="1"/>
+    <w:lsdException w:name="Quote" w:semiHidden="0" w:uiPriority="29" w:unhideWhenUsed="0" w:qFormat="1"/>
+    <w:lsdException w:name="Intense Quote" w:semiHidden="0" w:uiPriority="30" w:unhideWhenUsed="0" w:qFormat="1"/>
+    <w:lsdException w:name="Medium List 2 Accent 1" w:semiHidden="0" w:uiPriority="66" w:unhideWhenUsed="0"/>
+    <w:lsdException w:name="Medium Grid 1 Accent 1" w:semiHidden="0" w:uiPriority="67" w:unhideWhenUsed="0"/>
+    <w:lsdException w:name="Medium Grid 2 Accent 1" w:semiHidden="0" w:uiPriority="68" w:unhideWhenUsed="0"/>
+    <w:lsdException w:name="Medium Grid 3 Accent 1" w:semiHidden="0" w:uiPriority="69" w:unhideWhenUsed="0"/>
+    <w:lsdException w:name="Dark List Accent 1" w:semiHidden="0" w:uiPriority="70" w:unhideWhenUsed="0"/>
+    <w:lsdException w:name="Colorful Shading Accent 1" w:semiHidden="0" w:uiPriority="71" w:unhideWhenUsed="0"/>
+    <w:lsdException w:name="Colorful List Accent 1" w:semiHidden="0" w:uiPriority="72" w:unhideWhenUsed="0"/>
+    <w:lsdException w:name="Colorful Grid Accent 1" w:semiHidden="0" w:uiPriority="73" w:unhideWhenUsed="0"/>
+    <w:lsdException w:name="Light Shading Accent 2" w:semiHidden="0" w:uiPriority="60" w:unhideWhenUsed="0"/>
+    <w:lsdException w:name="Light List Accent 2" w:semiHidden="0" w:uiPriority="61" w:unhideWhenUsed="0"/>
+    <w:lsdException w:name="Light Grid Accent 2" w:semiHidden="0" w:uiPriority="62" w:unhideWhenUsed="0"/>
+    <w:lsdException w:name="Medium Shading 1 Accent 2" w:semiHidden="0" w:uiPriority="63" w:unhideWhenUsed="0"/>
+    <w:lsdException w:name="Medium Shading 2 Accent 2" w:semiHidden="0" w:uiPriority="64" w:unhideWhenUsed="0"/>
+    <w:lsdException w:name="Medium List 1 Accent 2" w:semiHidden="0" w:uiPriority="65" w:unhideWhenUsed="0"/>
+    <w:lsdException w:name="Medium List 2 Accent 2" w:semiHidden="0" w:uiPriority="66" w:unhideWhenUsed="0"/>
+    <w:lsdException w:name="Medium Grid 1 Accent 2" w:semiHidden="0" w:uiPriority="67" w:unhideWhenUsed="0"/>
+    <w:lsdException w:name="Medium Grid 2 Accent 2" w:semiHidden="0" w:uiPriority="68" w:unhideWhenUsed="0"/>
+    <w:lsdException w:name="Medium Grid 3 Accent 2" w:semiHidden="0" w:uiPriority="69" w:unhideWhenUsed="0"/>
+    <w:lsdException w:name="Dark List Accent 2" w:semiHidden="0" w:uiPriority="70" w:unhideWhenUsed="0"/>
+    <w:lsdException w:name="Colorful Shading Accent 2" w:semiHidden="0" w:uiPriority="71" w:unhideWhenUsed="0"/>
+    <w:lsdException w:name="Colorful List Accent 2" w:semiHidden="0" w:uiPriority="72" w:unhideWhenUsed="0"/>
+    <w:lsdException w:name="Colorful Grid Accent 2" w:semiHidden="0" w:uiPriority="73" w:unhideWhenUsed="0"/>
+    <w:lsdException w:name="Light Shading Accent 3" w:semiHidden="0" w:uiPriority="60" w:unhideWhenUsed="0"/>
+    <w:lsdException w:name="Light List Accent 3" w:semiHidden="0" w:uiPriority="61" w:unhideWhenUsed="0"/>
+    <w:lsdException w:name="Light Grid Accent 3" w:semiHidden="0" w:uiPriority="62" w:unhideWhenUsed="0"/>
+    <w:lsdException w:name="Medium Shading 1 Accent 3" w:semiHidden="0" w:uiPriority="63" w:unhideWhenUsed="0"/>
+    <w:lsdException w:name="Medium Shading 2 Accent 3" w:semiHidden="0" w:uiPriority="64" w:unhideWhenUsed="0"/>
+    <w:lsdException w:name="Medium List 1 Accent 3" w:semiHidden="0" w:uiPriority="65" w:unhideWhenUsed="0"/>
+    <w:lsdException w:name="Medium List 2 Accent 3" w:semiHidden="0" w:uiPriority="66" w:unhideWhenUsed="0"/>
+    <w:lsdException w:name="Medium Grid 1 Accent 3" w:semiHidden="0" w:uiPriority="67" w:unhideWhenUsed="0"/>
+    <w:lsdException w:name="Medium Grid 2 Accent 3" w:semiHidden="0" w:uiPriority="68" w:unhideWhenUsed="0"/>
+    <w:lsdException w:name="Medium Grid 3 Accent 3" w:semiHidden="0" w:uiPriority="69" w:unhideWhenUsed="0"/>
+    <w:lsdException w:name="Dark List Accent 3" w:semiHidden="0" w:uiPriority="70" w:unhideWhenUsed="0"/>
+    <w:lsdException w:name="Colorful Shading Accent 3" w:semiHidden="0" w:uiPriority="71" w:unhideWhenUsed="0"/>
+    <w:lsdException w:name="Colorful List Accent 3" w:semiHidden="0" w:uiPriority="72" w:unhideWhenUsed="0"/>
+    <w:lsdException w:name="Colorful Grid Accent 3" w:semiHidden="0" w:uiPriority="73" w:unhideWhenUsed="0"/>
+    <w:lsdException w:name="Light Shading Accent 4" w:semiHidden="0" w:uiPriority="60" w:unhideWhenUsed="0"/>
+    <w:lsdException w:name="Light List Accent 4" w:semiHidden="0" w:uiPriority="61" w:unhideWhenUsed="0"/>
+    <w:lsdException w:name="Light Grid Accent 4" w:semiHidden="0" w:uiPriority="62" w:unhideWhenUsed="0"/>
+    <w:lsdException w:name="Medium Shading 1 Accent 4" w:semiHidden="0" w:uiPriority="63" w:unhideWhenUsed="0"/>
+    <w:lsdException w:name="Medium Shading 2 Accent 4" w:semiHidden="0" w:uiPriority="64" w:unhideWhenUsed="0"/>
+    <w:lsdException w:name="Medium List 1 Accent 4" w:semiHidden="0" w:uiPriority="65" w:unhideWhenUsed="0"/>
+    <w:lsdException w:name="Medium List 2 Accent 4" w:semiHidden="0" w:uiPriority="66" w:unhideWhenUsed="0"/>
+    <w:lsdException w:name="Medium Grid 1 Accent 4" w:semiHidden="0" w:uiPriority="67" w:unhideWhenUsed="0"/>
+    <w:lsdException w:name="Medium Grid 2 Accent 4" w:semiHidden="0" w:uiPriority="68" w:unhideWhenUsed="0"/>
+    <w:lsdException w:name="Medium Grid 3 Accent 4" w:semiHidden="0" w:uiPriority="69" w:unhideWhenUsed="0"/>
+    <w:lsdException w:name="Dark List Accent 4" w:semiHidden="0" w:uiPriority="70" w:unhideWhenUsed="0"/>
+    <w:lsdException w:name="Colorful Shading Accent 4" w:semiHidden="0" w:uiPriority="71" w:unhideWhenUsed="0"/>
+    <w:lsdException w:name="Colorful List Accent 4" w:semiHidden="0" w:uiPriority="72" w:unhideWhenUsed="0"/>
+    <w:lsdException w:name="Colorful Grid Accent 4" w:semiHidden="0" w:uiPriority="73" w:unhideWhenUsed="0"/>
+    <w:lsdException w:name="Light Shading Accent 5" w:semiHidden="0" w:uiPriority="60" w:unhideWhenUsed="0"/>
+    <w:lsdException w:name="Light List Accent 5" w:semiHidden="0" w:uiPriority="61" w:unhideWhenUsed="0"/>
+    <w:lsdException w:name="Light Grid Accent 5" w:semiHidden="0" w:uiPriority="62" w:unhideWhenUsed="0"/>
+    <w:lsdException w:name="Medium Shading 1 Accent 5" w:semiHidden="0" w:uiPriority="63" w:unhideWhenUsed="0"/>
+    <w:lsdException w:name="Medium Shading 2 Accent 5" w:semiHidden="0" w:uiPriority="64" w:unhideWhenUsed="0"/>
+    <w:lsdException w:name="Medium List 1 Accent 5" w:semiHidden="0" w:uiPriority="65" w:unhideWhenUsed="0"/>
+    <w:lsdException w:name="Medium List 2 Accent 5" w:semiHidden="0" w:uiPriority="66" w:unhideWhenUsed="0"/>
+    <w:lsdException w:name="Medium Grid 1 Accent 5" w:semiHidden="0" w:uiPriority="67" w:unhideWhenUsed="0"/>
+    <w:lsdException w:name="Medium Grid 2 Accent 5" w:semiHidden="0" w:uiPriority="68" w:unhideWhenUsed="0"/>
+    <w:lsdException w:name="Medium Grid 3 Accent 5" w:semiHidden="0" w:uiPriority="69" w:unhideWhenUsed="0"/>
+    <w:lsdException w:name="Dark List Accent 5" w:semiHidden="0" w:uiPriority="70" w:unhideWhenUsed="0"/>
+    <w:lsdException w:name="Colorful Shading Accent 5" w:semiHidden="0" w:uiPriority="71" w:unhideWhenUsed="0"/>
+    <w:lsdException w:name="Colorful List Accent 5" w:semiHidden="0" w:uiPriority="72" w:unhideWhenUsed="0"/>
+    <w:lsdException w:name="Colorful Grid Accent 5" w:semiHidden="0" w:uiPriority="73" w:unhideWhenUsed="0"/>
+    <w:lsdException w:name="Light Shading Accent 6" w:semiHidden="0" w:uiPriority="60" w:unhideWhenUsed="0"/>
+    <w:lsdException w:name="Light List Accent 6" w:semiHidden="0" w:uiPriority="61" w:unhideWhenUsed="0"/>
+    <w:lsdException w:name="Light Grid Accent 6" w:semiHidden="0" w:uiPriority="62" w:unhideWhenUsed="0"/>
+    <w:lsdException w:name="Medium Shading 1 Accent 6" w:semiHidden="0" w:uiPriority="63" w:unhideWhenUsed="0"/>
+    <w:lsdException w:name="Medium Shading 2 Accent 6" w:semiHidden="0" w:uiPriority="64" w:unhideWhenUsed="0"/>
+    <w:lsdException w:name="Medium List 1 Accent 6" w:semiHidden="0" w:uiPriority="65" w:unhideWhenUsed="0"/>
+    <w:lsdException w:name="Medium List 2 Accent 6" w:semiHidden="0" w:uiPriority="66" w:unhideWhenUsed="0"/>
+    <w:lsdException w:name="Medium Grid 1 Accent 6" w:semiHidden="0" w:uiPriority="67" w:unhideWhenUsed="0"/>
+    <w:lsdException w:name="Medium Grid 2 Accent 6" w:semiHidden="0" w:uiPriority="68" w:unhideWhenUsed="0"/>
+    <w:lsdException w:name="Medium Grid 3 Accent 6" w:semiHidden="0" w:uiPriority="69" w:unhideWhenUsed="0"/>
+    <w:lsdException w:name="Dark List Accent 6" w:semiHidden="0" w:uiPriority="70" w:unhideWhenUsed="0"/>
+    <w:lsdException w:name="Colorful Shading Accent 6" w:semiHidden="0" w:uiPriority="71" w:unhideWhenUsed="0"/>
+    <w:lsdException w:name="Colorful List Accent 6" w:semiHidden="0" w:uiPriority="72" w:unhideWhenUsed="0"/>
+    <w:lsdException w:name="Colorful Grid Accent 6" w:semiHidden="0" w:uiPriority="73" w:unhideWhenUsed="0"/>
+    <w:lsdException w:name="Subtle Emphasis" w:semiHidden="0" w:uiPriority="19" w:unhideWhenUsed="0" w:qFormat="1"/>
+    <w:lsdException w:name="Intense Emphasis" w:semiHidden="0" w:uiPriority="21" w:unhideWhenUsed="0" w:qFormat="1"/>
+    <w:lsdException w:name="Subtle Reference" w:semiHidden="0" w:uiPriority="31" w:unhideWhenUsed="0" w:qFormat="1"/>
+    <w:lsdException w:name="Intense Reference" w:semiHidden="0" w:uiPriority="32" w:unhideWhenUsed="0" w:qFormat="1"/>
+    <w:lsdException w:name="Book Title" w:semiHidden="0" w:uiPriority="33" w:unhideWhenUsed="0" w:qFormat="1"/>
+    <w:lsdException w:name="Bibliography" w:uiPriority="37"/>
+    <w:lsdException w:name="TOC Heading" w:uiPriority="39" w:qFormat="1"/>
+  </w:latentStyles>
+  <w:style w:type="paragraph" w:default="1" w:styleId="Normal">
+    <w:name w:val="Normal"/>
+    <w:qFormat/>
+    <w:rsid w:val="00C64CD7"/>
+  </w:style>
+  <w:style w:type="character" w:default="1" w:styleId="DefaultParagraphFont">
+    <w:name w:val="Default Paragraph Font"/>
+    <w:uiPriority w:val="1"/>
+    <w:semiHidden/>
+    <w:unhideWhenUsed/>
+  </w:style>
+  <w:style w:type="table" w:default="1" w:styleId="TableNormal">
+    <w:name w:val="Normal Table"/>
+    <w:uiPriority w:val="99"/>
+    <w:semiHidden/>
+    <w:unhideWhenUsed/>
+    <w:tblPr>
+      <w:tblInd w:w="0" w:type="dxa"/>
+      <w:tblCellMar>
+        <w:top w:w="0" w:type="dxa"/>
+        <w:left w:w="108" w:type="dxa"/>
+        <w:bottom w:w="0" w:type="dxa"/>
+        <w:right w:w="108" w:type="dxa"/>
+      </w:tblCellMar>
+    </w:tblPr>
+  </w:style>
+  <w:style w:type="numbering" w:default="1" w:styleId="NoList">
+    <w:name w:val="No List"/>
+    <w:uiPriority w:val="99"/>
+    <w:semiHidden/>
+    <w:unhideWhenUsed/>
+  </w:style>
+  <w:style w:type="paragraph" w:styleId="BalloonText">
+    <w:name w:val="Balloon Text"/>
+    <w:basedOn w:val="Normal"/>
+    <w:link w:val="BalloonTextChar"/>
+    <w:uiPriority w:val="99"/>
+    <w:unhideWhenUsed/>
+    <w:rsid w:val="0006677F"/>
+    <w:rPr>
+      <w:rFonts w:ascii="Lucida Grande" w:hAnsi="Lucida Grande" w:cs="Lucida Grande"/>
+      <w:sz w:val="18"/>
+      <w:szCs w:val="18"/>
+    </w:rPr>
+  </w:style>
+  <w:style w:type="character" w:customStyle="1" w:styleId="BalloonTextChar">
+    <w:name w:val="Balloon Text Char"/>
+    <w:basedOn w:val="DefaultParagraphFont"/>
+    <w:link w:val="BalloonText"/>
+    <w:uiPriority w:val="99"/>
+    <w:rsid w:val="0006677F"/>
+    <w:rPr>
+      <w:rFonts w:ascii="Lucida Grande" w:hAnsi="Lucida Grande" w:cs="Lucida Grande"/>
+      <w:sz w:val="18"/>
+      <w:szCs w:val="18"/>
+    </w:rPr>
+  </w:style>
+  <w:style w:type="paragraph" w:styleId="ListParagraph">
+    <w:name w:val="List Paragraph"/>
+    <w:basedOn w:val="Normal"/>
+    <w:uiPriority w:val="34"/>
+    <w:qFormat/>
+    <w:rsid w:val="000E2DE7"/>
+    <w:pPr>
+      <w:ind w:left="720"/>
+      <w:contextualSpacing/>
+    </w:pPr>
+  </w:style>
+</w:styles>
+</file>
+
+<file path=word/stylesWithEffects.xml><?xml version="1.0" encoding="utf-8"?>
+<w:styles xmlns:wpc="http://schemas.microsoft.com/office/word/2010/wordprocessingCanvas" xmlns:mo="http://schemas.microsoft.com/office/mac/office/2008/main" xmlns:mc="http://schemas.openxmlformats.org/markup-compatibility/2006" xmlns:mv="urn:schemas-microsoft-com:mac:vml" xmlns:o="urn:schemas-microsoft-com:office:office" xmlns:r="http://schemas.openxmlformats.org/officeDocument/2006/relationships" xmlns:m="http://schemas.openxmlformats.org/officeDocument/2006/math" xmlns:v="urn:schemas-microsoft-com:vml" xmlns:wp14="http://schemas.microsoft.com/office/word/2010/wordprocessingDrawing" xmlns:wp="http://schemas.openxmlformats.org/drawingml/2006/wordprocessingDrawing" xmlns:w10="urn:schemas-microsoft-com:office:word" xmlns:w="http://schemas.openxmlformats.org/wordprocessingml/2006/main" xmlns:w14="http://schemas.microsoft.com/office/word/2010/wordml" xmlns:wpg="http://schemas.microsoft.com/office/word/2010/wordprocessingGroup" xmlns:wpi="http://schemas.microsoft.com/office/word/2010/wordprocessingInk" xmlns:wne="http://schemas.microsoft.com/office/word/2006/wordml" xmlns:wps="http://schemas.microsoft.com/office/word/2010/wordprocessingShape" mc:Ignorable="w14 wp14">
+  <w:docDefaults>
+    <w:rPrDefault>
+      <w:rPr>
+        <w:rFonts w:asciiTheme="minorHAnsi" w:eastAsiaTheme="minorEastAsia" w:hAnsiTheme="minorHAnsi" w:cstheme="minorBidi"/>
+        <w:sz w:val="24"/>
+        <w:szCs w:val="24"/>
+        <w:lang w:val="fi-FI" w:eastAsia="fi-FI" w:bidi="ar-SA"/>
+      </w:rPr>
+    </w:rPrDefault>
+    <w:pPrDefault/>
+  </w:docDefaults>
+  <w:latentStyles w:defLockedState="0" w:defUIPriority="99" w:defSemiHidden="1" w:defUnhideWhenUsed="1" w:defQFormat="0" w:count="276">
+    <w:lsdException w:name="Normal" w:semiHidden="0" w:uiPriority="0" w:unhideWhenUsed="0" w:qFormat="1"/>
+    <w:lsdException w:name="heading 1" w:semiHidden="0" w:uiPriority="9" w:unhideWhenUsed="0" w:qFormat="1"/>
+    <w:lsdException w:name="heading 2" w:uiPriority="9" w:qFormat="1"/>
+    <w:lsdException w:name="heading 3" w:uiPriority="9" w:qFormat="1"/>
+    <w:lsdException w:name="heading 4" w:uiPriority="9" w:qFormat="1"/>
+    <w:lsdException w:name="heading 5" w:uiPriority="9" w:qFormat="1"/>
+    <w:lsdException w:name="heading 6" w:uiPriority="9" w:qFormat="1"/>
+    <w:lsdException w:name="heading 7" w:uiPriority="9" w:qFormat="1"/>
+    <w:lsdException w:name="heading 8" w:uiPriority="9" w:qFormat="1"/>
+    <w:lsdException w:name="heading 9" w:uiPriority="9" w:qFormat="1"/>
+    <w:lsdException w:name="toc 1" w:uiPriority="39"/>
+    <w:lsdException w:name="toc 2" w:uiPriority="39"/>
+    <w:lsdException w:name="toc 3" w:uiPriority="39"/>
+    <w:lsdException w:name="toc 4" w:uiPriority="39"/>
+    <w:lsdException w:name="toc 5" w:uiPriority="39"/>
+    <w:lsdException w:name="toc 6" w:uiPriority="39"/>
+    <w:lsdException w:name="toc 7" w:uiPriority="39"/>
+    <w:lsdException w:name="toc 8" w:uiPriority="39"/>
+    <w:lsdException w:name="toc 9" w:uiPriority="39"/>
+    <w:lsdException w:name="caption" w:uiPriority="35" w:qFormat="1"/>
+    <w:lsdException w:name="Title" w:semiHidden="0" w:uiPriority="10" w:unhideWhenUsed="0" w:qFormat="1"/>
+    <w:lsdException w:name="Default Paragraph Font" w:uiPriority="1"/>
+    <w:lsdException w:name="Subtitle" w:semiHidden="0" w:uiPriority="11" w:unhideWhenUsed="0" w:qFormat="1"/>
+    <w:lsdException w:name="Strong" w:semiHidden="0" w:uiPriority="22" w:unhideWhenUsed="0" w:qFormat="1"/>
+    <w:lsdException w:name="Emphasis" w:semiHidden="0" w:uiPriority="20" w:unhideWhenUsed="0" w:qFormat="1"/>
+    <w:lsdException w:name="Table Grid" w:semiHidden="0" w:uiPriority="59" w:unhideWhenUsed="0"/>
+    <w:lsdException w:name="Placeholder Text" w:unhideWhenUsed="0"/>
+    <w:lsdException w:name="No Spacing" w:semiHidden="0" w:uiPriority="1" w:unhideWhenUsed="0" w:qFormat="1"/>
+    <w:lsdException w:name="Light Shading" w:semiHidden="0" w:uiPriority="60" w:unhideWhenUsed="0"/>
+    <w:lsdException w:name="Light List" w:semiHidden="0" w:uiPriority="61" w:unhideWhenUsed="0"/>
+    <w:lsdException w:name="Light Grid" w:semiHidden="0" w:uiPriority="62" w:unhideWhenUsed="0"/>
+    <w:lsdException w:name="Medium Shading 1" w:semiHidden="0" w:uiPriority="63" w:unhideWhenUsed="0"/>
+    <w:lsdException w:name="Medium Shading 2" w:semiHidden="0" w:uiPriority="64" w:unhideWhenUsed="0"/>
+    <w:lsdException w:name="Medium List 1" w:semiHidden="0" w:uiPriority="65" w:unhideWhenUsed="0"/>
+    <w:lsdException w:name="Medium List 2" w:semiHidden="0" w:uiPriority="66" w:unhideWhenUsed="0"/>
+    <w:lsdException w:name="Medium Grid 1" w:semiHidden="0" w:uiPriority="67" w:unhideWhenUsed="0"/>
+    <w:lsdException w:name="Medium Grid 2" w:semiHidden="0" w:uiPriority="68" w:unhideWhenUsed="0"/>
+    <w:lsdException w:name="Medium Grid 3" w:semiHidden="0" w:uiPriority="69" w:unhideWhenUsed="0"/>
+    <w:lsdException w:name="Dark List" w:semiHidden="0" w:uiPriority="70" w:unhideWhenUsed="0"/>
+    <w:lsdException w:name="Colorful Shading" w:semiHidden="0" w:uiPriority="71" w:unhideWhenUsed="0"/>
+    <w:lsdException w:name="Colorful List" w:semiHidden="0" w:uiPriority="72" w:unhideWhenUsed="0"/>
+    <w:lsdException w:name="Colorful Grid" w:semiHidden="0" w:uiPriority="73" w:unhideWhenUsed="0"/>
+    <w:lsdException w:name="Light Shading Accent 1" w:semiHidden="0" w:uiPriority="60" w:unhideWhenUsed="0"/>
+    <w:lsdException w:name="Light List Accent 1" w:semiHidden="0" w:uiPriority="61" w:unhideWhenUsed="0"/>
+    <w:lsdException w:name="Light Grid Accent 1" w:semiHidden="0" w:uiPriority="62" w:unhideWhenUsed="0"/>
+    <w:lsdException w:name="Medium Shading 1 Accent 1" w:semiHidden="0" w:uiPriority="63" w:unhideWhenUsed="0"/>
+    <w:lsdException w:name="Medium Shading 2 Accent 1" w:semiHidden="0" w:uiPriority="64" w:unhideWhenUsed="0"/>
+    <w:lsdException w:name="Medium List 1 Accent 1" w:semiHidden="0" w:uiPriority="65" w:unhideWhenUsed="0"/>
+    <w:lsdException w:name="Revision" w:unhideWhenUsed="0"/>
+    <w:lsdException w:name="List Paragraph" w:semiHidden="0" w:uiPriority="34" w:unhideWhenUsed="0" w:qFormat="1"/>
+    <w:lsdException w:name="Quote" w:semiHidden="0" w:uiPriority="29" w:unhideWhenUsed="0" w:qFormat="1"/>
+    <w:lsdException w:name="Intense Quote" w:semiHidden="0" w:uiPriority="30" w:unhideWhenUsed="0" w:qFormat="1"/>
+    <w:lsdException w:name="Medium List 2 Accent 1" w:semiHidden="0" w:uiPriority="66" w:unhideWhenUsed="0"/>
+    <w:lsdException w:name="Medium Grid 1 Accent 1" w:semiHidden="0" w:uiPriority="67" w:unhideWhenUsed="0"/>
+    <w:lsdException w:name="Medium Grid 2 Accent 1" w:semiHidden="0" w:uiPriority="68" w:unhideWhenUsed="0"/>
+    <w:lsdException w:name="Medium Grid 3 Accent 1" w:semiHidden="0" w:uiPriority="69" w:unhideWhenUsed="0"/>
+    <w:lsdException w:name="Dark List Accent 1" w:semiHidden="0" w:uiPriority="70" w:unhideWhenUsed="0"/>
+    <w:lsdException w:name="Colorful Shading Accent 1" w:semiHidden="0" w:uiPriority="71" w:unhideWhenUsed="0"/>
+    <w:lsdException w:name="Colorful List Accent 1" w:semiHidden="0" w:uiPriority="72" w:unhideWhenUsed="0"/>
+    <w:lsdException w:name="Colorful Grid Accent 1" w:semiHidden="0" w:uiPriority="73" w:unhideWhenUsed="0"/>
+    <w:lsdException w:name="Light Shading Accent 2" w:semiHidden="0" w:uiPriority="60" w:unhideWhenUsed="0"/>
+    <w:lsdException w:name="Light List Accent 2" w:semiHidden="0" w:uiPriority="61" w:unhideWhenUsed="0"/>
+    <w:lsdException w:name="Light Grid Accent 2" w:semiHidden="0" w:uiPriority="62" w:unhideWhenUsed="0"/>
+    <w:lsdException w:name="Medium Shading 1 Accent 2" w:semiHidden="0" w:uiPriority="63" w:unhideWhenUsed="0"/>
+    <w:lsdException w:name="Medium Shading 2 Accent 2" w:semiHidden="0" w:uiPriority="64" w:unhideWhenUsed="0"/>
+    <w:lsdException w:name="Medium List 1 Accent 2" w:semiHidden="0" w:uiPriority="65" w:unhideWhenUsed="0"/>
+    <w:lsdException w:name="Medium List 2 Accent 2" w:semiHidden="0" w:uiPriority="66" w:unhideWhenUsed="0"/>
+    <w:lsdException w:name="Medium Grid 1 Accent 2" w:semiHidden="0" w:uiPriority="67" w:unhideWhenUsed="0"/>
+    <w:lsdException w:name="Medium Grid 2 Accent 2" w:semiHidden="0" w:uiPriority="68" w:unhideWhenUsed="0"/>
+    <w:lsdException w:name="Medium Grid 3 Accent 2" w:semiHidden="0" w:uiPriority="69" w:unhideWhenUsed="0"/>
+    <w:lsdException w:name="Dark List Accent 2" w:semiHidden="0" w:uiPriority="70" w:unhideWhenUsed="0"/>
+    <w:lsdException w:name="Colorful Shading Accent 2" w:semiHidden="0" w:uiPriority="71" w:unhideWhenUsed="0"/>
+    <w:lsdException w:name="Colorful List Accent 2" w:semiHidden="0" w:uiPriority="72" w:unhideWhenUsed="0"/>
+    <w:lsdException w:name="Colorful Grid Accent 2" w:semiHidden="0" w:uiPriority="73" w:unhideWhenUsed="0"/>
+    <w:lsdException w:name="Light Shading Accent 3" w:semiHidden="0" w:uiPriority="60" w:unhideWhenUsed="0"/>
+    <w:lsdException w:name="Light List Accent 3" w:semiHidden="0" w:uiPriority="61" w:unhideWhenUsed="0"/>
+    <w:lsdException w:name="Light Grid Accent 3" w:semiHidden="0" w:uiPriority="62" w:unhideWhenUsed="0"/>
+    <w:lsdException w:name="Medium Shading 1 Accent 3" w:semiHidden="0" w:uiPriority="63" w:unhideWhenUsed="0"/>
+    <w:lsdException w:name="Medium Shading 2 Accent 3" w:semiHidden="0" w:uiPriority="64" w:unhideWhenUsed="0"/>
+    <w:lsdException w:name="Medium List 1 Accent 3" w:semiHidden="0" w:uiPriority="65" w:unhideWhenUsed="0"/>
+    <w:lsdException w:name="Medium List 2 Accent 3" w:semiHidden="0" w:uiPriority="66" w:unhideWhenUsed="0"/>
+    <w:lsdException w:name="Medium Grid 1 Accent 3" w:semiHidden="0" w:uiPriority="67" w:unhideWhenUsed="0"/>
+    <w:lsdException w:name="Medium Grid 2 Accent 3" w:semiHidden="0" w:uiPriority="68" w:unhideWhenUsed="0"/>
+    <w:lsdException w:name="Medium Grid 3 Accent 3" w:semiHidden="0" w:uiPriority="69" w:unhideWhenUsed="0"/>
+    <w:lsdException w:name="Dark List Accent 3" w:semiHidden="0" w:uiPriority="70" w:unhideWhenUsed="0"/>
+    <w:lsdException w:name="Colorful Shading Accent 3" w:semiHidden="0" w:uiPriority="71" w:unhideWhenUsed="0"/>
+    <w:lsdException w:name="Colorful List Accent 3" w:semiHidden="0" w:uiPriority="72" w:unhideWhenUsed="0"/>
+    <w:lsdException w:name="Colorful Grid Accent 3" w:semiHidden="0" w:uiPriority="73" w:unhideWhenUsed="0"/>
+    <w:lsdException w:name="Light Shading Accent 4" w:semiHidden="0" w:uiPriority="60" w:unhideWhenUsed="0"/>
+    <w:lsdException w:name="Light List Accent 4" w:semiHidden="0" w:uiPriority="61" w:unhideWhenUsed="0"/>
+    <w:lsdException w:name="Light Grid Accent 4" w:semiHidden="0" w:uiPriority="62" w:unhideWhenUsed="0"/>
+    <w:lsdException w:name="Medium Shading 1 Accent 4" w:semiHidden="0" w:uiPriority="63" w:unhideWhenUsed="0"/>
+    <w:lsdException w:name="Medium Shading 2 Accent 4" w:semiHidden="0" w:uiPriority="64" w:unhideWhenUsed="0"/>
+    <w:lsdException w:name="Medium List 1 Accent 4" w:semiHidden="0" w:uiPriority="65" w:unhideWhenUsed="0"/>
+    <w:lsdException w:name="Medium List 2 Accent 4" w:semiHidden="0" w:uiPriority="66" w:unhideWhenUsed="0"/>
+    <w:lsdException w:name="Medium Grid 1 Accent 4" w:semiHidden="0" w:uiPriority="67" w:unhideWhenUsed="0"/>
+    <w:lsdException w:name="Medium Grid 2 Accent 4" w:semiHidden="0" w:uiPriority="68" w:unhideWhenUsed="0"/>
+    <w:lsdException w:name="Medium Grid 3 Accent 4" w:semiHidden="0" w:uiPriority="69" w:unhideWhenUsed="0"/>
+    <w:lsdException w:name="Dark List Accent 4" w:semiHidden="0" w:uiPriority="70" w:unhideWhenUsed="0"/>
+    <w:lsdException w:name="Colorful Shading Accent 4" w:semiHidden="0" w:uiPriority="71" w:unhideWhenUsed="0"/>
+    <w:lsdException w:name="Colorful List Accent 4" w:semiHidden="0" w:uiPriority="72" w:unhideWhenUsed="0"/>
+    <w:lsdException w:name="Colorful Grid Accent 4" w:semiHidden="0" w:uiPriority="73" w:unhideWhenUsed="0"/>
+    <w:lsdException w:name="Light Shading Accent 5" w:semiHidden="0" w:uiPriority="60" w:unhideWhenUsed="0"/>
+    <w:lsdException w:name="Light List Accent 5" w:semiHidden="0" w:uiPriority="61" w:unhideWhenUsed="0"/>
+    <w:lsdException w:name="Light Grid Accent 5" w:semiHidden="0" w:uiPriority="62" w:unhideWhenUsed="0"/>
+    <w:lsdException w:name="Medium Shading 1 Accent 5" w:semiHidden="0" w:uiPriority="63" w:unhideWhenUsed="0"/>
+    <w:lsdException w:name="Medium Shading 2 Accent 5" w:semiHidden="0" w:uiPriority="64" w:unhideWhenUsed="0"/>
+    <w:lsdException w:name="Medium List 1 Accent 5" w:semiHidden="0" w:uiPriority="65" w:unhideWhenUsed="0"/>
+    <w:lsdException w:name="Medium List 2 Accent 5" w:semiHidden="0" w:uiPriority="66" w:unhideWhenUsed="0"/>
+    <w:lsdException w:name="Medium Grid 1 Accent 5" w:semiHidden="0" w:uiPriority="67" w:unhideWhenUsed="0"/>
+    <w:lsdException w:name="Medium Grid 2 Accent 5" w:semiHidden="0" w:uiPriority="68" w:unhideWhenUsed="0"/>
+    <w:lsdException w:name="Medium Grid 3 Accent 5" w:semiHidden="0" w:uiPriority="69" w:unhideWhenUsed="0"/>
+    <w:lsdException w:name="Dark List Accent 5" w:semiHidden="0" w:uiPriority="70" w:unhideWhenUsed="0"/>
+    <w:lsdException w:name="Colorful Shading Accent 5" w:semiHidden="0" w:uiPriority="71" w:unhideWhenUsed="0"/>
+    <w:lsdException w:name="Colorful List Accent 5" w:semiHidden="0" w:uiPriority="72" w:unhideWhenUsed="0"/>
+    <w:lsdException w:name="Colorful Grid Accent 5" w:semiHidden="0" w:uiPriority="73" w:unhideWhenUsed="0"/>
+    <w:lsdException w:name="Light Shading Accent 6" w:semiHidden="0" w:uiPriority="60" w:unhideWhenUsed="0"/>
+    <w:lsdException w:name="Light List Accent 6" w:semiHidden="0" w:uiPriority="61" w:unhideWhenUsed="0"/>
+    <w:lsdException w:name="Light Grid Accent 6" w:semiHidden="0" w:uiPriority="62" w:unhideWhenUsed="0"/>
+    <w:lsdException w:name="Medium Shading 1 Accent 6" w:semiHidden="0" w:uiPriority="63" w:unhideWhenUsed="0"/>
+    <w:lsdException w:name="Medium Shading 2 Accent 6" w:semiHidden="0" w:uiPriority="64" w:unhideWhenUsed="0"/>
+    <w:lsdException w:name="Medium List 1 Accent 6" w:semiHidden="0" w:uiPriority="65" w:unhideWhenUsed="0"/>
+    <w:lsdException w:name="Medium List 2 Accent 6" w:semiHidden="0" w:uiPriority="66" w:unhideWhenUsed="0"/>
+    <w:lsdException w:name="Medium Grid 1 Accent 6" w:semiHidden="0" w:uiPriority="67" w:unhideWhenUsed="0"/>
+    <w:lsdException w:name="Medium Grid 2 Accent 6" w:semiHidden="0" w:uiPriority="68" w:unhideWhenUsed="0"/>
+    <w:lsdException w:name="Medium Grid 3 Accent 6" w:semiHidden="0" w:uiPriority="69" w:unhideWhenUsed="0"/>
+    <w:lsdException w:name="Dark List Accent 6" w:semiHidden="0" w:uiPriority="70" w:unhideWhenUsed="0"/>
+    <w:lsdException w:name="Colorful Shading Accent 6" w:semiHidden="0" w:uiPriority="71" w:unhideWhenUsed="0"/>
+    <w:lsdException w:name="Colorful List Accent 6" w:semiHidden="0" w:uiPriority="72" w:unhideWhenUsed="0"/>
+    <w:lsdException w:name="Colorful Grid Accent 6" w:semiHidden="0" w:uiPriority="73" w:unhideWhenUsed="0"/>
+    <w:lsdException w:name="Subtle Emphasis" w:semiHidden="0" w:uiPriority="19" w:unhideWhenUsed="0" w:qFormat="1"/>
+    <w:lsdException w:name="Intense Emphasis" w:semiHidden="0" w:uiPriority="21" w:unhideWhenUsed="0" w:qFormat="1"/>
+    <w:lsdException w:name="Subtle Reference" w:semiHidden="0" w:uiPriority="31" w:unhideWhenUsed="0" w:qFormat="1"/>
+    <w:lsdException w:name="Intense Reference" w:semiHidden="0" w:uiPriority="32" w:unhideWhenUsed="0" w:qFormat="1"/>
+    <w:lsdException w:name="Book Title" w:semiHidden="0" w:uiPriority="33" w:unhideWhenUsed="0" w:qFormat="1"/>
+    <w:lsdException w:name="Bibliography" w:uiPriority="37"/>
+    <w:lsdException w:name="TOC Heading" w:uiPriority="39" w:qFormat="1"/>
   </w:latentStyles>
   <w:style w:type="paragraph" w:default="1" w:styleId="Normal">
     <w:name w:val="Normal"/>
@@ -8225,7 +8171,7 @@
 </file>
 
 <file path=customXml/itemProps1.xml><?xml version="1.0" encoding="utf-8"?>
-<ds:datastoreItem xmlns:ds="http://schemas.openxmlformats.org/officeDocument/2006/customXml" ds:itemID="{799CDF62-1DB2-FE42-A0F3-EB373C0C77DB}">
+<ds:datastoreItem xmlns:ds="http://schemas.openxmlformats.org/officeDocument/2006/customXml" ds:itemID="{F0DAE84F-AEBA-224F-AC23-652A76382FAD}">
   <ds:schemaRefs>
     <ds:schemaRef ds:uri="http://schemas.openxmlformats.org/officeDocument/2006/bibliography"/>
   </ds:schemaRefs>

</xml_diff>